<commit_message>
Informaçao sobre thread vs process no yolo.track
</commit_message>
<xml_diff>
--- a/pesquisa_PI.docx
+++ b/pesquisa_PI.docx
@@ -13,7 +13,6 @@
           <w:lang w:val="en-US"/>
         </w:rPr>
       </w:pPr>
-      <w:proofErr w:type="spellStart"/>
       <w:r>
         <w:rPr>
           <w:b/>
@@ -22,18 +21,7 @@
           <w:szCs w:val="36"/>
           <w:lang w:val="en-US"/>
         </w:rPr>
-        <w:t>Pesquisa</w:t>
-      </w:r>
-      <w:proofErr w:type="spellEnd"/>
-      <w:r>
-        <w:rPr>
-          <w:b/>
-          <w:bCs/>
-          <w:sz w:val="36"/>
-          <w:szCs w:val="36"/>
-          <w:lang w:val="en-US"/>
-        </w:rPr>
-        <w:t xml:space="preserve"> para </w:t>
+        <w:t xml:space="preserve">Pesquisa para </w:t>
       </w:r>
       <w:proofErr w:type="spellStart"/>
       <w:r>
@@ -257,10 +245,11 @@
           <w:shd w:val="clear" w:color="auto" w:fill="FFFFFF"/>
           <w:lang w:val="en-US"/>
         </w:rPr>
-        <w:t xml:space="preserve"> </w:t>
-      </w:r>
-      <w:proofErr w:type="gramStart"/>
-      <w:r>
+        <w:t xml:space="preserve"> have the ability to learn these filters/characteristics.</w:t>
+      </w:r>
+    </w:p>
+    <w:p>
+      <w:pPr>
         <w:rPr>
           <w:rFonts w:ascii="Georgia" w:hAnsi="Georgia"/>
           <w:color w:val="242424"/>
@@ -270,10 +259,10 @@
           <w:shd w:val="clear" w:color="auto" w:fill="FFFFFF"/>
           <w:lang w:val="en-US"/>
         </w:rPr>
-        <w:t>have the ability to</w:t>
-      </w:r>
-      <w:proofErr w:type="gramEnd"/>
-      <w:r>
+      </w:pPr>
+    </w:p>
+    <w:p>
+      <w:pPr>
         <w:rPr>
           <w:rFonts w:ascii="Georgia" w:hAnsi="Georgia"/>
           <w:color w:val="242424"/>
@@ -283,11 +272,8 @@
           <w:shd w:val="clear" w:color="auto" w:fill="FFFFFF"/>
           <w:lang w:val="en-US"/>
         </w:rPr>
-        <w:t xml:space="preserve"> learn these filters/characteristics.</w:t>
-      </w:r>
-    </w:p>
-    <w:p>
-      <w:pPr>
+      </w:pPr>
+      <w:r>
         <w:rPr>
           <w:rFonts w:ascii="Georgia" w:hAnsi="Georgia"/>
           <w:color w:val="242424"/>
@@ -297,10 +283,10 @@
           <w:shd w:val="clear" w:color="auto" w:fill="FFFFFF"/>
           <w:lang w:val="en-US"/>
         </w:rPr>
-      </w:pPr>
-    </w:p>
-    <w:p>
-      <w:pPr>
+        <w:t xml:space="preserve">The architecture of a </w:t>
+      </w:r>
+      <w:proofErr w:type="spellStart"/>
+      <w:r>
         <w:rPr>
           <w:rFonts w:ascii="Georgia" w:hAnsi="Georgia"/>
           <w:color w:val="242424"/>
@@ -310,7 +296,9 @@
           <w:shd w:val="clear" w:color="auto" w:fill="FFFFFF"/>
           <w:lang w:val="en-US"/>
         </w:rPr>
-      </w:pPr>
+        <w:t>ConvNet</w:t>
+      </w:r>
+      <w:proofErr w:type="spellEnd"/>
       <w:r>
         <w:rPr>
           <w:rFonts w:ascii="Georgia" w:hAnsi="Georgia"/>
@@ -321,22 +309,34 @@
           <w:shd w:val="clear" w:color="auto" w:fill="FFFFFF"/>
           <w:lang w:val="en-US"/>
         </w:rPr>
-        <w:t xml:space="preserve">The architecture of a </w:t>
-      </w:r>
-      <w:proofErr w:type="spellStart"/>
-      <w:r>
+        <w:t xml:space="preserve"> is analogous to that of the connectivity pattern of Neurons in the Human Brain and was inspired by the organization of the Visual Cortex. Individual neurons respond to stimuli only in a restricted region of the visual field known as the Receptive Field. A collection of such fields overlap to cover the entire visual area.</w:t>
+      </w:r>
+    </w:p>
+    <w:p>
+      <w:pPr>
+        <w:rPr>
+          <w:rFonts w:eastAsia="Times New Roman" w:cstheme="minorHAnsi"/>
+          <w:color w:val="333333"/>
+          <w:kern w:val="0"/>
+          <w:lang w:val="en-US" w:eastAsia="pt-PT"/>
+          <w14:ligatures w14:val="none"/>
+        </w:rPr>
+      </w:pPr>
+    </w:p>
+    <w:p>
+      <w:pPr>
+        <w:pStyle w:val="pw-post-body-paragraph"/>
+        <w:shd w:val="clear" w:color="auto" w:fill="FFFFFF"/>
+        <w:spacing w:before="514" w:beforeAutospacing="0" w:after="0" w:afterAutospacing="0" w:line="480" w:lineRule="atLeast"/>
         <w:rPr>
           <w:rFonts w:ascii="Georgia" w:hAnsi="Georgia"/>
           <w:color w:val="242424"/>
           <w:spacing w:val="-1"/>
           <w:sz w:val="30"/>
           <w:szCs w:val="30"/>
-          <w:shd w:val="clear" w:color="auto" w:fill="FFFFFF"/>
-          <w:lang w:val="en-US"/>
-        </w:rPr>
-        <w:t>ConvNet</w:t>
-      </w:r>
-      <w:proofErr w:type="spellEnd"/>
+          <w:lang w:val="en-US"/>
+        </w:rPr>
+      </w:pPr>
       <w:r>
         <w:rPr>
           <w:rFonts w:ascii="Georgia" w:hAnsi="Georgia"/>
@@ -344,25 +344,25 @@
           <w:spacing w:val="-1"/>
           <w:sz w:val="30"/>
           <w:szCs w:val="30"/>
-          <w:shd w:val="clear" w:color="auto" w:fill="FFFFFF"/>
-          <w:lang w:val="en-US"/>
-        </w:rPr>
-        <w:t xml:space="preserve"> is analogous to that of the connectivity pattern of Neurons in the Human Brain and was inspired by the organization of the Visual Cortex. Individual neurons respond to stimuli only in a restricted region of the visual field known as the Receptive Field. A collection of such fields </w:t>
-      </w:r>
-      <w:proofErr w:type="gramStart"/>
-      <w:r>
+          <w:lang w:val="en-US"/>
+        </w:rPr>
+        <w:t>An image is nothing but a matrix of pixel values, right? So why not just flatten the image (e.g. 3x3 image matrix into a 9x1 vector) and feed it to a Multi-Level Perceptron for classification purposes? Uh.. not really.</w:t>
+      </w:r>
+    </w:p>
+    <w:p>
+      <w:pPr>
+        <w:pStyle w:val="pw-post-body-paragraph"/>
+        <w:shd w:val="clear" w:color="auto" w:fill="FFFFFF"/>
+        <w:spacing w:before="514" w:beforeAutospacing="0" w:after="0" w:afterAutospacing="0" w:line="480" w:lineRule="atLeast"/>
         <w:rPr>
           <w:rFonts w:ascii="Georgia" w:hAnsi="Georgia"/>
           <w:color w:val="242424"/>
           <w:spacing w:val="-1"/>
           <w:sz w:val="30"/>
           <w:szCs w:val="30"/>
-          <w:shd w:val="clear" w:color="auto" w:fill="FFFFFF"/>
-          <w:lang w:val="en-US"/>
-        </w:rPr>
-        <w:t>overlap</w:t>
-      </w:r>
-      <w:proofErr w:type="gramEnd"/>
+          <w:lang w:val="en-US"/>
+        </w:rPr>
+      </w:pPr>
       <w:r>
         <w:rPr>
           <w:rFonts w:ascii="Georgia" w:hAnsi="Georgia"/>
@@ -370,22 +370,10 @@
           <w:spacing w:val="-1"/>
           <w:sz w:val="30"/>
           <w:szCs w:val="30"/>
-          <w:shd w:val="clear" w:color="auto" w:fill="FFFFFF"/>
-          <w:lang w:val="en-US"/>
-        </w:rPr>
-        <w:t xml:space="preserve"> to cover the entire visual area.</w:t>
-      </w:r>
-    </w:p>
-    <w:p>
-      <w:pPr>
-        <w:rPr>
-          <w:rFonts w:eastAsia="Times New Roman" w:cstheme="minorHAnsi"/>
-          <w:color w:val="333333"/>
-          <w:kern w:val="0"/>
-          <w:lang w:val="en-US" w:eastAsia="pt-PT"/>
-          <w14:ligatures w14:val="none"/>
-        </w:rPr>
-      </w:pPr>
+          <w:lang w:val="en-US"/>
+        </w:rPr>
+        <w:t>In cases of extremely basic binary images, the method might show an average precision score while performing prediction of classes but would have little to no accuracy when it comes to complex images having pixel dependencies throughout.</w:t>
+      </w:r>
     </w:p>
     <w:p>
       <w:pPr>
@@ -410,9 +398,9 @@
           <w:szCs w:val="30"/>
           <w:lang w:val="en-US"/>
         </w:rPr>
-        <w:t xml:space="preserve">An image is nothing but a matrix of pixel values, right? So why not just flatten the image (e.g. 3x3 image matrix into a 9x1 vector) and feed it to a Multi-Level Perceptron for classification purposes? </w:t>
-      </w:r>
-      <w:proofErr w:type="gramStart"/>
+        <w:t xml:space="preserve">A </w:t>
+      </w:r>
+      <w:proofErr w:type="spellStart"/>
       <w:r>
         <w:rPr>
           <w:rFonts w:ascii="Georgia" w:hAnsi="Georgia"/>
@@ -422,9 +410,9 @@
           <w:szCs w:val="30"/>
           <w:lang w:val="en-US"/>
         </w:rPr>
-        <w:t>Uh..</w:t>
-      </w:r>
-      <w:proofErr w:type="gramEnd"/>
+        <w:t>ConvNet</w:t>
+      </w:r>
+      <w:proofErr w:type="spellEnd"/>
       <w:r>
         <w:rPr>
           <w:rFonts w:ascii="Georgia" w:hAnsi="Georgia"/>
@@ -434,107 +422,7 @@
           <w:szCs w:val="30"/>
           <w:lang w:val="en-US"/>
         </w:rPr>
-        <w:t xml:space="preserve"> not really.</w:t>
-      </w:r>
-    </w:p>
-    <w:p>
-      <w:pPr>
-        <w:pStyle w:val="pw-post-body-paragraph"/>
-        <w:shd w:val="clear" w:color="auto" w:fill="FFFFFF"/>
-        <w:spacing w:before="514" w:beforeAutospacing="0" w:after="0" w:afterAutospacing="0" w:line="480" w:lineRule="atLeast"/>
-        <w:rPr>
-          <w:rFonts w:ascii="Georgia" w:hAnsi="Georgia"/>
-          <w:color w:val="242424"/>
-          <w:spacing w:val="-1"/>
-          <w:sz w:val="30"/>
-          <w:szCs w:val="30"/>
-          <w:lang w:val="en-US"/>
-        </w:rPr>
-      </w:pPr>
-      <w:r>
-        <w:rPr>
-          <w:rFonts w:ascii="Georgia" w:hAnsi="Georgia"/>
-          <w:color w:val="242424"/>
-          <w:spacing w:val="-1"/>
-          <w:sz w:val="30"/>
-          <w:szCs w:val="30"/>
-          <w:lang w:val="en-US"/>
-        </w:rPr>
-        <w:t>In cases of extremely basic binary images, the method might show an average precision score while performing prediction of classes but would have little to no accuracy when it comes to complex images having pixel dependencies throughout.</w:t>
-      </w:r>
-    </w:p>
-    <w:p>
-      <w:pPr>
-        <w:pStyle w:val="pw-post-body-paragraph"/>
-        <w:shd w:val="clear" w:color="auto" w:fill="FFFFFF"/>
-        <w:spacing w:before="514" w:beforeAutospacing="0" w:after="0" w:afterAutospacing="0" w:line="480" w:lineRule="atLeast"/>
-        <w:rPr>
-          <w:rFonts w:ascii="Georgia" w:hAnsi="Georgia"/>
-          <w:color w:val="242424"/>
-          <w:spacing w:val="-1"/>
-          <w:sz w:val="30"/>
-          <w:szCs w:val="30"/>
-          <w:lang w:val="en-US"/>
-        </w:rPr>
-      </w:pPr>
-      <w:r>
-        <w:rPr>
-          <w:rFonts w:ascii="Georgia" w:hAnsi="Georgia"/>
-          <w:color w:val="242424"/>
-          <w:spacing w:val="-1"/>
-          <w:sz w:val="30"/>
-          <w:szCs w:val="30"/>
-          <w:lang w:val="en-US"/>
-        </w:rPr>
-        <w:t xml:space="preserve">A </w:t>
-      </w:r>
-      <w:proofErr w:type="spellStart"/>
-      <w:r>
-        <w:rPr>
-          <w:rFonts w:ascii="Georgia" w:hAnsi="Georgia"/>
-          <w:color w:val="242424"/>
-          <w:spacing w:val="-1"/>
-          <w:sz w:val="30"/>
-          <w:szCs w:val="30"/>
-          <w:lang w:val="en-US"/>
-        </w:rPr>
-        <w:t>ConvNet</w:t>
-      </w:r>
-      <w:proofErr w:type="spellEnd"/>
-      <w:r>
-        <w:rPr>
-          <w:rFonts w:ascii="Georgia" w:hAnsi="Georgia"/>
-          <w:color w:val="242424"/>
-          <w:spacing w:val="-1"/>
-          <w:sz w:val="30"/>
-          <w:szCs w:val="30"/>
-          <w:lang w:val="en-US"/>
-        </w:rPr>
-        <w:t xml:space="preserve"> </w:t>
-      </w:r>
-      <w:proofErr w:type="gramStart"/>
-      <w:r>
-        <w:rPr>
-          <w:rFonts w:ascii="Georgia" w:hAnsi="Georgia"/>
-          <w:color w:val="242424"/>
-          <w:spacing w:val="-1"/>
-          <w:sz w:val="30"/>
-          <w:szCs w:val="30"/>
-          <w:lang w:val="en-US"/>
-        </w:rPr>
-        <w:t>is able to</w:t>
-      </w:r>
-      <w:proofErr w:type="gramEnd"/>
-      <w:r>
-        <w:rPr>
-          <w:rFonts w:ascii="Georgia" w:hAnsi="Georgia"/>
-          <w:color w:val="242424"/>
-          <w:spacing w:val="-1"/>
-          <w:sz w:val="30"/>
-          <w:szCs w:val="30"/>
-          <w:lang w:val="en-US"/>
-        </w:rPr>
-        <w:t> </w:t>
+        <w:t xml:space="preserve"> is able to </w:t>
       </w:r>
       <w:r>
         <w:rPr>
@@ -1920,33 +1808,7 @@
           <w:lang w:eastAsia="pt-PT"/>
           <w14:ligatures w14:val="none"/>
         </w:rPr>
-        <w:t xml:space="preserve"> não cair em uma célula ela não será responsável por ele e não vai representá-lo -&gt; células só possuem uma referência a objetos cujo centro cair dentro delas). </w:t>
-      </w:r>
-      <w:proofErr w:type="gramStart"/>
-      <w:r>
-        <w:rPr>
-          <w:rFonts w:ascii="Lucida Grande" w:eastAsia="Times New Roman" w:hAnsi="Lucida Grande" w:cs="Lucida Grande"/>
-          <w:color w:val="333333"/>
-          <w:kern w:val="0"/>
-          <w:sz w:val="18"/>
-          <w:szCs w:val="18"/>
-          <w:lang w:eastAsia="pt-PT"/>
-          <w14:ligatures w14:val="none"/>
-        </w:rPr>
-        <w:t>Essa coordenadas</w:t>
-      </w:r>
-      <w:proofErr w:type="gramEnd"/>
-      <w:r>
-        <w:rPr>
-          <w:rFonts w:ascii="Lucida Grande" w:eastAsia="Times New Roman" w:hAnsi="Lucida Grande" w:cs="Lucida Grande"/>
-          <w:color w:val="333333"/>
-          <w:kern w:val="0"/>
-          <w:sz w:val="18"/>
-          <w:szCs w:val="18"/>
-          <w:lang w:eastAsia="pt-PT"/>
-          <w14:ligatures w14:val="none"/>
-        </w:rPr>
-        <w:t xml:space="preserve"> são normalizadas para [0, 1]. As dimensões do </w:t>
+        <w:t xml:space="preserve"> não cair em uma célula ela não será responsável por ele e não vai representá-lo -&gt; células só possuem uma referência a objetos cujo centro cair dentro delas). Essa coordenadas são normalizadas para [0, 1]. As dimensões do </w:t>
       </w:r>
       <w:proofErr w:type="spellStart"/>
       <w:r>
@@ -2359,18 +2221,8 @@
           <w:color w:val="51565E"/>
           <w:lang w:val="en-US"/>
         </w:rPr>
-        <w:t xml:space="preserve">Visualization - Find objects that are not visible in the </w:t>
-      </w:r>
-      <w:proofErr w:type="gramStart"/>
-      <w:r>
-        <w:rPr>
-          <w:rFonts w:ascii="Roboto" w:hAnsi="Roboto"/>
-          <w:color w:val="51565E"/>
-          <w:lang w:val="en-US"/>
-        </w:rPr>
-        <w:t>image</w:t>
-      </w:r>
-      <w:proofErr w:type="gramEnd"/>
+        <w:t>Visualization - Find objects that are not visible in the image</w:t>
+      </w:r>
     </w:p>
     <w:p>
       <w:pPr>
@@ -2392,18 +2244,8 @@
           <w:color w:val="51565E"/>
           <w:lang w:val="en-US"/>
         </w:rPr>
-        <w:t xml:space="preserve">Recognition - Distinguish or detect objects in the </w:t>
-      </w:r>
-      <w:proofErr w:type="gramStart"/>
-      <w:r>
-        <w:rPr>
-          <w:rFonts w:ascii="Roboto" w:hAnsi="Roboto"/>
-          <w:color w:val="51565E"/>
-          <w:lang w:val="en-US"/>
-        </w:rPr>
-        <w:t>image</w:t>
-      </w:r>
-      <w:proofErr w:type="gramEnd"/>
+        <w:t>Recognition - Distinguish or detect objects in the image</w:t>
+      </w:r>
     </w:p>
     <w:p>
       <w:pPr>
@@ -2425,18 +2267,8 @@
           <w:color w:val="51565E"/>
           <w:lang w:val="en-US"/>
         </w:rPr>
-        <w:t xml:space="preserve">Sharpening and restoration - Create an enhanced image from the original </w:t>
-      </w:r>
-      <w:proofErr w:type="gramStart"/>
-      <w:r>
-        <w:rPr>
-          <w:rFonts w:ascii="Roboto" w:hAnsi="Roboto"/>
-          <w:color w:val="51565E"/>
-          <w:lang w:val="en-US"/>
-        </w:rPr>
-        <w:t>image</w:t>
-      </w:r>
-      <w:proofErr w:type="gramEnd"/>
+        <w:t>Sharpening and restoration - Create an enhanced image from the original image</w:t>
+      </w:r>
     </w:p>
     <w:p>
       <w:pPr>
@@ -2458,18 +2290,8 @@
           <w:color w:val="51565E"/>
           <w:lang w:val="en-US"/>
         </w:rPr>
-        <w:t xml:space="preserve">Pattern recognition - Measure the various patterns around the objects in the </w:t>
-      </w:r>
-      <w:proofErr w:type="gramStart"/>
-      <w:r>
-        <w:rPr>
-          <w:rFonts w:ascii="Roboto" w:hAnsi="Roboto"/>
-          <w:color w:val="51565E"/>
-          <w:lang w:val="en-US"/>
-        </w:rPr>
-        <w:t>image</w:t>
-      </w:r>
-      <w:proofErr w:type="gramEnd"/>
+        <w:t>Pattern recognition - Measure the various patterns around the objects in the image</w:t>
+      </w:r>
     </w:p>
     <w:p>
       <w:pPr>
@@ -2491,18 +2313,8 @@
           <w:color w:val="51565E"/>
           <w:lang w:val="en-US"/>
         </w:rPr>
-        <w:t xml:space="preserve">Retrieval - Browse and search images from a large database of digital images that are similar to the original </w:t>
-      </w:r>
-      <w:proofErr w:type="gramStart"/>
-      <w:r>
-        <w:rPr>
-          <w:rFonts w:ascii="Roboto" w:hAnsi="Roboto"/>
-          <w:color w:val="51565E"/>
-          <w:lang w:val="en-US"/>
-        </w:rPr>
-        <w:t>image</w:t>
-      </w:r>
-      <w:proofErr w:type="gramEnd"/>
+        <w:t>Retrieval - Browse and search images from a large database of digital images that are similar to the original image</w:t>
+      </w:r>
     </w:p>
     <w:p>
       <w:pPr>
@@ -2595,7 +2407,7 @@
           <w:noProof/>
         </w:rPr>
         <w:drawing>
-          <wp:inline distT="0" distB="0" distL="0" distR="0" wp14:anchorId="1F97DC0F" wp14:editId="2B9C8E04">
+          <wp:inline distT="0" distB="0" distL="0" distR="0" wp14:anchorId="1F97DC0F" wp14:editId="7CF64D07">
             <wp:extent cx="4907670" cy="7624086"/>
             <wp:effectExtent l="0" t="0" r="0" b="0"/>
             <wp:docPr id="763270805" name="Imagem 4" descr="Uma imagem com texto, captura de ecrã, diagrama, Paralelo&#10;&#10;Descrição gerada automaticamente"/>
@@ -2743,23 +2555,7 @@
           <w:rFonts w:ascii="Segoe UI" w:hAnsi="Segoe UI" w:cs="Segoe UI"/>
           <w:lang w:val="en-US"/>
         </w:rPr>
-        <w:t xml:space="preserve">: </w:t>
-      </w:r>
-      <w:proofErr w:type="spellStart"/>
-      <w:r>
-        <w:rPr>
-          <w:rFonts w:ascii="Segoe UI" w:hAnsi="Segoe UI" w:cs="Segoe UI"/>
-          <w:lang w:val="en-US"/>
-        </w:rPr>
-        <w:t>Haar</w:t>
-      </w:r>
-      <w:proofErr w:type="spellEnd"/>
-      <w:r>
-        <w:rPr>
-          <w:rFonts w:ascii="Segoe UI" w:hAnsi="Segoe UI" w:cs="Segoe UI"/>
-          <w:lang w:val="en-US"/>
-        </w:rPr>
-        <w:t>-like features, which are simple rectangular features capturing intensity differences, are manually defined. These features are selected based on their ability to differentiate between object and non-object regions.</w:t>
+        <w:t>: Haar-like features, which are simple rectangular features capturing intensity differences, are manually defined. These features are selected based on their ability to differentiate between object and non-object regions.</w:t>
       </w:r>
     </w:p>
     <w:p>
@@ -2949,23 +2745,7 @@
           <w:rFonts w:ascii="Segoe UI" w:hAnsi="Segoe UI" w:cs="Segoe UI"/>
           <w:lang w:val="en-US"/>
         </w:rPr>
-        <w:t xml:space="preserve">, </w:t>
-      </w:r>
-      <w:proofErr w:type="spellStart"/>
-      <w:r>
-        <w:rPr>
-          <w:rFonts w:ascii="Segoe UI" w:hAnsi="Segoe UI" w:cs="Segoe UI"/>
-          <w:lang w:val="en-US"/>
-        </w:rPr>
-        <w:t>CenterNet</w:t>
-      </w:r>
-      <w:proofErr w:type="spellEnd"/>
-      <w:r>
-        <w:rPr>
-          <w:rFonts w:ascii="Segoe UI" w:hAnsi="Segoe UI" w:cs="Segoe UI"/>
-          <w:lang w:val="en-US"/>
-        </w:rPr>
-        <w:t>, and YOLOX.</w:t>
+        <w:t>, CenterNet, and YOLOX.</w:t>
       </w:r>
     </w:p>
     <w:p>
@@ -2982,23 +2762,7 @@
           <w:rFonts w:ascii="Segoe UI" w:hAnsi="Segoe UI" w:cs="Segoe UI"/>
           <w:lang w:val="en-US"/>
         </w:rPr>
-        <w:t xml:space="preserve">One-stage detectors are known for their speed and real-time capabilities. They perform detection in a single pass, which makes them faster for real-time applications while they </w:t>
-      </w:r>
-      <w:proofErr w:type="spellStart"/>
-      <w:r>
-        <w:rPr>
-          <w:rFonts w:ascii="Segoe UI" w:hAnsi="Segoe UI" w:cs="Segoe UI"/>
-          <w:lang w:val="en-US"/>
-        </w:rPr>
-        <w:t>end</w:t>
-      </w:r>
-      <w:proofErr w:type="spellEnd"/>
-      <w:r>
-        <w:rPr>
-          <w:rFonts w:ascii="Segoe UI" w:hAnsi="Segoe UI" w:cs="Segoe UI"/>
-          <w:lang w:val="en-US"/>
-        </w:rPr>
-        <w:t xml:space="preserve"> to have slightly lower accuracy compared to two-stage detectors. They may struggle with detecting small objects and handling object instances with significant size variations.</w:t>
+        <w:t>One-stage detectors are known for their speed and real-time capabilities. They perform detection in a single pass, which makes them faster for real-time applications while they end to have slightly lower accuracy compared to two-stage detectors. They may struggle with detecting small objects and handling object instances with significant size variations.</w:t>
       </w:r>
     </w:p>
     <w:p>
@@ -3162,23 +2926,7 @@
           <w:rFonts w:ascii="Segoe UI" w:hAnsi="Segoe UI" w:cs="Segoe UI"/>
           <w:lang w:val="en-US"/>
         </w:rPr>
-        <w:t xml:space="preserve"> the feature maps using strides or </w:t>
-      </w:r>
-      <w:proofErr w:type="gramStart"/>
-      <w:r>
-        <w:rPr>
-          <w:rFonts w:ascii="Segoe UI" w:hAnsi="Segoe UI" w:cs="Segoe UI"/>
-          <w:lang w:val="en-US"/>
-        </w:rPr>
-        <w:t>max-pooling</w:t>
-      </w:r>
-      <w:proofErr w:type="gramEnd"/>
-      <w:r>
-        <w:rPr>
-          <w:rFonts w:ascii="Segoe UI" w:hAnsi="Segoe UI" w:cs="Segoe UI"/>
-          <w:lang w:val="en-US"/>
-        </w:rPr>
-        <w:t>.</w:t>
+        <w:t xml:space="preserve"> the feature maps using strides or max-pooling.</w:t>
       </w:r>
     </w:p>
     <w:p>
@@ -4032,29 +3780,7 @@
           <w:lang w:val="en-US" w:eastAsia="pt-PT"/>
           <w14:ligatures w14:val="none"/>
         </w:rPr>
-        <w:t xml:space="preserve"> (CNNs) and the adaption of computer vision technologies, object detection became much more common in the current generation. The new wave of object detection with deep learning approaches </w:t>
-      </w:r>
-      <w:proofErr w:type="gramStart"/>
-      <w:r>
-        <w:rPr>
-          <w:rFonts w:ascii="Roboto" w:eastAsia="Times New Roman" w:hAnsi="Roboto" w:cs="Times New Roman"/>
-          <w:color w:val="51565E"/>
-          <w:kern w:val="0"/>
-          <w:lang w:val="en-US" w:eastAsia="pt-PT"/>
-          <w14:ligatures w14:val="none"/>
-        </w:rPr>
-        <w:t>opens up</w:t>
-      </w:r>
-      <w:proofErr w:type="gramEnd"/>
-      <w:r>
-        <w:rPr>
-          <w:rFonts w:ascii="Roboto" w:eastAsia="Times New Roman" w:hAnsi="Roboto" w:cs="Times New Roman"/>
-          <w:color w:val="51565E"/>
-          <w:kern w:val="0"/>
-          <w:lang w:val="en-US" w:eastAsia="pt-PT"/>
-          <w14:ligatures w14:val="none"/>
-        </w:rPr>
-        <w:t xml:space="preserve"> seemingly endless possibilities. </w:t>
+        <w:t> (CNNs) and the adaption of computer vision technologies, object detection became much more common in the current generation. The new wave of object detection with deep learning approaches opens up seemingly endless possibilities. </w:t>
       </w:r>
     </w:p>
     <w:p>
@@ -4195,33 +3921,7 @@
           <w:lang w:val="en-US" w:eastAsia="pt-PT"/>
           <w14:ligatures w14:val="none"/>
         </w:rPr>
-        <w:t>-</w:t>
-      </w:r>
-      <w:proofErr w:type="gramStart"/>
-      <w:r>
-        <w:rPr>
-          <w:rFonts w:ascii="Roboto" w:eastAsia="Times New Roman" w:hAnsi="Roboto" w:cs="Times New Roman"/>
-          <w:b/>
-          <w:bCs/>
-          <w:color w:val="51565E"/>
-          <w:kern w:val="0"/>
-          <w:lang w:val="en-US" w:eastAsia="pt-PT"/>
-          <w14:ligatures w14:val="none"/>
-        </w:rPr>
-        <w:t>CNN ,</w:t>
-      </w:r>
-      <w:proofErr w:type="gramEnd"/>
-      <w:r>
-        <w:rPr>
-          <w:rFonts w:ascii="Roboto" w:eastAsia="Times New Roman" w:hAnsi="Roboto" w:cs="Times New Roman"/>
-          <w:b/>
-          <w:bCs/>
-          <w:color w:val="51565E"/>
-          <w:kern w:val="0"/>
-          <w:lang w:val="en-US" w:eastAsia="pt-PT"/>
-          <w14:ligatures w14:val="none"/>
-        </w:rPr>
-        <w:t xml:space="preserve"> FAST CNN</w:t>
+        <w:t>-CNN , FAST CNN</w:t>
       </w:r>
     </w:p>
     <w:p>
@@ -4759,29 +4459,7 @@
           <w:lang w:val="en-US" w:eastAsia="pt-PT"/>
           <w14:ligatures w14:val="none"/>
         </w:rPr>
-        <w:t xml:space="preserve">) is one of the most popular model architectures and algorithms for object detection. Usually, the first concept found on a Google search for algorithms on object detection is the YOLO architecture. There are several versions of YOLO, which we will discuss in the upcoming sections. The YOLO model uses one of the best neural network archetypes to produce high accuracy and overall speed of processing. This speed and accuracy </w:t>
-      </w:r>
-      <w:proofErr w:type="gramStart"/>
-      <w:r>
-        <w:rPr>
-          <w:rFonts w:ascii="Roboto" w:eastAsia="Times New Roman" w:hAnsi="Roboto" w:cs="Times New Roman"/>
-          <w:color w:val="51565E"/>
-          <w:kern w:val="0"/>
-          <w:lang w:val="en-US" w:eastAsia="pt-PT"/>
-          <w14:ligatures w14:val="none"/>
-        </w:rPr>
-        <w:t>is</w:t>
-      </w:r>
-      <w:proofErr w:type="gramEnd"/>
-      <w:r>
-        <w:rPr>
-          <w:rFonts w:ascii="Roboto" w:eastAsia="Times New Roman" w:hAnsi="Roboto" w:cs="Times New Roman"/>
-          <w:color w:val="51565E"/>
-          <w:kern w:val="0"/>
-          <w:lang w:val="en-US" w:eastAsia="pt-PT"/>
-          <w14:ligatures w14:val="none"/>
-        </w:rPr>
-        <w:t xml:space="preserve"> the main reason for its popularity. </w:t>
+        <w:t>) is one of the most popular model architectures and algorithms for object detection. Usually, the first concept found on a Google search for algorithms on object detection is the YOLO architecture. There are several versions of YOLO, which we will discuss in the upcoming sections. The YOLO model uses one of the best neural network archetypes to produce high accuracy and overall speed of processing. This speed and accuracy is the main reason for its popularity. </w:t>
       </w:r>
     </w:p>
     <w:p>
@@ -4807,29 +4485,7 @@
           <w:lang w:val="en-US" w:eastAsia="pt-PT"/>
           <w14:ligatures w14:val="none"/>
         </w:rPr>
-        <w:t xml:space="preserve">The YOLO architecture utilizes three primary terminologies to achieve its goal of object detection. Understanding these three techniques is quite significant to know why exactly this model performs so quickly and accurately in comparison to other object detection algorithms. The first concept in the YOLO model is residual blocks. In the first architectural design, they have used 7×7 residual blocks to create grids in the </w:t>
-      </w:r>
-      <w:proofErr w:type="gramStart"/>
-      <w:r>
-        <w:rPr>
-          <w:rFonts w:ascii="Roboto" w:eastAsia="Times New Roman" w:hAnsi="Roboto" w:cs="Times New Roman"/>
-          <w:color w:val="51565E"/>
-          <w:kern w:val="0"/>
-          <w:lang w:val="en-US" w:eastAsia="pt-PT"/>
-          <w14:ligatures w14:val="none"/>
-        </w:rPr>
-        <w:t>particular image</w:t>
-      </w:r>
-      <w:proofErr w:type="gramEnd"/>
-      <w:r>
-        <w:rPr>
-          <w:rFonts w:ascii="Roboto" w:eastAsia="Times New Roman" w:hAnsi="Roboto" w:cs="Times New Roman"/>
-          <w:color w:val="51565E"/>
-          <w:kern w:val="0"/>
-          <w:lang w:val="en-US" w:eastAsia="pt-PT"/>
-          <w14:ligatures w14:val="none"/>
-        </w:rPr>
-        <w:t>. </w:t>
+        <w:t>The YOLO architecture utilizes three primary terminologies to achieve its goal of object detection. Understanding these three techniques is quite significant to know why exactly this model performs so quickly and accurately in comparison to other object detection algorithms. The first concept in the YOLO model is residual blocks. In the first architectural design, they have used 7×7 residual blocks to create grids in the particular image. </w:t>
       </w:r>
     </w:p>
     <w:p>
@@ -4866,29 +4522,7 @@
           <w14:ligatures w14:val="none"/>
         </w:rPr>
         <w:lastRenderedPageBreak/>
-        <w:t xml:space="preserve">intersection of union (IOU) to calculate the best bounding boxes for the </w:t>
-      </w:r>
-      <w:proofErr w:type="gramStart"/>
-      <w:r>
-        <w:rPr>
-          <w:rFonts w:ascii="Roboto" w:eastAsia="Times New Roman" w:hAnsi="Roboto" w:cs="Times New Roman"/>
-          <w:color w:val="51565E"/>
-          <w:kern w:val="0"/>
-          <w:lang w:val="en-US" w:eastAsia="pt-PT"/>
-          <w14:ligatures w14:val="none"/>
-        </w:rPr>
-        <w:t>particular object</w:t>
-      </w:r>
-      <w:proofErr w:type="gramEnd"/>
-      <w:r>
-        <w:rPr>
-          <w:rFonts w:ascii="Roboto" w:eastAsia="Times New Roman" w:hAnsi="Roboto" w:cs="Times New Roman"/>
-          <w:color w:val="51565E"/>
-          <w:kern w:val="0"/>
-          <w:lang w:val="en-US" w:eastAsia="pt-PT"/>
-          <w14:ligatures w14:val="none"/>
-        </w:rPr>
-        <w:t xml:space="preserve"> detection task.</w:t>
+        <w:t>intersection of union (IOU) to calculate the best bounding boxes for the particular object detection task.</w:t>
       </w:r>
     </w:p>
     <w:p>
@@ -4982,29 +4616,7 @@
           <w:lang w:val="en-US" w:eastAsia="pt-PT"/>
           <w14:ligatures w14:val="none"/>
         </w:rPr>
-        <w:t xml:space="preserve">Apart from the </w:t>
-      </w:r>
-      <w:proofErr w:type="gramStart"/>
-      <w:r>
-        <w:rPr>
-          <w:rFonts w:ascii="Roboto" w:eastAsia="Times New Roman" w:hAnsi="Roboto" w:cs="Times New Roman"/>
-          <w:color w:val="51565E"/>
-          <w:kern w:val="0"/>
-          <w:lang w:val="en-US" w:eastAsia="pt-PT"/>
-          <w14:ligatures w14:val="none"/>
-        </w:rPr>
-        <w:t>fast computing</w:t>
-      </w:r>
-      <w:proofErr w:type="gramEnd"/>
-      <w:r>
-        <w:rPr>
-          <w:rFonts w:ascii="Roboto" w:eastAsia="Times New Roman" w:hAnsi="Roboto" w:cs="Times New Roman"/>
-          <w:color w:val="51565E"/>
-          <w:kern w:val="0"/>
-          <w:lang w:val="en-US" w:eastAsia="pt-PT"/>
-          <w14:ligatures w14:val="none"/>
-        </w:rPr>
-        <w:t xml:space="preserve"> speed, the YOLO algorithm also manages to provide an overall high accuracy with the reduction of background errors seen in other methods. </w:t>
+        <w:t>Apart from the fast computing speed, the YOLO algorithm also manages to provide an overall high accuracy with the reduction of background errors seen in other methods. </w:t>
       </w:r>
     </w:p>
     <w:p>
@@ -5562,29 +5174,7 @@
           <w:lang w:val="en-US" w:eastAsia="pt-PT"/>
           <w14:ligatures w14:val="none"/>
         </w:rPr>
-        <w:t xml:space="preserve"> model (specifically ResNet-101), the feature pyramid network (FPN), and the focal loss. The feature pyramid network is one of the best methods for overcoming </w:t>
-      </w:r>
-      <w:proofErr w:type="gramStart"/>
-      <w:r>
-        <w:rPr>
-          <w:rFonts w:ascii="Roboto" w:eastAsia="Times New Roman" w:hAnsi="Roboto" w:cs="Times New Roman"/>
-          <w:color w:val="51565E"/>
-          <w:kern w:val="0"/>
-          <w:lang w:val="en-US" w:eastAsia="pt-PT"/>
-          <w14:ligatures w14:val="none"/>
-        </w:rPr>
-        <w:t>a majority of</w:t>
-      </w:r>
-      <w:proofErr w:type="gramEnd"/>
-      <w:r>
-        <w:rPr>
-          <w:rFonts w:ascii="Roboto" w:eastAsia="Times New Roman" w:hAnsi="Roboto" w:cs="Times New Roman"/>
-          <w:color w:val="51565E"/>
-          <w:kern w:val="0"/>
-          <w:lang w:val="en-US" w:eastAsia="pt-PT"/>
-          <w14:ligatures w14:val="none"/>
-        </w:rPr>
-        <w:t xml:space="preserve"> the shortcomings of the previous architecture. It helps in combining the semantic rich features of lower resolution images with that of the semantically weak features of the higher resolution images.</w:t>
+        <w:t xml:space="preserve"> model (specifically ResNet-101), the feature pyramid network (FPN), and the focal loss. The feature pyramid network is one of the best methods for overcoming a majority of the shortcomings of the previous architecture. It helps in combining the semantic rich features of lower resolution images with that of the semantically weak features of the higher resolution images.</w:t>
       </w:r>
     </w:p>
     <w:p>
@@ -5610,29 +5200,7 @@
           <w:lang w:val="en-US" w:eastAsia="pt-PT"/>
           <w14:ligatures w14:val="none"/>
         </w:rPr>
-        <w:t xml:space="preserve">In the final output, we can create both the classification and regression models </w:t>
-      </w:r>
-      <w:proofErr w:type="gramStart"/>
-      <w:r>
-        <w:rPr>
-          <w:rFonts w:ascii="Roboto" w:eastAsia="Times New Roman" w:hAnsi="Roboto" w:cs="Times New Roman"/>
-          <w:color w:val="51565E"/>
-          <w:kern w:val="0"/>
-          <w:lang w:val="en-US" w:eastAsia="pt-PT"/>
-          <w14:ligatures w14:val="none"/>
-        </w:rPr>
-        <w:t>similar to</w:t>
-      </w:r>
-      <w:proofErr w:type="gramEnd"/>
-      <w:r>
-        <w:rPr>
-          <w:rFonts w:ascii="Roboto" w:eastAsia="Times New Roman" w:hAnsi="Roboto" w:cs="Times New Roman"/>
-          <w:color w:val="51565E"/>
-          <w:kern w:val="0"/>
-          <w:lang w:val="en-US" w:eastAsia="pt-PT"/>
-          <w14:ligatures w14:val="none"/>
-        </w:rPr>
-        <w:t xml:space="preserve"> the other object detection methods discussed previously. The classification network is used for appropriate multi-class predictions, while the regression network is built to predict the appropriate bounding boxes for the classified entities.</w:t>
+        <w:t>In the final output, we can create both the classification and regression models similar to the other object detection methods discussed previously. The classification network is used for appropriate multi-class predictions, while the regression network is built to predict the appropriate bounding boxes for the classified entities.</w:t>
       </w:r>
     </w:p>
     <w:p>
@@ -5702,29 +5270,7 @@
           <w:lang w:val="en-US" w:eastAsia="pt-PT"/>
           <w14:ligatures w14:val="none"/>
         </w:rPr>
-        <w:t xml:space="preserve"> is currently one of the best methods for object detection in </w:t>
-      </w:r>
-      <w:proofErr w:type="gramStart"/>
-      <w:r>
-        <w:rPr>
-          <w:rFonts w:ascii="Roboto" w:eastAsia="Times New Roman" w:hAnsi="Roboto" w:cs="Times New Roman"/>
-          <w:color w:val="51565E"/>
-          <w:kern w:val="0"/>
-          <w:lang w:val="en-US" w:eastAsia="pt-PT"/>
-          <w14:ligatures w14:val="none"/>
-        </w:rPr>
-        <w:t>a number of</w:t>
-      </w:r>
-      <w:proofErr w:type="gramEnd"/>
-      <w:r>
-        <w:rPr>
-          <w:rFonts w:ascii="Roboto" w:eastAsia="Times New Roman" w:hAnsi="Roboto" w:cs="Times New Roman"/>
-          <w:color w:val="51565E"/>
-          <w:kern w:val="0"/>
-          <w:lang w:val="en-US" w:eastAsia="pt-PT"/>
-          <w14:ligatures w14:val="none"/>
-        </w:rPr>
-        <w:t xml:space="preserve"> different tasks. It can be used as a </w:t>
+        <w:t xml:space="preserve"> is currently one of the best methods for object detection in a number of different tasks. It can be used as a </w:t>
       </w:r>
       <w:r>
         <w:rPr>
@@ -5780,7 +5326,6 @@
         <w:t xml:space="preserve">YOLO3 VS </w:t>
       </w:r>
       <w:proofErr w:type="spellStart"/>
-      <w:proofErr w:type="gramStart"/>
       <w:r>
         <w:rPr>
           <w:rFonts w:ascii="Roboto" w:eastAsia="Times New Roman" w:hAnsi="Roboto" w:cs="Times New Roman"/>
@@ -5800,18 +5345,7 @@
           <w:lang w:eastAsia="pt-PT"/>
           <w14:ligatures w14:val="none"/>
         </w:rPr>
-        <w:t xml:space="preserve"> :</w:t>
-      </w:r>
-      <w:proofErr w:type="gramEnd"/>
-      <w:r>
-        <w:rPr>
-          <w:rFonts w:ascii="Roboto" w:eastAsia="Times New Roman" w:hAnsi="Roboto" w:cs="Times New Roman"/>
-          <w:color w:val="51565E"/>
-          <w:kern w:val="0"/>
-          <w:lang w:eastAsia="pt-PT"/>
-          <w14:ligatures w14:val="none"/>
-        </w:rPr>
-        <w:t xml:space="preserve"> </w:t>
+        <w:t xml:space="preserve"> : </w:t>
       </w:r>
       <w:hyperlink r:id="rId18" w:history="1">
         <w:r>
@@ -6418,10 +5952,14 @@
           <w:szCs w:val="21"/>
           <w:lang w:val="en-US"/>
         </w:rPr>
-        <w:t xml:space="preserve">A common way to label images is manual annotation. This is the process of manually defining labels for an entire </w:t>
-      </w:r>
-      <w:proofErr w:type="gramStart"/>
-      <w:r>
+        <w:t>A common way to label images is manual annotation. This is the process of manually defining labels for an entire image, or drawing regions in an image and adding textual descriptions of each region. </w:t>
+      </w:r>
+    </w:p>
+    <w:p>
+      <w:pPr>
+        <w:pStyle w:val="NormalWeb"/>
+        <w:shd w:val="clear" w:color="auto" w:fill="FFFFFF"/>
+        <w:spacing w:before="0" w:beforeAutospacing="0" w:after="300" w:afterAutospacing="0"/>
         <w:rPr>
           <w:rFonts w:ascii="Montserrat" w:hAnsi="Montserrat"/>
           <w:color w:val="000000"/>
@@ -6429,9 +5967,7 @@
           <w:szCs w:val="21"/>
           <w:lang w:val="en-US"/>
         </w:rPr>
-        <w:t>image, or</w:t>
-      </w:r>
-      <w:proofErr w:type="gramEnd"/>
+      </w:pPr>
       <w:r>
         <w:rPr>
           <w:rFonts w:ascii="Montserrat" w:hAnsi="Montserrat"/>
@@ -6440,7 +5976,7 @@
           <w:szCs w:val="21"/>
           <w:lang w:val="en-US"/>
         </w:rPr>
-        <w:t xml:space="preserve"> drawing regions in an image and adding textual descriptions of each region. </w:t>
+        <w:t>Image annotation sets a standard, which a computer vision algorithm tries to learn from. This means that any errors in labeling will be adopted by the algorithm, reducing its accuracy. This means that accurate image labeling is a critical task in training neural networks. </w:t>
       </w:r>
     </w:p>
     <w:p>
@@ -6464,53 +6000,7 @@
           <w:szCs w:val="21"/>
           <w:lang w:val="en-US"/>
         </w:rPr>
-        <w:t>Image annotation sets a standard, which a computer vision algorithm tries to learn from. This means that any errors in labeling will be adopted by the algorithm, reducing its accuracy. This means that accurate image labeling is a critical task in training neural networks. </w:t>
-      </w:r>
-    </w:p>
-    <w:p>
-      <w:pPr>
-        <w:pStyle w:val="NormalWeb"/>
-        <w:shd w:val="clear" w:color="auto" w:fill="FFFFFF"/>
-        <w:spacing w:before="0" w:beforeAutospacing="0" w:after="300" w:afterAutospacing="0"/>
-        <w:rPr>
-          <w:rFonts w:ascii="Montserrat" w:hAnsi="Montserrat"/>
-          <w:color w:val="000000"/>
-          <w:sz w:val="21"/>
-          <w:szCs w:val="21"/>
-          <w:lang w:val="en-US"/>
-        </w:rPr>
-      </w:pPr>
-      <w:r>
-        <w:rPr>
-          <w:rFonts w:ascii="Montserrat" w:hAnsi="Montserrat"/>
-          <w:color w:val="000000"/>
-          <w:sz w:val="21"/>
-          <w:szCs w:val="21"/>
-          <w:lang w:val="en-US"/>
-        </w:rPr>
-        <w:t xml:space="preserve">Manual annotation is typically assisted by tools that allow operators to rotate through </w:t>
-      </w:r>
-      <w:proofErr w:type="gramStart"/>
-      <w:r>
-        <w:rPr>
-          <w:rFonts w:ascii="Montserrat" w:hAnsi="Montserrat"/>
-          <w:color w:val="000000"/>
-          <w:sz w:val="21"/>
-          <w:szCs w:val="21"/>
-          <w:lang w:val="en-US"/>
-        </w:rPr>
-        <w:t>a large number of</w:t>
-      </w:r>
-      <w:proofErr w:type="gramEnd"/>
-      <w:r>
-        <w:rPr>
-          <w:rFonts w:ascii="Montserrat" w:hAnsi="Montserrat"/>
-          <w:color w:val="000000"/>
-          <w:sz w:val="21"/>
-          <w:szCs w:val="21"/>
-          <w:lang w:val="en-US"/>
-        </w:rPr>
-        <w:t xml:space="preserve"> images, draw regions on an image and assign labels, and save this data to a standardized format that can be used for data training.</w:t>
+        <w:t>Manual annotation is typically assisted by tools that allow operators to rotate through a large number of images, draw regions on an image and assign labels, and save this data to a standardized format that can be used for data training.</w:t>
       </w:r>
     </w:p>
     <w:p>
@@ -6588,29 +6078,7 @@
           <w:szCs w:val="21"/>
           <w:lang w:val="en-US"/>
         </w:rPr>
-        <w:t xml:space="preserve">Manual labeling is time consuming. Annotators must be meticulously </w:t>
-      </w:r>
-      <w:proofErr w:type="gramStart"/>
-      <w:r>
-        <w:rPr>
-          <w:rFonts w:ascii="Montserrat" w:hAnsi="Montserrat"/>
-          <w:color w:val="000000"/>
-          <w:sz w:val="21"/>
-          <w:szCs w:val="21"/>
-          <w:lang w:val="en-US"/>
-        </w:rPr>
-        <w:t>trained</w:t>
-      </w:r>
-      <w:proofErr w:type="gramEnd"/>
-      <w:r>
-        <w:rPr>
-          <w:rFonts w:ascii="Montserrat" w:hAnsi="Montserrat"/>
-          <w:color w:val="000000"/>
-          <w:sz w:val="21"/>
-          <w:szCs w:val="21"/>
-          <w:lang w:val="en-US"/>
-        </w:rPr>
-        <w:t xml:space="preserve"> and the process requires many iterations. This can delay time to market for computer vision projects.</w:t>
+        <w:t>Manual labeling is time consuming. Annotators must be meticulously trained and the process requires many iterations. This can delay time to market for computer vision projects.</w:t>
       </w:r>
     </w:p>
     <w:p>
@@ -6754,29 +6222,7 @@
           <w:szCs w:val="21"/>
           <w:lang w:val="en-US"/>
         </w:rPr>
-        <w:t xml:space="preserve">Synthetic image labeling is an accurate and cost-effective technique which can replace manual annotations. It involves automatically generating images that are </w:t>
-      </w:r>
-      <w:proofErr w:type="gramStart"/>
-      <w:r>
-        <w:rPr>
-          <w:rFonts w:ascii="Montserrat" w:hAnsi="Montserrat"/>
-          <w:color w:val="000000"/>
-          <w:sz w:val="21"/>
-          <w:szCs w:val="21"/>
-          <w:lang w:val="en-US"/>
-        </w:rPr>
-        <w:t>similar to</w:t>
-      </w:r>
-      <w:proofErr w:type="gramEnd"/>
-      <w:r>
-        <w:rPr>
-          <w:rFonts w:ascii="Montserrat" w:hAnsi="Montserrat"/>
-          <w:color w:val="000000"/>
-          <w:sz w:val="21"/>
-          <w:szCs w:val="21"/>
-          <w:lang w:val="en-US"/>
-        </w:rPr>
-        <w:t xml:space="preserve"> real data, in accordance with criteria set by the operator. For example, it is possible to create a synthetic database of real-life objects or human faces, which are similar but not identical to real objects.</w:t>
+        <w:t>Synthetic image labeling is an accurate and cost-effective technique which can replace manual annotations. It involves automatically generating images that are similar to real data, in accordance with criteria set by the operator. For example, it is possible to create a synthetic database of real-life objects or human faces, which are similar but not identical to real objects.</w:t>
       </w:r>
     </w:p>
     <w:p>
@@ -6902,29 +6348,7 @@
           <w:szCs w:val="21"/>
           <w:lang w:val="en-US"/>
         </w:rPr>
-        <w:t xml:space="preserve">—these are models that pit two neural networks against each other. One neural network </w:t>
-      </w:r>
-      <w:proofErr w:type="gramStart"/>
-      <w:r>
-        <w:rPr>
-          <w:rFonts w:ascii="Montserrat" w:hAnsi="Montserrat"/>
-          <w:color w:val="000000"/>
-          <w:sz w:val="21"/>
-          <w:szCs w:val="21"/>
-          <w:lang w:val="en-US"/>
-        </w:rPr>
-        <w:t>attempts</w:t>
-      </w:r>
-      <w:proofErr w:type="gramEnd"/>
-      <w:r>
-        <w:rPr>
-          <w:rFonts w:ascii="Montserrat" w:hAnsi="Montserrat"/>
-          <w:color w:val="000000"/>
-          <w:sz w:val="21"/>
-          <w:szCs w:val="21"/>
-          <w:lang w:val="en-US"/>
-        </w:rPr>
-        <w:t xml:space="preserve"> to create fake images, while the other tries to distinguish real and fake images. Over time, the system becomes able to generate photorealistic images that are difficult to distinguish from real ones.</w:t>
+        <w:t>—these are models that pit two neural networks against each other. One neural network attempts to create fake images, while the other tries to distinguish real and fake images. Over time, the system becomes able to generate photorealistic images that are difficult to distinguish from real ones.</w:t>
       </w:r>
     </w:p>
     <w:p>
@@ -7163,51 +6587,7 @@
           <w:szCs w:val="23"/>
           <w:lang w:val="en-US"/>
         </w:rPr>
-        <w:t xml:space="preserve"> exposes a </w:t>
-      </w:r>
-      <w:proofErr w:type="gramStart"/>
-      <w:r>
-        <w:rPr>
-          <w:rFonts w:ascii="Segoe UI" w:hAnsi="Segoe UI" w:cs="Segoe UI"/>
-          <w:color w:val="0C0D0E"/>
-          <w:sz w:val="23"/>
-          <w:szCs w:val="23"/>
-          <w:lang w:val="en-US"/>
-        </w:rPr>
-        <w:t>fairly raw</w:t>
-      </w:r>
-      <w:proofErr w:type="gramEnd"/>
-      <w:r>
-        <w:rPr>
-          <w:rFonts w:ascii="Segoe UI" w:hAnsi="Segoe UI" w:cs="Segoe UI"/>
-          <w:color w:val="0C0D0E"/>
-          <w:sz w:val="23"/>
-          <w:szCs w:val="23"/>
-          <w:lang w:val="en-US"/>
-        </w:rPr>
-        <w:t xml:space="preserve"> view of the underlying OS level processes. This is almost never what you want, hence the rename in Py3k to indicate that it is </w:t>
-      </w:r>
-      <w:proofErr w:type="gramStart"/>
-      <w:r>
-        <w:rPr>
-          <w:rFonts w:ascii="Segoe UI" w:hAnsi="Segoe UI" w:cs="Segoe UI"/>
-          <w:color w:val="0C0D0E"/>
-          <w:sz w:val="23"/>
-          <w:szCs w:val="23"/>
-          <w:lang w:val="en-US"/>
-        </w:rPr>
-        <w:t>really just</w:t>
-      </w:r>
-      <w:proofErr w:type="gramEnd"/>
-      <w:r>
-        <w:rPr>
-          <w:rFonts w:ascii="Segoe UI" w:hAnsi="Segoe UI" w:cs="Segoe UI"/>
-          <w:color w:val="0C0D0E"/>
-          <w:sz w:val="23"/>
-          <w:szCs w:val="23"/>
-          <w:lang w:val="en-US"/>
-        </w:rPr>
-        <w:t xml:space="preserve"> an implementation detail.</w:t>
+        <w:t> exposes a fairly raw view of the underlying OS level processes. This is almost never what you want, hence the rename in Py3k to indicate that it is really just an implementation detail.</w:t>
       </w:r>
     </w:p>
     <w:p>
@@ -7604,15 +6984,253 @@
           <w14:ligatures w14:val="none"/>
         </w:rPr>
       </w:pPr>
-      <w:r>
-        <w:rPr>
-          <w:rFonts w:ascii="Roboto" w:eastAsia="Times New Roman" w:hAnsi="Roboto" w:cs="Times New Roman"/>
-          <w:color w:val="51565E"/>
-          <w:kern w:val="0"/>
-          <w:lang w:eastAsia="pt-PT"/>
-          <w14:ligatures w14:val="none"/>
-        </w:rPr>
-        <w:t>https://towardsdatascience.com/stochastic-gradient-descent-clearly-explained-53d239905d31</w:t>
+      <w:hyperlink r:id="rId29" w:history="1">
+        <w:r>
+          <w:rPr>
+            <w:rStyle w:val="Hiperligao"/>
+            <w:rFonts w:ascii="Roboto" w:eastAsia="Times New Roman" w:hAnsi="Roboto" w:cs="Times New Roman"/>
+            <w:kern w:val="0"/>
+            <w:lang w:eastAsia="pt-PT"/>
+            <w14:ligatures w14:val="none"/>
+          </w:rPr>
+          <w:t>https://towardsdatascience.com/stochastic-gradient-descent-clearly-explained-53d239905d31</w:t>
+        </w:r>
+      </w:hyperlink>
+    </w:p>
+    <w:p>
+      <w:pPr>
+        <w:pStyle w:val="Ttulo4"/>
+        <w:shd w:val="clear" w:color="auto" w:fill="FFFFFF"/>
+        <w:spacing w:before="0"/>
+        <w:rPr>
+          <w:rFonts w:ascii="Arial" w:hAnsi="Arial" w:cs="Arial"/>
+          <w:b/>
+          <w:bCs/>
+          <w:color w:val="000000"/>
+          <w:lang w:val="en-US"/>
+        </w:rPr>
+      </w:pPr>
+      <w:r>
+        <w:rPr>
+          <w:rFonts w:ascii="Arial" w:hAnsi="Arial" w:cs="Arial"/>
+          <w:b/>
+          <w:bCs/>
+          <w:color w:val="000000"/>
+          <w:lang w:val="en-US"/>
+        </w:rPr>
+        <w:lastRenderedPageBreak/>
+        <w:t xml:space="preserve">Uso de </w:t>
+      </w:r>
+      <w:proofErr w:type="spellStart"/>
+      <w:r>
+        <w:rPr>
+          <w:rFonts w:ascii="Arial" w:hAnsi="Arial" w:cs="Arial"/>
+          <w:b/>
+          <w:bCs/>
+          <w:color w:val="000000"/>
+          <w:lang w:val="en-US"/>
+        </w:rPr>
+        <w:t>threads</w:t>
+      </w:r>
+      <w:proofErr w:type="spellEnd"/>
+      <w:r>
+        <w:rPr>
+          <w:rFonts w:ascii="Arial" w:hAnsi="Arial" w:cs="Arial"/>
+          <w:b/>
+          <w:bCs/>
+          <w:color w:val="000000"/>
+          <w:lang w:val="en-US"/>
+        </w:rPr>
+        <w:t xml:space="preserve"> ou processos ou dar </w:t>
+      </w:r>
+      <w:proofErr w:type="spellStart"/>
+      <w:r>
+        <w:rPr>
+          <w:rFonts w:ascii="Arial" w:hAnsi="Arial" w:cs="Arial"/>
+          <w:b/>
+          <w:bCs/>
+          <w:color w:val="000000"/>
+          <w:lang w:val="en-US"/>
+        </w:rPr>
+        <w:t>predict</w:t>
+      </w:r>
+      <w:proofErr w:type="spellEnd"/>
+      <w:r>
+        <w:rPr>
+          <w:rFonts w:ascii="Arial" w:hAnsi="Arial" w:cs="Arial"/>
+          <w:b/>
+          <w:bCs/>
+          <w:color w:val="000000"/>
+          <w:lang w:val="en-US"/>
+        </w:rPr>
+        <w:t xml:space="preserve"> de uma imagem com o </w:t>
+      </w:r>
+      <w:proofErr w:type="spellStart"/>
+      <w:r>
+        <w:rPr>
+          <w:rFonts w:ascii="Arial" w:hAnsi="Arial" w:cs="Arial"/>
+          <w:b/>
+          <w:bCs/>
+          <w:color w:val="000000"/>
+          <w:lang w:val="en-US"/>
+        </w:rPr>
+        <w:t>yolo</w:t>
+      </w:r>
+      <w:proofErr w:type="spellEnd"/>
+      <w:r>
+        <w:rPr>
+          <w:rFonts w:ascii="Arial" w:hAnsi="Arial" w:cs="Arial"/>
+          <w:b/>
+          <w:bCs/>
+          <w:color w:val="000000"/>
+          <w:lang w:val="en-US"/>
+        </w:rPr>
+        <w:t>:</w:t>
+      </w:r>
+    </w:p>
+    <w:p>
+      <w:pPr>
+        <w:tabs>
+          <w:tab w:val="left" w:pos="3320"/>
+        </w:tabs>
+        <w:spacing w:before="100" w:beforeAutospacing="1" w:after="210" w:line="360" w:lineRule="atLeast"/>
+        <w:rPr>
+          <w:rFonts w:ascii="Montserrat" w:eastAsia="Times New Roman" w:hAnsi="Montserrat" w:cs="Times New Roman"/>
+          <w:color w:val="000000"/>
+          <w:kern w:val="0"/>
+          <w:sz w:val="21"/>
+          <w:szCs w:val="21"/>
+          <w:lang w:eastAsia="pt-PT"/>
+          <w14:ligatures w14:val="none"/>
+        </w:rPr>
+      </w:pPr>
+      <w:r>
+        <w:rPr>
+          <w:rFonts w:ascii="Montserrat" w:eastAsia="Times New Roman" w:hAnsi="Montserrat" w:cs="Times New Roman"/>
+          <w:color w:val="000000"/>
+          <w:kern w:val="0"/>
+          <w:sz w:val="21"/>
+          <w:szCs w:val="21"/>
+          <w:lang w:eastAsia="pt-PT"/>
+          <w14:ligatures w14:val="none"/>
+        </w:rPr>
+        <w:t xml:space="preserve">Se usarmos </w:t>
+      </w:r>
+      <w:proofErr w:type="spellStart"/>
+      <w:r>
+        <w:rPr>
+          <w:rFonts w:ascii="Montserrat" w:eastAsia="Times New Roman" w:hAnsi="Montserrat" w:cs="Times New Roman"/>
+          <w:color w:val="000000"/>
+          <w:kern w:val="0"/>
+          <w:sz w:val="21"/>
+          <w:szCs w:val="21"/>
+          <w:lang w:eastAsia="pt-PT"/>
+          <w14:ligatures w14:val="none"/>
+        </w:rPr>
+        <w:t>threads</w:t>
+      </w:r>
+      <w:proofErr w:type="spellEnd"/>
+      <w:r>
+        <w:rPr>
+          <w:rFonts w:ascii="Montserrat" w:eastAsia="Times New Roman" w:hAnsi="Montserrat" w:cs="Times New Roman"/>
+          <w:color w:val="000000"/>
+          <w:kern w:val="0"/>
+          <w:sz w:val="21"/>
+          <w:szCs w:val="21"/>
+          <w:lang w:eastAsia="pt-PT"/>
+          <w14:ligatures w14:val="none"/>
+        </w:rPr>
+        <w:t xml:space="preserve"> temos de g</w:t>
+      </w:r>
+      <w:r>
+        <w:rPr>
+          <w:rFonts w:ascii="Montserrat" w:eastAsia="Times New Roman" w:hAnsi="Montserrat" w:cs="Times New Roman"/>
+          <w:color w:val="000000"/>
+          <w:kern w:val="0"/>
+          <w:sz w:val="21"/>
+          <w:szCs w:val="21"/>
+          <w:lang w:eastAsia="pt-PT"/>
+          <w14:ligatures w14:val="none"/>
+        </w:rPr>
+        <w:t xml:space="preserve">uardar os diferentes </w:t>
+      </w:r>
+      <w:proofErr w:type="spellStart"/>
+      <w:r>
+        <w:rPr>
+          <w:rFonts w:ascii="Montserrat" w:eastAsia="Times New Roman" w:hAnsi="Montserrat" w:cs="Times New Roman"/>
+          <w:color w:val="000000"/>
+          <w:kern w:val="0"/>
+          <w:sz w:val="21"/>
+          <w:szCs w:val="21"/>
+          <w:lang w:eastAsia="pt-PT"/>
+          <w14:ligatures w14:val="none"/>
+        </w:rPr>
+        <w:t>frames</w:t>
+      </w:r>
+      <w:proofErr w:type="spellEnd"/>
+      <w:r>
+        <w:rPr>
+          <w:rFonts w:ascii="Montserrat" w:eastAsia="Times New Roman" w:hAnsi="Montserrat" w:cs="Times New Roman"/>
+          <w:color w:val="000000"/>
+          <w:kern w:val="0"/>
+          <w:sz w:val="21"/>
+          <w:szCs w:val="21"/>
+          <w:lang w:eastAsia="pt-PT"/>
+          <w14:ligatures w14:val="none"/>
+        </w:rPr>
+        <w:t xml:space="preserve"> da imagem para que sejam apresentados ambos no ecrã quando se usa a função </w:t>
+      </w:r>
+      <w:proofErr w:type="spellStart"/>
+      <w:r>
+        <w:rPr>
+          <w:rFonts w:ascii="Montserrat" w:eastAsia="Times New Roman" w:hAnsi="Montserrat" w:cs="Times New Roman"/>
+          <w:color w:val="000000"/>
+          <w:kern w:val="0"/>
+          <w:sz w:val="21"/>
+          <w:szCs w:val="21"/>
+          <w:lang w:eastAsia="pt-PT"/>
+          <w14:ligatures w14:val="none"/>
+        </w:rPr>
+        <w:t>yolo.track</w:t>
+      </w:r>
+      <w:proofErr w:type="spellEnd"/>
+      <w:r>
+        <w:rPr>
+          <w:rFonts w:ascii="Montserrat" w:eastAsia="Times New Roman" w:hAnsi="Montserrat" w:cs="Times New Roman"/>
+          <w:color w:val="000000"/>
+          <w:kern w:val="0"/>
+          <w:sz w:val="21"/>
+          <w:szCs w:val="21"/>
+          <w:lang w:eastAsia="pt-PT"/>
+          <w14:ligatures w14:val="none"/>
+        </w:rPr>
+        <w:t xml:space="preserve">(), já quando usamos processos podemos passar diretamente o </w:t>
+      </w:r>
+      <w:proofErr w:type="spellStart"/>
+      <w:r>
+        <w:rPr>
+          <w:rFonts w:ascii="Montserrat" w:eastAsia="Times New Roman" w:hAnsi="Montserrat" w:cs="Times New Roman"/>
+          <w:color w:val="000000"/>
+          <w:kern w:val="0"/>
+          <w:sz w:val="21"/>
+          <w:szCs w:val="21"/>
+          <w:lang w:eastAsia="pt-PT"/>
+          <w14:ligatures w14:val="none"/>
+        </w:rPr>
+        <w:t>frame</w:t>
+      </w:r>
+      <w:proofErr w:type="spellEnd"/>
+      <w:r>
+        <w:rPr>
+          <w:rFonts w:ascii="Montserrat" w:eastAsia="Times New Roman" w:hAnsi="Montserrat" w:cs="Times New Roman"/>
+          <w:color w:val="000000"/>
+          <w:kern w:val="0"/>
+          <w:sz w:val="21"/>
+          <w:szCs w:val="21"/>
+          <w:lang w:eastAsia="pt-PT"/>
+          <w14:ligatures w14:val="none"/>
+        </w:rPr>
+        <w:t xml:space="preserve"> para a função que iram ser mostradas as x janelas (x = numero de camaras)</w:t>
       </w:r>
     </w:p>
     <w:sectPr>

</xml_diff>

<commit_message>
queue connecting both processes
</commit_message>
<xml_diff>
--- a/pesquisa_PI.docx
+++ b/pesquisa_PI.docx
@@ -13,6 +13,7 @@
           <w:lang w:val="en-US"/>
         </w:rPr>
       </w:pPr>
+      <w:proofErr w:type="spellStart"/>
       <w:r>
         <w:rPr>
           <w:b/>
@@ -21,7 +22,18 @@
           <w:szCs w:val="36"/>
           <w:lang w:val="en-US"/>
         </w:rPr>
-        <w:t xml:space="preserve">Pesquisa para </w:t>
+        <w:t>Pesquisa</w:t>
+      </w:r>
+      <w:proofErr w:type="spellEnd"/>
+      <w:r>
+        <w:rPr>
+          <w:b/>
+          <w:bCs/>
+          <w:sz w:val="36"/>
+          <w:szCs w:val="36"/>
+          <w:lang w:val="en-US"/>
+        </w:rPr>
+        <w:t xml:space="preserve"> para </w:t>
       </w:r>
       <w:proofErr w:type="spellStart"/>
       <w:r>
@@ -245,11 +257,10 @@
           <w:shd w:val="clear" w:color="auto" w:fill="FFFFFF"/>
           <w:lang w:val="en-US"/>
         </w:rPr>
-        <w:t xml:space="preserve"> have the ability to learn these filters/characteristics.</w:t>
-      </w:r>
-    </w:p>
-    <w:p>
-      <w:pPr>
+        <w:t xml:space="preserve"> </w:t>
+      </w:r>
+      <w:proofErr w:type="gramStart"/>
+      <w:r>
         <w:rPr>
           <w:rFonts w:ascii="Georgia" w:hAnsi="Georgia"/>
           <w:color w:val="242424"/>
@@ -259,10 +270,10 @@
           <w:shd w:val="clear" w:color="auto" w:fill="FFFFFF"/>
           <w:lang w:val="en-US"/>
         </w:rPr>
-      </w:pPr>
-    </w:p>
-    <w:p>
-      <w:pPr>
+        <w:t>have the ability to</w:t>
+      </w:r>
+      <w:proofErr w:type="gramEnd"/>
+      <w:r>
         <w:rPr>
           <w:rFonts w:ascii="Georgia" w:hAnsi="Georgia"/>
           <w:color w:val="242424"/>
@@ -272,8 +283,11 @@
           <w:shd w:val="clear" w:color="auto" w:fill="FFFFFF"/>
           <w:lang w:val="en-US"/>
         </w:rPr>
-      </w:pPr>
-      <w:r>
+        <w:t xml:space="preserve"> learn these filters/characteristics.</w:t>
+      </w:r>
+    </w:p>
+    <w:p>
+      <w:pPr>
         <w:rPr>
           <w:rFonts w:ascii="Georgia" w:hAnsi="Georgia"/>
           <w:color w:val="242424"/>
@@ -283,10 +297,10 @@
           <w:shd w:val="clear" w:color="auto" w:fill="FFFFFF"/>
           <w:lang w:val="en-US"/>
         </w:rPr>
-        <w:t xml:space="preserve">The architecture of a </w:t>
-      </w:r>
-      <w:proofErr w:type="spellStart"/>
-      <w:r>
+      </w:pPr>
+    </w:p>
+    <w:p>
+      <w:pPr>
         <w:rPr>
           <w:rFonts w:ascii="Georgia" w:hAnsi="Georgia"/>
           <w:color w:val="242424"/>
@@ -296,9 +310,7 @@
           <w:shd w:val="clear" w:color="auto" w:fill="FFFFFF"/>
           <w:lang w:val="en-US"/>
         </w:rPr>
-        <w:t>ConvNet</w:t>
-      </w:r>
-      <w:proofErr w:type="spellEnd"/>
+      </w:pPr>
       <w:r>
         <w:rPr>
           <w:rFonts w:ascii="Georgia" w:hAnsi="Georgia"/>
@@ -309,34 +321,22 @@
           <w:shd w:val="clear" w:color="auto" w:fill="FFFFFF"/>
           <w:lang w:val="en-US"/>
         </w:rPr>
-        <w:t xml:space="preserve"> is analogous to that of the connectivity pattern of Neurons in the Human Brain and was inspired by the organization of the Visual Cortex. Individual neurons respond to stimuli only in a restricted region of the visual field known as the Receptive Field. A collection of such fields overlap to cover the entire visual area.</w:t>
-      </w:r>
-    </w:p>
-    <w:p>
-      <w:pPr>
-        <w:rPr>
-          <w:rFonts w:eastAsia="Times New Roman" w:cstheme="minorHAnsi"/>
-          <w:color w:val="333333"/>
-          <w:kern w:val="0"/>
-          <w:lang w:val="en-US" w:eastAsia="pt-PT"/>
-          <w14:ligatures w14:val="none"/>
-        </w:rPr>
-      </w:pPr>
-    </w:p>
-    <w:p>
-      <w:pPr>
-        <w:pStyle w:val="pw-post-body-paragraph"/>
-        <w:shd w:val="clear" w:color="auto" w:fill="FFFFFF"/>
-        <w:spacing w:before="514" w:beforeAutospacing="0" w:after="0" w:afterAutospacing="0" w:line="480" w:lineRule="atLeast"/>
+        <w:t xml:space="preserve">The architecture of a </w:t>
+      </w:r>
+      <w:proofErr w:type="spellStart"/>
+      <w:r>
         <w:rPr>
           <w:rFonts w:ascii="Georgia" w:hAnsi="Georgia"/>
           <w:color w:val="242424"/>
           <w:spacing w:val="-1"/>
           <w:sz w:val="30"/>
           <w:szCs w:val="30"/>
-          <w:lang w:val="en-US"/>
-        </w:rPr>
-      </w:pPr>
+          <w:shd w:val="clear" w:color="auto" w:fill="FFFFFF"/>
+          <w:lang w:val="en-US"/>
+        </w:rPr>
+        <w:t>ConvNet</w:t>
+      </w:r>
+      <w:proofErr w:type="spellEnd"/>
       <w:r>
         <w:rPr>
           <w:rFonts w:ascii="Georgia" w:hAnsi="Georgia"/>
@@ -344,25 +344,25 @@
           <w:spacing w:val="-1"/>
           <w:sz w:val="30"/>
           <w:szCs w:val="30"/>
-          <w:lang w:val="en-US"/>
-        </w:rPr>
-        <w:t>An image is nothing but a matrix of pixel values, right? So why not just flatten the image (e.g. 3x3 image matrix into a 9x1 vector) and feed it to a Multi-Level Perceptron for classification purposes? Uh.. not really.</w:t>
-      </w:r>
-    </w:p>
-    <w:p>
-      <w:pPr>
-        <w:pStyle w:val="pw-post-body-paragraph"/>
-        <w:shd w:val="clear" w:color="auto" w:fill="FFFFFF"/>
-        <w:spacing w:before="514" w:beforeAutospacing="0" w:after="0" w:afterAutospacing="0" w:line="480" w:lineRule="atLeast"/>
+          <w:shd w:val="clear" w:color="auto" w:fill="FFFFFF"/>
+          <w:lang w:val="en-US"/>
+        </w:rPr>
+        <w:t xml:space="preserve"> is analogous to that of the connectivity pattern of Neurons in the Human Brain and was inspired by the organization of the Visual Cortex. Individual neurons respond to stimuli only in a restricted region of the visual field known as the Receptive Field. A collection of such fields </w:t>
+      </w:r>
+      <w:proofErr w:type="gramStart"/>
+      <w:r>
         <w:rPr>
           <w:rFonts w:ascii="Georgia" w:hAnsi="Georgia"/>
           <w:color w:val="242424"/>
           <w:spacing w:val="-1"/>
           <w:sz w:val="30"/>
           <w:szCs w:val="30"/>
-          <w:lang w:val="en-US"/>
-        </w:rPr>
-      </w:pPr>
+          <w:shd w:val="clear" w:color="auto" w:fill="FFFFFF"/>
+          <w:lang w:val="en-US"/>
+        </w:rPr>
+        <w:t>overlap</w:t>
+      </w:r>
+      <w:proofErr w:type="gramEnd"/>
       <w:r>
         <w:rPr>
           <w:rFonts w:ascii="Georgia" w:hAnsi="Georgia"/>
@@ -370,10 +370,22 @@
           <w:spacing w:val="-1"/>
           <w:sz w:val="30"/>
           <w:szCs w:val="30"/>
-          <w:lang w:val="en-US"/>
-        </w:rPr>
-        <w:t>In cases of extremely basic binary images, the method might show an average precision score while performing prediction of classes but would have little to no accuracy when it comes to complex images having pixel dependencies throughout.</w:t>
-      </w:r>
+          <w:shd w:val="clear" w:color="auto" w:fill="FFFFFF"/>
+          <w:lang w:val="en-US"/>
+        </w:rPr>
+        <w:t xml:space="preserve"> to cover the entire visual area.</w:t>
+      </w:r>
+    </w:p>
+    <w:p>
+      <w:pPr>
+        <w:rPr>
+          <w:rFonts w:eastAsia="Times New Roman" w:cstheme="minorHAnsi"/>
+          <w:color w:val="333333"/>
+          <w:kern w:val="0"/>
+          <w:lang w:val="en-US" w:eastAsia="pt-PT"/>
+          <w14:ligatures w14:val="none"/>
+        </w:rPr>
+      </w:pPr>
     </w:p>
     <w:p>
       <w:pPr>
@@ -398,9 +410,9 @@
           <w:szCs w:val="30"/>
           <w:lang w:val="en-US"/>
         </w:rPr>
-        <w:t xml:space="preserve">A </w:t>
-      </w:r>
-      <w:proofErr w:type="spellStart"/>
+        <w:t xml:space="preserve">An image is nothing but a matrix of pixel values, right? So why not just flatten the image (e.g. 3x3 image matrix into a 9x1 vector) and feed it to a Multi-Level Perceptron for classification purposes? </w:t>
+      </w:r>
+      <w:proofErr w:type="gramStart"/>
       <w:r>
         <w:rPr>
           <w:rFonts w:ascii="Georgia" w:hAnsi="Georgia"/>
@@ -410,9 +422,9 @@
           <w:szCs w:val="30"/>
           <w:lang w:val="en-US"/>
         </w:rPr>
-        <w:t>ConvNet</w:t>
-      </w:r>
-      <w:proofErr w:type="spellEnd"/>
+        <w:t>Uh..</w:t>
+      </w:r>
+      <w:proofErr w:type="gramEnd"/>
       <w:r>
         <w:rPr>
           <w:rFonts w:ascii="Georgia" w:hAnsi="Georgia"/>
@@ -422,7 +434,107 @@
           <w:szCs w:val="30"/>
           <w:lang w:val="en-US"/>
         </w:rPr>
-        <w:t xml:space="preserve"> is able to </w:t>
+        <w:t xml:space="preserve"> not really.</w:t>
+      </w:r>
+    </w:p>
+    <w:p>
+      <w:pPr>
+        <w:pStyle w:val="pw-post-body-paragraph"/>
+        <w:shd w:val="clear" w:color="auto" w:fill="FFFFFF"/>
+        <w:spacing w:before="514" w:beforeAutospacing="0" w:after="0" w:afterAutospacing="0" w:line="480" w:lineRule="atLeast"/>
+        <w:rPr>
+          <w:rFonts w:ascii="Georgia" w:hAnsi="Georgia"/>
+          <w:color w:val="242424"/>
+          <w:spacing w:val="-1"/>
+          <w:sz w:val="30"/>
+          <w:szCs w:val="30"/>
+          <w:lang w:val="en-US"/>
+        </w:rPr>
+      </w:pPr>
+      <w:r>
+        <w:rPr>
+          <w:rFonts w:ascii="Georgia" w:hAnsi="Georgia"/>
+          <w:color w:val="242424"/>
+          <w:spacing w:val="-1"/>
+          <w:sz w:val="30"/>
+          <w:szCs w:val="30"/>
+          <w:lang w:val="en-US"/>
+        </w:rPr>
+        <w:t>In cases of extremely basic binary images, the method might show an average precision score while performing prediction of classes but would have little to no accuracy when it comes to complex images having pixel dependencies throughout.</w:t>
+      </w:r>
+    </w:p>
+    <w:p>
+      <w:pPr>
+        <w:pStyle w:val="pw-post-body-paragraph"/>
+        <w:shd w:val="clear" w:color="auto" w:fill="FFFFFF"/>
+        <w:spacing w:before="514" w:beforeAutospacing="0" w:after="0" w:afterAutospacing="0" w:line="480" w:lineRule="atLeast"/>
+        <w:rPr>
+          <w:rFonts w:ascii="Georgia" w:hAnsi="Georgia"/>
+          <w:color w:val="242424"/>
+          <w:spacing w:val="-1"/>
+          <w:sz w:val="30"/>
+          <w:szCs w:val="30"/>
+          <w:lang w:val="en-US"/>
+        </w:rPr>
+      </w:pPr>
+      <w:r>
+        <w:rPr>
+          <w:rFonts w:ascii="Georgia" w:hAnsi="Georgia"/>
+          <w:color w:val="242424"/>
+          <w:spacing w:val="-1"/>
+          <w:sz w:val="30"/>
+          <w:szCs w:val="30"/>
+          <w:lang w:val="en-US"/>
+        </w:rPr>
+        <w:t xml:space="preserve">A </w:t>
+      </w:r>
+      <w:proofErr w:type="spellStart"/>
+      <w:r>
+        <w:rPr>
+          <w:rFonts w:ascii="Georgia" w:hAnsi="Georgia"/>
+          <w:color w:val="242424"/>
+          <w:spacing w:val="-1"/>
+          <w:sz w:val="30"/>
+          <w:szCs w:val="30"/>
+          <w:lang w:val="en-US"/>
+        </w:rPr>
+        <w:t>ConvNet</w:t>
+      </w:r>
+      <w:proofErr w:type="spellEnd"/>
+      <w:r>
+        <w:rPr>
+          <w:rFonts w:ascii="Georgia" w:hAnsi="Georgia"/>
+          <w:color w:val="242424"/>
+          <w:spacing w:val="-1"/>
+          <w:sz w:val="30"/>
+          <w:szCs w:val="30"/>
+          <w:lang w:val="en-US"/>
+        </w:rPr>
+        <w:t xml:space="preserve"> </w:t>
+      </w:r>
+      <w:proofErr w:type="gramStart"/>
+      <w:r>
+        <w:rPr>
+          <w:rFonts w:ascii="Georgia" w:hAnsi="Georgia"/>
+          <w:color w:val="242424"/>
+          <w:spacing w:val="-1"/>
+          <w:sz w:val="30"/>
+          <w:szCs w:val="30"/>
+          <w:lang w:val="en-US"/>
+        </w:rPr>
+        <w:t>is able to</w:t>
+      </w:r>
+      <w:proofErr w:type="gramEnd"/>
+      <w:r>
+        <w:rPr>
+          <w:rFonts w:ascii="Georgia" w:hAnsi="Georgia"/>
+          <w:color w:val="242424"/>
+          <w:spacing w:val="-1"/>
+          <w:sz w:val="30"/>
+          <w:szCs w:val="30"/>
+          <w:lang w:val="en-US"/>
+        </w:rPr>
+        <w:t> </w:t>
       </w:r>
       <w:r>
         <w:rPr>
@@ -1808,7 +1920,33 @@
           <w:lang w:eastAsia="pt-PT"/>
           <w14:ligatures w14:val="none"/>
         </w:rPr>
-        <w:t xml:space="preserve"> não cair em uma célula ela não será responsável por ele e não vai representá-lo -&gt; células só possuem uma referência a objetos cujo centro cair dentro delas). Essa coordenadas são normalizadas para [0, 1]. As dimensões do </w:t>
+        <w:t xml:space="preserve"> não cair em uma célula ela não será responsável por ele e não vai representá-lo -&gt; células só possuem uma referência a objetos cujo centro cair dentro delas). </w:t>
+      </w:r>
+      <w:proofErr w:type="gramStart"/>
+      <w:r>
+        <w:rPr>
+          <w:rFonts w:ascii="Lucida Grande" w:eastAsia="Times New Roman" w:hAnsi="Lucida Grande" w:cs="Lucida Grande"/>
+          <w:color w:val="333333"/>
+          <w:kern w:val="0"/>
+          <w:sz w:val="18"/>
+          <w:szCs w:val="18"/>
+          <w:lang w:eastAsia="pt-PT"/>
+          <w14:ligatures w14:val="none"/>
+        </w:rPr>
+        <w:t>Essa coordenadas</w:t>
+      </w:r>
+      <w:proofErr w:type="gramEnd"/>
+      <w:r>
+        <w:rPr>
+          <w:rFonts w:ascii="Lucida Grande" w:eastAsia="Times New Roman" w:hAnsi="Lucida Grande" w:cs="Lucida Grande"/>
+          <w:color w:val="333333"/>
+          <w:kern w:val="0"/>
+          <w:sz w:val="18"/>
+          <w:szCs w:val="18"/>
+          <w:lang w:eastAsia="pt-PT"/>
+          <w14:ligatures w14:val="none"/>
+        </w:rPr>
+        <w:t xml:space="preserve"> são normalizadas para [0, 1]. As dimensões do </w:t>
       </w:r>
       <w:proofErr w:type="spellStart"/>
       <w:r>
@@ -2221,8 +2359,18 @@
           <w:color w:val="51565E"/>
           <w:lang w:val="en-US"/>
         </w:rPr>
-        <w:t>Visualization - Find objects that are not visible in the image</w:t>
-      </w:r>
+        <w:t xml:space="preserve">Visualization - Find objects that are not visible in the </w:t>
+      </w:r>
+      <w:proofErr w:type="gramStart"/>
+      <w:r>
+        <w:rPr>
+          <w:rFonts w:ascii="Roboto" w:hAnsi="Roboto"/>
+          <w:color w:val="51565E"/>
+          <w:lang w:val="en-US"/>
+        </w:rPr>
+        <w:t>image</w:t>
+      </w:r>
+      <w:proofErr w:type="gramEnd"/>
     </w:p>
     <w:p>
       <w:pPr>
@@ -2244,8 +2392,18 @@
           <w:color w:val="51565E"/>
           <w:lang w:val="en-US"/>
         </w:rPr>
-        <w:t>Recognition - Distinguish or detect objects in the image</w:t>
-      </w:r>
+        <w:t xml:space="preserve">Recognition - Distinguish or detect objects in the </w:t>
+      </w:r>
+      <w:proofErr w:type="gramStart"/>
+      <w:r>
+        <w:rPr>
+          <w:rFonts w:ascii="Roboto" w:hAnsi="Roboto"/>
+          <w:color w:val="51565E"/>
+          <w:lang w:val="en-US"/>
+        </w:rPr>
+        <w:t>image</w:t>
+      </w:r>
+      <w:proofErr w:type="gramEnd"/>
     </w:p>
     <w:p>
       <w:pPr>
@@ -2267,8 +2425,18 @@
           <w:color w:val="51565E"/>
           <w:lang w:val="en-US"/>
         </w:rPr>
-        <w:t>Sharpening and restoration - Create an enhanced image from the original image</w:t>
-      </w:r>
+        <w:t xml:space="preserve">Sharpening and restoration - Create an enhanced image from the original </w:t>
+      </w:r>
+      <w:proofErr w:type="gramStart"/>
+      <w:r>
+        <w:rPr>
+          <w:rFonts w:ascii="Roboto" w:hAnsi="Roboto"/>
+          <w:color w:val="51565E"/>
+          <w:lang w:val="en-US"/>
+        </w:rPr>
+        <w:t>image</w:t>
+      </w:r>
+      <w:proofErr w:type="gramEnd"/>
     </w:p>
     <w:p>
       <w:pPr>
@@ -2290,8 +2458,18 @@
           <w:color w:val="51565E"/>
           <w:lang w:val="en-US"/>
         </w:rPr>
-        <w:t>Pattern recognition - Measure the various patterns around the objects in the image</w:t>
-      </w:r>
+        <w:t xml:space="preserve">Pattern recognition - Measure the various patterns around the objects in the </w:t>
+      </w:r>
+      <w:proofErr w:type="gramStart"/>
+      <w:r>
+        <w:rPr>
+          <w:rFonts w:ascii="Roboto" w:hAnsi="Roboto"/>
+          <w:color w:val="51565E"/>
+          <w:lang w:val="en-US"/>
+        </w:rPr>
+        <w:t>image</w:t>
+      </w:r>
+      <w:proofErr w:type="gramEnd"/>
     </w:p>
     <w:p>
       <w:pPr>
@@ -2313,8 +2491,18 @@
           <w:color w:val="51565E"/>
           <w:lang w:val="en-US"/>
         </w:rPr>
-        <w:t>Retrieval - Browse and search images from a large database of digital images that are similar to the original image</w:t>
-      </w:r>
+        <w:t xml:space="preserve">Retrieval - Browse and search images from a large database of digital images that are similar to the original </w:t>
+      </w:r>
+      <w:proofErr w:type="gramStart"/>
+      <w:r>
+        <w:rPr>
+          <w:rFonts w:ascii="Roboto" w:hAnsi="Roboto"/>
+          <w:color w:val="51565E"/>
+          <w:lang w:val="en-US"/>
+        </w:rPr>
+        <w:t>image</w:t>
+      </w:r>
+      <w:proofErr w:type="gramEnd"/>
     </w:p>
     <w:p>
       <w:pPr>
@@ -2407,7 +2595,7 @@
           <w:noProof/>
         </w:rPr>
         <w:drawing>
-          <wp:inline distT="0" distB="0" distL="0" distR="0" wp14:anchorId="1F97DC0F" wp14:editId="7CF64D07">
+          <wp:inline distT="0" distB="0" distL="0" distR="0" wp14:anchorId="1F97DC0F" wp14:editId="288919D2">
             <wp:extent cx="4907670" cy="7624086"/>
             <wp:effectExtent l="0" t="0" r="0" b="0"/>
             <wp:docPr id="763270805" name="Imagem 4" descr="Uma imagem com texto, captura de ecrã, diagrama, Paralelo&#10;&#10;Descrição gerada automaticamente"/>
@@ -2745,7 +2933,23 @@
           <w:rFonts w:ascii="Segoe UI" w:hAnsi="Segoe UI" w:cs="Segoe UI"/>
           <w:lang w:val="en-US"/>
         </w:rPr>
-        <w:t>, CenterNet, and YOLOX.</w:t>
+        <w:t xml:space="preserve">, </w:t>
+      </w:r>
+      <w:proofErr w:type="spellStart"/>
+      <w:r>
+        <w:rPr>
+          <w:rFonts w:ascii="Segoe UI" w:hAnsi="Segoe UI" w:cs="Segoe UI"/>
+          <w:lang w:val="en-US"/>
+        </w:rPr>
+        <w:t>CenterNet</w:t>
+      </w:r>
+      <w:proofErr w:type="spellEnd"/>
+      <w:r>
+        <w:rPr>
+          <w:rFonts w:ascii="Segoe UI" w:hAnsi="Segoe UI" w:cs="Segoe UI"/>
+          <w:lang w:val="en-US"/>
+        </w:rPr>
+        <w:t>, and YOLOX.</w:t>
       </w:r>
     </w:p>
     <w:p>
@@ -2926,7 +3130,23 @@
           <w:rFonts w:ascii="Segoe UI" w:hAnsi="Segoe UI" w:cs="Segoe UI"/>
           <w:lang w:val="en-US"/>
         </w:rPr>
-        <w:t xml:space="preserve"> the feature maps using strides or max-pooling.</w:t>
+        <w:t xml:space="preserve"> the feature maps using strides or </w:t>
+      </w:r>
+      <w:proofErr w:type="gramStart"/>
+      <w:r>
+        <w:rPr>
+          <w:rFonts w:ascii="Segoe UI" w:hAnsi="Segoe UI" w:cs="Segoe UI"/>
+          <w:lang w:val="en-US"/>
+        </w:rPr>
+        <w:t>max-pooling</w:t>
+      </w:r>
+      <w:proofErr w:type="gramEnd"/>
+      <w:r>
+        <w:rPr>
+          <w:rFonts w:ascii="Segoe UI" w:hAnsi="Segoe UI" w:cs="Segoe UI"/>
+          <w:lang w:val="en-US"/>
+        </w:rPr>
+        <w:t>.</w:t>
       </w:r>
     </w:p>
     <w:p>
@@ -3780,7 +4000,29 @@
           <w:lang w:val="en-US" w:eastAsia="pt-PT"/>
           <w14:ligatures w14:val="none"/>
         </w:rPr>
-        <w:t> (CNNs) and the adaption of computer vision technologies, object detection became much more common in the current generation. The new wave of object detection with deep learning approaches opens up seemingly endless possibilities. </w:t>
+        <w:t xml:space="preserve"> (CNNs) and the adaption of computer vision technologies, object detection became much more common in the current generation. The new wave of object detection with deep learning approaches </w:t>
+      </w:r>
+      <w:proofErr w:type="gramStart"/>
+      <w:r>
+        <w:rPr>
+          <w:rFonts w:ascii="Roboto" w:eastAsia="Times New Roman" w:hAnsi="Roboto" w:cs="Times New Roman"/>
+          <w:color w:val="51565E"/>
+          <w:kern w:val="0"/>
+          <w:lang w:val="en-US" w:eastAsia="pt-PT"/>
+          <w14:ligatures w14:val="none"/>
+        </w:rPr>
+        <w:t>opens up</w:t>
+      </w:r>
+      <w:proofErr w:type="gramEnd"/>
+      <w:r>
+        <w:rPr>
+          <w:rFonts w:ascii="Roboto" w:eastAsia="Times New Roman" w:hAnsi="Roboto" w:cs="Times New Roman"/>
+          <w:color w:val="51565E"/>
+          <w:kern w:val="0"/>
+          <w:lang w:val="en-US" w:eastAsia="pt-PT"/>
+          <w14:ligatures w14:val="none"/>
+        </w:rPr>
+        <w:t xml:space="preserve"> seemingly endless possibilities. </w:t>
       </w:r>
     </w:p>
     <w:p>
@@ -3921,7 +4163,33 @@
           <w:lang w:val="en-US" w:eastAsia="pt-PT"/>
           <w14:ligatures w14:val="none"/>
         </w:rPr>
-        <w:t>-CNN , FAST CNN</w:t>
+        <w:t>-</w:t>
+      </w:r>
+      <w:proofErr w:type="gramStart"/>
+      <w:r>
+        <w:rPr>
+          <w:rFonts w:ascii="Roboto" w:eastAsia="Times New Roman" w:hAnsi="Roboto" w:cs="Times New Roman"/>
+          <w:b/>
+          <w:bCs/>
+          <w:color w:val="51565E"/>
+          <w:kern w:val="0"/>
+          <w:lang w:val="en-US" w:eastAsia="pt-PT"/>
+          <w14:ligatures w14:val="none"/>
+        </w:rPr>
+        <w:t>CNN ,</w:t>
+      </w:r>
+      <w:proofErr w:type="gramEnd"/>
+      <w:r>
+        <w:rPr>
+          <w:rFonts w:ascii="Roboto" w:eastAsia="Times New Roman" w:hAnsi="Roboto" w:cs="Times New Roman"/>
+          <w:b/>
+          <w:bCs/>
+          <w:color w:val="51565E"/>
+          <w:kern w:val="0"/>
+          <w:lang w:val="en-US" w:eastAsia="pt-PT"/>
+          <w14:ligatures w14:val="none"/>
+        </w:rPr>
+        <w:t xml:space="preserve"> FAST CNN</w:t>
       </w:r>
     </w:p>
     <w:p>
@@ -4459,7 +4727,29 @@
           <w:lang w:val="en-US" w:eastAsia="pt-PT"/>
           <w14:ligatures w14:val="none"/>
         </w:rPr>
-        <w:t>) is one of the most popular model architectures and algorithms for object detection. Usually, the first concept found on a Google search for algorithms on object detection is the YOLO architecture. There are several versions of YOLO, which we will discuss in the upcoming sections. The YOLO model uses one of the best neural network archetypes to produce high accuracy and overall speed of processing. This speed and accuracy is the main reason for its popularity. </w:t>
+        <w:t xml:space="preserve">) is one of the most popular model architectures and algorithms for object detection. Usually, the first concept found on a Google search for algorithms on object detection is the YOLO architecture. There are several versions of YOLO, which we will discuss in the upcoming sections. The YOLO model uses one of the best neural network archetypes to produce high accuracy and overall speed of processing. This speed and accuracy </w:t>
+      </w:r>
+      <w:proofErr w:type="gramStart"/>
+      <w:r>
+        <w:rPr>
+          <w:rFonts w:ascii="Roboto" w:eastAsia="Times New Roman" w:hAnsi="Roboto" w:cs="Times New Roman"/>
+          <w:color w:val="51565E"/>
+          <w:kern w:val="0"/>
+          <w:lang w:val="en-US" w:eastAsia="pt-PT"/>
+          <w14:ligatures w14:val="none"/>
+        </w:rPr>
+        <w:t>is</w:t>
+      </w:r>
+      <w:proofErr w:type="gramEnd"/>
+      <w:r>
+        <w:rPr>
+          <w:rFonts w:ascii="Roboto" w:eastAsia="Times New Roman" w:hAnsi="Roboto" w:cs="Times New Roman"/>
+          <w:color w:val="51565E"/>
+          <w:kern w:val="0"/>
+          <w:lang w:val="en-US" w:eastAsia="pt-PT"/>
+          <w14:ligatures w14:val="none"/>
+        </w:rPr>
+        <w:t xml:space="preserve"> the main reason for its popularity. </w:t>
       </w:r>
     </w:p>
     <w:p>
@@ -4485,7 +4775,29 @@
           <w:lang w:val="en-US" w:eastAsia="pt-PT"/>
           <w14:ligatures w14:val="none"/>
         </w:rPr>
-        <w:t>The YOLO architecture utilizes three primary terminologies to achieve its goal of object detection. Understanding these three techniques is quite significant to know why exactly this model performs so quickly and accurately in comparison to other object detection algorithms. The first concept in the YOLO model is residual blocks. In the first architectural design, they have used 7×7 residual blocks to create grids in the particular image. </w:t>
+        <w:t xml:space="preserve">The YOLO architecture utilizes three primary terminologies to achieve its goal of object detection. Understanding these three techniques is quite significant to know why exactly this model performs so quickly and accurately in comparison to other object detection algorithms. The first concept in the YOLO model is residual blocks. In the first architectural design, they have used 7×7 residual blocks to create grids in the </w:t>
+      </w:r>
+      <w:proofErr w:type="gramStart"/>
+      <w:r>
+        <w:rPr>
+          <w:rFonts w:ascii="Roboto" w:eastAsia="Times New Roman" w:hAnsi="Roboto" w:cs="Times New Roman"/>
+          <w:color w:val="51565E"/>
+          <w:kern w:val="0"/>
+          <w:lang w:val="en-US" w:eastAsia="pt-PT"/>
+          <w14:ligatures w14:val="none"/>
+        </w:rPr>
+        <w:t>particular image</w:t>
+      </w:r>
+      <w:proofErr w:type="gramEnd"/>
+      <w:r>
+        <w:rPr>
+          <w:rFonts w:ascii="Roboto" w:eastAsia="Times New Roman" w:hAnsi="Roboto" w:cs="Times New Roman"/>
+          <w:color w:val="51565E"/>
+          <w:kern w:val="0"/>
+          <w:lang w:val="en-US" w:eastAsia="pt-PT"/>
+          <w14:ligatures w14:val="none"/>
+        </w:rPr>
+        <w:t>. </w:t>
       </w:r>
     </w:p>
     <w:p>
@@ -4522,7 +4834,29 @@
           <w14:ligatures w14:val="none"/>
         </w:rPr>
         <w:lastRenderedPageBreak/>
-        <w:t>intersection of union (IOU) to calculate the best bounding boxes for the particular object detection task.</w:t>
+        <w:t xml:space="preserve">intersection of union (IOU) to calculate the best bounding boxes for the </w:t>
+      </w:r>
+      <w:proofErr w:type="gramStart"/>
+      <w:r>
+        <w:rPr>
+          <w:rFonts w:ascii="Roboto" w:eastAsia="Times New Roman" w:hAnsi="Roboto" w:cs="Times New Roman"/>
+          <w:color w:val="51565E"/>
+          <w:kern w:val="0"/>
+          <w:lang w:val="en-US" w:eastAsia="pt-PT"/>
+          <w14:ligatures w14:val="none"/>
+        </w:rPr>
+        <w:t>particular object</w:t>
+      </w:r>
+      <w:proofErr w:type="gramEnd"/>
+      <w:r>
+        <w:rPr>
+          <w:rFonts w:ascii="Roboto" w:eastAsia="Times New Roman" w:hAnsi="Roboto" w:cs="Times New Roman"/>
+          <w:color w:val="51565E"/>
+          <w:kern w:val="0"/>
+          <w:lang w:val="en-US" w:eastAsia="pt-PT"/>
+          <w14:ligatures w14:val="none"/>
+        </w:rPr>
+        <w:t xml:space="preserve"> detection task.</w:t>
       </w:r>
     </w:p>
     <w:p>
@@ -4616,7 +4950,29 @@
           <w:lang w:val="en-US" w:eastAsia="pt-PT"/>
           <w14:ligatures w14:val="none"/>
         </w:rPr>
-        <w:t>Apart from the fast computing speed, the YOLO algorithm also manages to provide an overall high accuracy with the reduction of background errors seen in other methods. </w:t>
+        <w:t xml:space="preserve">Apart from the </w:t>
+      </w:r>
+      <w:proofErr w:type="gramStart"/>
+      <w:r>
+        <w:rPr>
+          <w:rFonts w:ascii="Roboto" w:eastAsia="Times New Roman" w:hAnsi="Roboto" w:cs="Times New Roman"/>
+          <w:color w:val="51565E"/>
+          <w:kern w:val="0"/>
+          <w:lang w:val="en-US" w:eastAsia="pt-PT"/>
+          <w14:ligatures w14:val="none"/>
+        </w:rPr>
+        <w:t>fast computing</w:t>
+      </w:r>
+      <w:proofErr w:type="gramEnd"/>
+      <w:r>
+        <w:rPr>
+          <w:rFonts w:ascii="Roboto" w:eastAsia="Times New Roman" w:hAnsi="Roboto" w:cs="Times New Roman"/>
+          <w:color w:val="51565E"/>
+          <w:kern w:val="0"/>
+          <w:lang w:val="en-US" w:eastAsia="pt-PT"/>
+          <w14:ligatures w14:val="none"/>
+        </w:rPr>
+        <w:t xml:space="preserve"> speed, the YOLO algorithm also manages to provide an overall high accuracy with the reduction of background errors seen in other methods. </w:t>
       </w:r>
     </w:p>
     <w:p>
@@ -5174,7 +5530,29 @@
           <w:lang w:val="en-US" w:eastAsia="pt-PT"/>
           <w14:ligatures w14:val="none"/>
         </w:rPr>
-        <w:t xml:space="preserve"> model (specifically ResNet-101), the feature pyramid network (FPN), and the focal loss. The feature pyramid network is one of the best methods for overcoming a majority of the shortcomings of the previous architecture. It helps in combining the semantic rich features of lower resolution images with that of the semantically weak features of the higher resolution images.</w:t>
+        <w:t xml:space="preserve"> model (specifically ResNet-101), the feature pyramid network (FPN), and the focal loss. The feature pyramid network is one of the best methods for overcoming </w:t>
+      </w:r>
+      <w:proofErr w:type="gramStart"/>
+      <w:r>
+        <w:rPr>
+          <w:rFonts w:ascii="Roboto" w:eastAsia="Times New Roman" w:hAnsi="Roboto" w:cs="Times New Roman"/>
+          <w:color w:val="51565E"/>
+          <w:kern w:val="0"/>
+          <w:lang w:val="en-US" w:eastAsia="pt-PT"/>
+          <w14:ligatures w14:val="none"/>
+        </w:rPr>
+        <w:t>a majority of</w:t>
+      </w:r>
+      <w:proofErr w:type="gramEnd"/>
+      <w:r>
+        <w:rPr>
+          <w:rFonts w:ascii="Roboto" w:eastAsia="Times New Roman" w:hAnsi="Roboto" w:cs="Times New Roman"/>
+          <w:color w:val="51565E"/>
+          <w:kern w:val="0"/>
+          <w:lang w:val="en-US" w:eastAsia="pt-PT"/>
+          <w14:ligatures w14:val="none"/>
+        </w:rPr>
+        <w:t xml:space="preserve"> the shortcomings of the previous architecture. It helps in combining the semantic rich features of lower resolution images with that of the semantically weak features of the higher resolution images.</w:t>
       </w:r>
     </w:p>
     <w:p>
@@ -5200,7 +5578,29 @@
           <w:lang w:val="en-US" w:eastAsia="pt-PT"/>
           <w14:ligatures w14:val="none"/>
         </w:rPr>
-        <w:t>In the final output, we can create both the classification and regression models similar to the other object detection methods discussed previously. The classification network is used for appropriate multi-class predictions, while the regression network is built to predict the appropriate bounding boxes for the classified entities.</w:t>
+        <w:t xml:space="preserve">In the final output, we can create both the classification and regression models </w:t>
+      </w:r>
+      <w:proofErr w:type="gramStart"/>
+      <w:r>
+        <w:rPr>
+          <w:rFonts w:ascii="Roboto" w:eastAsia="Times New Roman" w:hAnsi="Roboto" w:cs="Times New Roman"/>
+          <w:color w:val="51565E"/>
+          <w:kern w:val="0"/>
+          <w:lang w:val="en-US" w:eastAsia="pt-PT"/>
+          <w14:ligatures w14:val="none"/>
+        </w:rPr>
+        <w:t>similar to</w:t>
+      </w:r>
+      <w:proofErr w:type="gramEnd"/>
+      <w:r>
+        <w:rPr>
+          <w:rFonts w:ascii="Roboto" w:eastAsia="Times New Roman" w:hAnsi="Roboto" w:cs="Times New Roman"/>
+          <w:color w:val="51565E"/>
+          <w:kern w:val="0"/>
+          <w:lang w:val="en-US" w:eastAsia="pt-PT"/>
+          <w14:ligatures w14:val="none"/>
+        </w:rPr>
+        <w:t xml:space="preserve"> the other object detection methods discussed previously. The classification network is used for appropriate multi-class predictions, while the regression network is built to predict the appropriate bounding boxes for the classified entities.</w:t>
       </w:r>
     </w:p>
     <w:p>
@@ -5270,7 +5670,29 @@
           <w:lang w:val="en-US" w:eastAsia="pt-PT"/>
           <w14:ligatures w14:val="none"/>
         </w:rPr>
-        <w:t xml:space="preserve"> is currently one of the best methods for object detection in a number of different tasks. It can be used as a </w:t>
+        <w:t xml:space="preserve"> is currently one of the best methods for object detection in </w:t>
+      </w:r>
+      <w:proofErr w:type="gramStart"/>
+      <w:r>
+        <w:rPr>
+          <w:rFonts w:ascii="Roboto" w:eastAsia="Times New Roman" w:hAnsi="Roboto" w:cs="Times New Roman"/>
+          <w:color w:val="51565E"/>
+          <w:kern w:val="0"/>
+          <w:lang w:val="en-US" w:eastAsia="pt-PT"/>
+          <w14:ligatures w14:val="none"/>
+        </w:rPr>
+        <w:t>a number of</w:t>
+      </w:r>
+      <w:proofErr w:type="gramEnd"/>
+      <w:r>
+        <w:rPr>
+          <w:rFonts w:ascii="Roboto" w:eastAsia="Times New Roman" w:hAnsi="Roboto" w:cs="Times New Roman"/>
+          <w:color w:val="51565E"/>
+          <w:kern w:val="0"/>
+          <w:lang w:val="en-US" w:eastAsia="pt-PT"/>
+          <w14:ligatures w14:val="none"/>
+        </w:rPr>
+        <w:t xml:space="preserve"> different tasks. It can be used as a </w:t>
       </w:r>
       <w:r>
         <w:rPr>
@@ -5326,6 +5748,7 @@
         <w:t xml:space="preserve">YOLO3 VS </w:t>
       </w:r>
       <w:proofErr w:type="spellStart"/>
+      <w:proofErr w:type="gramStart"/>
       <w:r>
         <w:rPr>
           <w:rFonts w:ascii="Roboto" w:eastAsia="Times New Roman" w:hAnsi="Roboto" w:cs="Times New Roman"/>
@@ -5345,7 +5768,18 @@
           <w:lang w:eastAsia="pt-PT"/>
           <w14:ligatures w14:val="none"/>
         </w:rPr>
-        <w:t xml:space="preserve"> : </w:t>
+        <w:t xml:space="preserve"> :</w:t>
+      </w:r>
+      <w:proofErr w:type="gramEnd"/>
+      <w:r>
+        <w:rPr>
+          <w:rFonts w:ascii="Roboto" w:eastAsia="Times New Roman" w:hAnsi="Roboto" w:cs="Times New Roman"/>
+          <w:color w:val="51565E"/>
+          <w:kern w:val="0"/>
+          <w:lang w:eastAsia="pt-PT"/>
+          <w14:ligatures w14:val="none"/>
+        </w:rPr>
+        <w:t xml:space="preserve"> </w:t>
       </w:r>
       <w:hyperlink r:id="rId18" w:history="1">
         <w:r>
@@ -5952,14 +6386,10 @@
           <w:szCs w:val="21"/>
           <w:lang w:val="en-US"/>
         </w:rPr>
-        <w:t>A common way to label images is manual annotation. This is the process of manually defining labels for an entire image, or drawing regions in an image and adding textual descriptions of each region. </w:t>
-      </w:r>
-    </w:p>
-    <w:p>
-      <w:pPr>
-        <w:pStyle w:val="NormalWeb"/>
-        <w:shd w:val="clear" w:color="auto" w:fill="FFFFFF"/>
-        <w:spacing w:before="0" w:beforeAutospacing="0" w:after="300" w:afterAutospacing="0"/>
+        <w:t xml:space="preserve">A common way to label images is manual annotation. This is the process of manually defining labels for an entire </w:t>
+      </w:r>
+      <w:proofErr w:type="gramStart"/>
+      <w:r>
         <w:rPr>
           <w:rFonts w:ascii="Montserrat" w:hAnsi="Montserrat"/>
           <w:color w:val="000000"/>
@@ -5967,7 +6397,9 @@
           <w:szCs w:val="21"/>
           <w:lang w:val="en-US"/>
         </w:rPr>
-      </w:pPr>
+        <w:t>image, or</w:t>
+      </w:r>
+      <w:proofErr w:type="gramEnd"/>
       <w:r>
         <w:rPr>
           <w:rFonts w:ascii="Montserrat" w:hAnsi="Montserrat"/>
@@ -5976,7 +6408,7 @@
           <w:szCs w:val="21"/>
           <w:lang w:val="en-US"/>
         </w:rPr>
-        <w:t>Image annotation sets a standard, which a computer vision algorithm tries to learn from. This means that any errors in labeling will be adopted by the algorithm, reducing its accuracy. This means that accurate image labeling is a critical task in training neural networks. </w:t>
+        <w:t xml:space="preserve"> drawing regions in an image and adding textual descriptions of each region. </w:t>
       </w:r>
     </w:p>
     <w:p>
@@ -6000,7 +6432,53 @@
           <w:szCs w:val="21"/>
           <w:lang w:val="en-US"/>
         </w:rPr>
-        <w:t>Manual annotation is typically assisted by tools that allow operators to rotate through a large number of images, draw regions on an image and assign labels, and save this data to a standardized format that can be used for data training.</w:t>
+        <w:t>Image annotation sets a standard, which a computer vision algorithm tries to learn from. This means that any errors in labeling will be adopted by the algorithm, reducing its accuracy. This means that accurate image labeling is a critical task in training neural networks. </w:t>
+      </w:r>
+    </w:p>
+    <w:p>
+      <w:pPr>
+        <w:pStyle w:val="NormalWeb"/>
+        <w:shd w:val="clear" w:color="auto" w:fill="FFFFFF"/>
+        <w:spacing w:before="0" w:beforeAutospacing="0" w:after="300" w:afterAutospacing="0"/>
+        <w:rPr>
+          <w:rFonts w:ascii="Montserrat" w:hAnsi="Montserrat"/>
+          <w:color w:val="000000"/>
+          <w:sz w:val="21"/>
+          <w:szCs w:val="21"/>
+          <w:lang w:val="en-US"/>
+        </w:rPr>
+      </w:pPr>
+      <w:r>
+        <w:rPr>
+          <w:rFonts w:ascii="Montserrat" w:hAnsi="Montserrat"/>
+          <w:color w:val="000000"/>
+          <w:sz w:val="21"/>
+          <w:szCs w:val="21"/>
+          <w:lang w:val="en-US"/>
+        </w:rPr>
+        <w:t xml:space="preserve">Manual annotation is typically assisted by tools that allow operators to rotate through </w:t>
+      </w:r>
+      <w:proofErr w:type="gramStart"/>
+      <w:r>
+        <w:rPr>
+          <w:rFonts w:ascii="Montserrat" w:hAnsi="Montserrat"/>
+          <w:color w:val="000000"/>
+          <w:sz w:val="21"/>
+          <w:szCs w:val="21"/>
+          <w:lang w:val="en-US"/>
+        </w:rPr>
+        <w:t>a large number of</w:t>
+      </w:r>
+      <w:proofErr w:type="gramEnd"/>
+      <w:r>
+        <w:rPr>
+          <w:rFonts w:ascii="Montserrat" w:hAnsi="Montserrat"/>
+          <w:color w:val="000000"/>
+          <w:sz w:val="21"/>
+          <w:szCs w:val="21"/>
+          <w:lang w:val="en-US"/>
+        </w:rPr>
+        <w:t xml:space="preserve"> images, draw regions on an image and assign labels, and save this data to a standardized format that can be used for data training.</w:t>
       </w:r>
     </w:p>
     <w:p>
@@ -6078,7 +6556,29 @@
           <w:szCs w:val="21"/>
           <w:lang w:val="en-US"/>
         </w:rPr>
-        <w:t>Manual labeling is time consuming. Annotators must be meticulously trained and the process requires many iterations. This can delay time to market for computer vision projects.</w:t>
+        <w:t xml:space="preserve">Manual labeling is time consuming. Annotators must be meticulously </w:t>
+      </w:r>
+      <w:proofErr w:type="gramStart"/>
+      <w:r>
+        <w:rPr>
+          <w:rFonts w:ascii="Montserrat" w:hAnsi="Montserrat"/>
+          <w:color w:val="000000"/>
+          <w:sz w:val="21"/>
+          <w:szCs w:val="21"/>
+          <w:lang w:val="en-US"/>
+        </w:rPr>
+        <w:t>trained</w:t>
+      </w:r>
+      <w:proofErr w:type="gramEnd"/>
+      <w:r>
+        <w:rPr>
+          <w:rFonts w:ascii="Montserrat" w:hAnsi="Montserrat"/>
+          <w:color w:val="000000"/>
+          <w:sz w:val="21"/>
+          <w:szCs w:val="21"/>
+          <w:lang w:val="en-US"/>
+        </w:rPr>
+        <w:t xml:space="preserve"> and the process requires many iterations. This can delay time to market for computer vision projects.</w:t>
       </w:r>
     </w:p>
     <w:p>
@@ -6222,7 +6722,29 @@
           <w:szCs w:val="21"/>
           <w:lang w:val="en-US"/>
         </w:rPr>
-        <w:t>Synthetic image labeling is an accurate and cost-effective technique which can replace manual annotations. It involves automatically generating images that are similar to real data, in accordance with criteria set by the operator. For example, it is possible to create a synthetic database of real-life objects or human faces, which are similar but not identical to real objects.</w:t>
+        <w:t xml:space="preserve">Synthetic image labeling is an accurate and cost-effective technique which can replace manual annotations. It involves automatically generating images that are </w:t>
+      </w:r>
+      <w:proofErr w:type="gramStart"/>
+      <w:r>
+        <w:rPr>
+          <w:rFonts w:ascii="Montserrat" w:hAnsi="Montserrat"/>
+          <w:color w:val="000000"/>
+          <w:sz w:val="21"/>
+          <w:szCs w:val="21"/>
+          <w:lang w:val="en-US"/>
+        </w:rPr>
+        <w:t>similar to</w:t>
+      </w:r>
+      <w:proofErr w:type="gramEnd"/>
+      <w:r>
+        <w:rPr>
+          <w:rFonts w:ascii="Montserrat" w:hAnsi="Montserrat"/>
+          <w:color w:val="000000"/>
+          <w:sz w:val="21"/>
+          <w:szCs w:val="21"/>
+          <w:lang w:val="en-US"/>
+        </w:rPr>
+        <w:t xml:space="preserve"> real data, in accordance with criteria set by the operator. For example, it is possible to create a synthetic database of real-life objects or human faces, which are similar but not identical to real objects.</w:t>
       </w:r>
     </w:p>
     <w:p>
@@ -6348,7 +6870,29 @@
           <w:szCs w:val="21"/>
           <w:lang w:val="en-US"/>
         </w:rPr>
-        <w:t>—these are models that pit two neural networks against each other. One neural network attempts to create fake images, while the other tries to distinguish real and fake images. Over time, the system becomes able to generate photorealistic images that are difficult to distinguish from real ones.</w:t>
+        <w:t xml:space="preserve">—these are models that pit two neural networks against each other. One neural network </w:t>
+      </w:r>
+      <w:proofErr w:type="gramStart"/>
+      <w:r>
+        <w:rPr>
+          <w:rFonts w:ascii="Montserrat" w:hAnsi="Montserrat"/>
+          <w:color w:val="000000"/>
+          <w:sz w:val="21"/>
+          <w:szCs w:val="21"/>
+          <w:lang w:val="en-US"/>
+        </w:rPr>
+        <w:t>attempts</w:t>
+      </w:r>
+      <w:proofErr w:type="gramEnd"/>
+      <w:r>
+        <w:rPr>
+          <w:rFonts w:ascii="Montserrat" w:hAnsi="Montserrat"/>
+          <w:color w:val="000000"/>
+          <w:sz w:val="21"/>
+          <w:szCs w:val="21"/>
+          <w:lang w:val="en-US"/>
+        </w:rPr>
+        <w:t xml:space="preserve"> to create fake images, while the other tries to distinguish real and fake images. Over time, the system becomes able to generate photorealistic images that are difficult to distinguish from real ones.</w:t>
       </w:r>
     </w:p>
     <w:p>
@@ -6587,7 +7131,51 @@
           <w:szCs w:val="23"/>
           <w:lang w:val="en-US"/>
         </w:rPr>
-        <w:t> exposes a fairly raw view of the underlying OS level processes. This is almost never what you want, hence the rename in Py3k to indicate that it is really just an implementation detail.</w:t>
+        <w:t xml:space="preserve"> exposes a </w:t>
+      </w:r>
+      <w:proofErr w:type="gramStart"/>
+      <w:r>
+        <w:rPr>
+          <w:rFonts w:ascii="Segoe UI" w:hAnsi="Segoe UI" w:cs="Segoe UI"/>
+          <w:color w:val="0C0D0E"/>
+          <w:sz w:val="23"/>
+          <w:szCs w:val="23"/>
+          <w:lang w:val="en-US"/>
+        </w:rPr>
+        <w:t>fairly raw</w:t>
+      </w:r>
+      <w:proofErr w:type="gramEnd"/>
+      <w:r>
+        <w:rPr>
+          <w:rFonts w:ascii="Segoe UI" w:hAnsi="Segoe UI" w:cs="Segoe UI"/>
+          <w:color w:val="0C0D0E"/>
+          <w:sz w:val="23"/>
+          <w:szCs w:val="23"/>
+          <w:lang w:val="en-US"/>
+        </w:rPr>
+        <w:t xml:space="preserve"> view of the underlying OS level processes. This is almost never what you want, hence the rename in Py3k to indicate that it is </w:t>
+      </w:r>
+      <w:proofErr w:type="gramStart"/>
+      <w:r>
+        <w:rPr>
+          <w:rFonts w:ascii="Segoe UI" w:hAnsi="Segoe UI" w:cs="Segoe UI"/>
+          <w:color w:val="0C0D0E"/>
+          <w:sz w:val="23"/>
+          <w:szCs w:val="23"/>
+          <w:lang w:val="en-US"/>
+        </w:rPr>
+        <w:t>really just</w:t>
+      </w:r>
+      <w:proofErr w:type="gramEnd"/>
+      <w:r>
+        <w:rPr>
+          <w:rFonts w:ascii="Segoe UI" w:hAnsi="Segoe UI" w:cs="Segoe UI"/>
+          <w:color w:val="0C0D0E"/>
+          <w:sz w:val="23"/>
+          <w:szCs w:val="23"/>
+          <w:lang w:val="en-US"/>
+        </w:rPr>
+        <w:t xml:space="preserve"> an implementation detail.</w:t>
       </w:r>
     </w:p>
     <w:p>
@@ -7007,7 +7595,6 @@
           <w:b/>
           <w:bCs/>
           <w:color w:val="000000"/>
-          <w:lang w:val="en-US"/>
         </w:rPr>
       </w:pPr>
       <w:r>
@@ -7016,7 +7603,6 @@
           <w:b/>
           <w:bCs/>
           <w:color w:val="000000"/>
-          <w:lang w:val="en-US"/>
         </w:rPr>
         <w:lastRenderedPageBreak/>
         <w:t xml:space="preserve">Uso de </w:t>
@@ -7028,7 +7614,6 @@
           <w:b/>
           <w:bCs/>
           <w:color w:val="000000"/>
-          <w:lang w:val="en-US"/>
         </w:rPr>
         <w:t>threads</w:t>
       </w:r>
@@ -7039,7 +7624,6 @@
           <w:b/>
           <w:bCs/>
           <w:color w:val="000000"/>
-          <w:lang w:val="en-US"/>
         </w:rPr>
         <w:t xml:space="preserve"> ou processos ou dar </w:t>
       </w:r>
@@ -7050,7 +7634,6 @@
           <w:b/>
           <w:bCs/>
           <w:color w:val="000000"/>
-          <w:lang w:val="en-US"/>
         </w:rPr>
         <w:t>predict</w:t>
       </w:r>
@@ -7061,7 +7644,6 @@
           <w:b/>
           <w:bCs/>
           <w:color w:val="000000"/>
-          <w:lang w:val="en-US"/>
         </w:rPr>
         <w:t xml:space="preserve"> de uma imagem com o </w:t>
       </w:r>
@@ -7072,7 +7654,6 @@
           <w:b/>
           <w:bCs/>
           <w:color w:val="000000"/>
-          <w:lang w:val="en-US"/>
         </w:rPr>
         <w:t>yolo</w:t>
       </w:r>
@@ -7083,7 +7664,6 @@
           <w:b/>
           <w:bCs/>
           <w:color w:val="000000"/>
-          <w:lang w:val="en-US"/>
         </w:rPr>
         <w:t>:</w:t>
       </w:r>
@@ -7181,6 +7761,7 @@
         <w:t xml:space="preserve"> da imagem para que sejam apresentados ambos no ecrã quando se usa a função </w:t>
       </w:r>
       <w:proofErr w:type="spellStart"/>
+      <w:proofErr w:type="gramStart"/>
       <w:r>
         <w:rPr>
           <w:rFonts w:ascii="Montserrat" w:eastAsia="Times New Roman" w:hAnsi="Montserrat" w:cs="Times New Roman"/>
@@ -7194,6 +7775,7 @@
         <w:t>yolo.track</w:t>
       </w:r>
       <w:proofErr w:type="spellEnd"/>
+      <w:proofErr w:type="gramEnd"/>
       <w:r>
         <w:rPr>
           <w:rFonts w:ascii="Montserrat" w:eastAsia="Times New Roman" w:hAnsi="Montserrat" w:cs="Times New Roman"/>
@@ -7232,6 +7814,797 @@
         </w:rPr>
         <w:t xml:space="preserve"> para a função que iram ser mostradas as x janelas (x = numero de camaras)</w:t>
       </w:r>
+    </w:p>
+    <w:p>
+      <w:pPr>
+        <w:tabs>
+          <w:tab w:val="left" w:pos="3320"/>
+        </w:tabs>
+        <w:spacing w:before="100" w:beforeAutospacing="1" w:after="210" w:line="360" w:lineRule="atLeast"/>
+        <w:rPr>
+          <w:rFonts w:ascii="Montserrat" w:eastAsia="Times New Roman" w:hAnsi="Montserrat" w:cs="Times New Roman"/>
+          <w:b/>
+          <w:bCs/>
+          <w:color w:val="000000"/>
+          <w:kern w:val="0"/>
+          <w:sz w:val="21"/>
+          <w:szCs w:val="21"/>
+          <w:lang w:eastAsia="pt-PT"/>
+          <w14:ligatures w14:val="none"/>
+        </w:rPr>
+      </w:pPr>
+      <w:r>
+        <w:rPr>
+          <w:rFonts w:ascii="Montserrat" w:eastAsia="Times New Roman" w:hAnsi="Montserrat" w:cs="Times New Roman"/>
+          <w:b/>
+          <w:bCs/>
+          <w:color w:val="000000"/>
+          <w:kern w:val="0"/>
+          <w:sz w:val="21"/>
+          <w:szCs w:val="21"/>
+          <w:lang w:eastAsia="pt-PT"/>
+          <w14:ligatures w14:val="none"/>
+        </w:rPr>
+        <w:t>Metodologia de trabalho</w:t>
+      </w:r>
+    </w:p>
+    <w:p>
+      <w:pPr>
+        <w:tabs>
+          <w:tab w:val="left" w:pos="3320"/>
+        </w:tabs>
+        <w:spacing w:before="100" w:beforeAutospacing="1" w:after="210" w:line="360" w:lineRule="atLeast"/>
+        <w:rPr>
+          <w:rFonts w:ascii="Montserrat" w:eastAsia="Times New Roman" w:hAnsi="Montserrat" w:cs="Times New Roman"/>
+          <w:color w:val="000000"/>
+          <w:kern w:val="0"/>
+          <w:sz w:val="21"/>
+          <w:szCs w:val="21"/>
+          <w:lang w:eastAsia="pt-PT"/>
+          <w14:ligatures w14:val="none"/>
+        </w:rPr>
+      </w:pPr>
+      <w:r>
+        <w:rPr>
+          <w:rFonts w:ascii="Montserrat" w:eastAsia="Times New Roman" w:hAnsi="Montserrat" w:cs="Times New Roman"/>
+          <w:color w:val="000000"/>
+          <w:kern w:val="0"/>
+          <w:sz w:val="21"/>
+          <w:szCs w:val="21"/>
+          <w:lang w:eastAsia="pt-PT"/>
+          <w14:ligatures w14:val="none"/>
+        </w:rPr>
+        <w:t xml:space="preserve">SCRUM. </w:t>
+      </w:r>
+    </w:p>
+    <w:p>
+      <w:pPr>
+        <w:tabs>
+          <w:tab w:val="left" w:pos="3320"/>
+        </w:tabs>
+        <w:spacing w:before="100" w:beforeAutospacing="1" w:after="210" w:line="360" w:lineRule="atLeast"/>
+        <w:rPr>
+          <w:rFonts w:ascii="Montserrat" w:eastAsia="Times New Roman" w:hAnsi="Montserrat" w:cs="Times New Roman"/>
+          <w:color w:val="000000"/>
+          <w:kern w:val="0"/>
+          <w:sz w:val="21"/>
+          <w:szCs w:val="21"/>
+          <w:lang w:eastAsia="pt-PT"/>
+          <w14:ligatures w14:val="none"/>
+        </w:rPr>
+      </w:pPr>
+      <w:r>
+        <w:rPr>
+          <w:rFonts w:ascii="Montserrat" w:eastAsia="Times New Roman" w:hAnsi="Montserrat" w:cs="Times New Roman"/>
+          <w:b/>
+          <w:bCs/>
+          <w:color w:val="000000"/>
+          <w:kern w:val="0"/>
+          <w:sz w:val="21"/>
+          <w:szCs w:val="21"/>
+          <w:lang w:eastAsia="pt-PT"/>
+          <w14:ligatures w14:val="none"/>
+        </w:rPr>
+        <w:t>Arquitetura do programa</w:t>
+      </w:r>
+      <w:r>
+        <w:rPr>
+          <w:rFonts w:ascii="Montserrat" w:eastAsia="Times New Roman" w:hAnsi="Montserrat" w:cs="Times New Roman"/>
+          <w:b/>
+          <w:bCs/>
+          <w:color w:val="000000"/>
+          <w:kern w:val="0"/>
+          <w:sz w:val="21"/>
+          <w:szCs w:val="21"/>
+          <w:lang w:eastAsia="pt-PT"/>
+          <w14:ligatures w14:val="none"/>
+        </w:rPr>
+        <w:br/>
+      </w:r>
+      <w:r>
+        <w:rPr>
+          <w:rFonts w:ascii="Montserrat" w:eastAsia="Times New Roman" w:hAnsi="Montserrat" w:cs="Times New Roman"/>
+          <w:color w:val="000000"/>
+          <w:kern w:val="0"/>
+          <w:sz w:val="21"/>
+          <w:szCs w:val="21"/>
+          <w:lang w:eastAsia="pt-PT"/>
+          <w14:ligatures w14:val="none"/>
+        </w:rPr>
+        <w:t xml:space="preserve">Porque escolher </w:t>
+      </w:r>
+      <w:proofErr w:type="spellStart"/>
+      <w:r>
+        <w:rPr>
+          <w:rFonts w:ascii="Montserrat" w:eastAsia="Times New Roman" w:hAnsi="Montserrat" w:cs="Times New Roman"/>
+          <w:color w:val="000000"/>
+          <w:kern w:val="0"/>
+          <w:sz w:val="21"/>
+          <w:szCs w:val="21"/>
+          <w:lang w:eastAsia="pt-PT"/>
+          <w14:ligatures w14:val="none"/>
+        </w:rPr>
+        <w:t>grab</w:t>
+      </w:r>
+      <w:proofErr w:type="spellEnd"/>
+      <w:r>
+        <w:rPr>
+          <w:rFonts w:ascii="Montserrat" w:eastAsia="Times New Roman" w:hAnsi="Montserrat" w:cs="Times New Roman"/>
+          <w:color w:val="000000"/>
+          <w:kern w:val="0"/>
+          <w:sz w:val="21"/>
+          <w:szCs w:val="21"/>
+          <w:lang w:eastAsia="pt-PT"/>
+          <w14:ligatures w14:val="none"/>
+        </w:rPr>
+        <w:t>/</w:t>
+      </w:r>
+      <w:proofErr w:type="spellStart"/>
+      <w:r>
+        <w:rPr>
+          <w:rFonts w:ascii="Montserrat" w:eastAsia="Times New Roman" w:hAnsi="Montserrat" w:cs="Times New Roman"/>
+          <w:color w:val="000000"/>
+          <w:kern w:val="0"/>
+          <w:sz w:val="21"/>
+          <w:szCs w:val="21"/>
+          <w:lang w:eastAsia="pt-PT"/>
+          <w14:ligatures w14:val="none"/>
+        </w:rPr>
+        <w:t>retrieve</w:t>
+      </w:r>
+      <w:proofErr w:type="spellEnd"/>
+      <w:r>
+        <w:rPr>
+          <w:rFonts w:ascii="Montserrat" w:eastAsia="Times New Roman" w:hAnsi="Montserrat" w:cs="Times New Roman"/>
+          <w:color w:val="000000"/>
+          <w:kern w:val="0"/>
+          <w:sz w:val="21"/>
+          <w:szCs w:val="21"/>
+          <w:lang w:eastAsia="pt-PT"/>
+          <w14:ligatures w14:val="none"/>
+        </w:rPr>
+        <w:t xml:space="preserve"> em vez </w:t>
+      </w:r>
+      <w:proofErr w:type="spellStart"/>
+      <w:r>
+        <w:rPr>
+          <w:rFonts w:ascii="Montserrat" w:eastAsia="Times New Roman" w:hAnsi="Montserrat" w:cs="Times New Roman"/>
+          <w:color w:val="000000"/>
+          <w:kern w:val="0"/>
+          <w:sz w:val="21"/>
+          <w:szCs w:val="21"/>
+          <w:lang w:eastAsia="pt-PT"/>
+          <w14:ligatures w14:val="none"/>
+        </w:rPr>
+        <w:t>dads</w:t>
+      </w:r>
+      <w:proofErr w:type="spellEnd"/>
+      <w:r>
+        <w:rPr>
+          <w:rFonts w:ascii="Montserrat" w:eastAsia="Times New Roman" w:hAnsi="Montserrat" w:cs="Times New Roman"/>
+          <w:color w:val="000000"/>
+          <w:kern w:val="0"/>
+          <w:sz w:val="21"/>
+          <w:szCs w:val="21"/>
+          <w:lang w:eastAsia="pt-PT"/>
+          <w14:ligatures w14:val="none"/>
+        </w:rPr>
+        <w:t xml:space="preserve"> outras 2 (</w:t>
+      </w:r>
+      <w:proofErr w:type="spellStart"/>
+      <w:r>
+        <w:rPr>
+          <w:rFonts w:ascii="Montserrat" w:eastAsia="Times New Roman" w:hAnsi="Montserrat" w:cs="Times New Roman"/>
+          <w:color w:val="000000"/>
+          <w:kern w:val="0"/>
+          <w:sz w:val="21"/>
+          <w:szCs w:val="21"/>
+          <w:lang w:eastAsia="pt-PT"/>
+          <w14:ligatures w14:val="none"/>
+        </w:rPr>
+        <w:t>thread</w:t>
+      </w:r>
+      <w:proofErr w:type="spellEnd"/>
+      <w:r>
+        <w:rPr>
+          <w:rFonts w:ascii="Montserrat" w:eastAsia="Times New Roman" w:hAnsi="Montserrat" w:cs="Times New Roman"/>
+          <w:color w:val="000000"/>
+          <w:kern w:val="0"/>
+          <w:sz w:val="21"/>
+          <w:szCs w:val="21"/>
+          <w:lang w:eastAsia="pt-PT"/>
+          <w14:ligatures w14:val="none"/>
+        </w:rPr>
+        <w:t xml:space="preserve"> para captura e previsão; open/</w:t>
+      </w:r>
+      <w:proofErr w:type="spellStart"/>
+      <w:r>
+        <w:rPr>
+          <w:rFonts w:ascii="Montserrat" w:eastAsia="Times New Roman" w:hAnsi="Montserrat" w:cs="Times New Roman"/>
+          <w:color w:val="000000"/>
+          <w:kern w:val="0"/>
+          <w:sz w:val="21"/>
+          <w:szCs w:val="21"/>
+          <w:lang w:eastAsia="pt-PT"/>
+          <w14:ligatures w14:val="none"/>
+        </w:rPr>
+        <w:t>close</w:t>
+      </w:r>
+      <w:proofErr w:type="spellEnd"/>
+      <w:r>
+        <w:rPr>
+          <w:rFonts w:ascii="Montserrat" w:eastAsia="Times New Roman" w:hAnsi="Montserrat" w:cs="Times New Roman"/>
+          <w:color w:val="000000"/>
+          <w:kern w:val="0"/>
+          <w:sz w:val="21"/>
+          <w:szCs w:val="21"/>
+          <w:lang w:eastAsia="pt-PT"/>
+          <w14:ligatures w14:val="none"/>
+        </w:rPr>
+        <w:t>)</w:t>
+      </w:r>
+    </w:p>
+    <w:p>
+      <w:pPr>
+        <w:tabs>
+          <w:tab w:val="left" w:pos="3320"/>
+        </w:tabs>
+        <w:spacing w:before="100" w:beforeAutospacing="1" w:after="210" w:line="360" w:lineRule="atLeast"/>
+        <w:rPr>
+          <w:rFonts w:ascii="Montserrat" w:eastAsia="Times New Roman" w:hAnsi="Montserrat" w:cs="Times New Roman"/>
+          <w:color w:val="000000"/>
+          <w:kern w:val="0"/>
+          <w:sz w:val="21"/>
+          <w:szCs w:val="21"/>
+          <w:lang w:eastAsia="pt-PT"/>
+          <w14:ligatures w14:val="none"/>
+        </w:rPr>
+      </w:pPr>
+      <w:r>
+        <w:rPr>
+          <w:rFonts w:ascii="Montserrat" w:eastAsia="Times New Roman" w:hAnsi="Montserrat" w:cs="Times New Roman"/>
+          <w:b/>
+          <w:bCs/>
+          <w:color w:val="000000"/>
+          <w:kern w:val="0"/>
+          <w:sz w:val="21"/>
+          <w:szCs w:val="21"/>
+          <w:lang w:eastAsia="pt-PT"/>
+          <w14:ligatures w14:val="none"/>
+        </w:rPr>
+        <w:t>Comunicação entre os 2 programas:</w:t>
+      </w:r>
+      <w:r>
+        <w:rPr>
+          <w:rFonts w:ascii="Montserrat" w:eastAsia="Times New Roman" w:hAnsi="Montserrat" w:cs="Times New Roman"/>
+          <w:b/>
+          <w:bCs/>
+          <w:color w:val="000000"/>
+          <w:kern w:val="0"/>
+          <w:sz w:val="21"/>
+          <w:szCs w:val="21"/>
+          <w:lang w:eastAsia="pt-PT"/>
+          <w14:ligatures w14:val="none"/>
+        </w:rPr>
+        <w:br/>
+      </w:r>
+      <w:r>
+        <w:rPr>
+          <w:rFonts w:ascii="Montserrat" w:eastAsia="Times New Roman" w:hAnsi="Montserrat" w:cs="Times New Roman"/>
+          <w:color w:val="000000"/>
+          <w:kern w:val="0"/>
+          <w:sz w:val="21"/>
+          <w:szCs w:val="21"/>
+          <w:lang w:eastAsia="pt-PT"/>
+          <w14:ligatures w14:val="none"/>
+        </w:rPr>
+        <w:t xml:space="preserve">quele </w:t>
+      </w:r>
+      <w:proofErr w:type="spellStart"/>
+      <w:r>
+        <w:rPr>
+          <w:rFonts w:ascii="Montserrat" w:eastAsia="Times New Roman" w:hAnsi="Montserrat" w:cs="Times New Roman"/>
+          <w:color w:val="000000"/>
+          <w:kern w:val="0"/>
+          <w:sz w:val="21"/>
+          <w:szCs w:val="21"/>
+          <w:lang w:eastAsia="pt-PT"/>
+          <w14:ligatures w14:val="none"/>
+        </w:rPr>
+        <w:t>vs</w:t>
+      </w:r>
+      <w:proofErr w:type="spellEnd"/>
+      <w:r>
+        <w:rPr>
+          <w:rFonts w:ascii="Montserrat" w:eastAsia="Times New Roman" w:hAnsi="Montserrat" w:cs="Times New Roman"/>
+          <w:color w:val="000000"/>
+          <w:kern w:val="0"/>
+          <w:sz w:val="21"/>
+          <w:szCs w:val="21"/>
+          <w:lang w:eastAsia="pt-PT"/>
+          <w14:ligatures w14:val="none"/>
+        </w:rPr>
+        <w:t xml:space="preserve"> </w:t>
+      </w:r>
+      <w:proofErr w:type="spellStart"/>
+      <w:r>
+        <w:rPr>
+          <w:rFonts w:ascii="Montserrat" w:eastAsia="Times New Roman" w:hAnsi="Montserrat" w:cs="Times New Roman"/>
+          <w:color w:val="000000"/>
+          <w:kern w:val="0"/>
+          <w:sz w:val="21"/>
+          <w:szCs w:val="21"/>
+          <w:lang w:eastAsia="pt-PT"/>
+          <w14:ligatures w14:val="none"/>
+        </w:rPr>
+        <w:t>sockets</w:t>
+      </w:r>
+      <w:proofErr w:type="spellEnd"/>
+    </w:p>
+    <w:p>
+      <w:pPr>
+        <w:numPr>
+          <w:ilvl w:val="0"/>
+          <w:numId w:val="14"/>
+        </w:numPr>
+        <w:pBdr>
+          <w:top w:val="single" w:sz="2" w:space="0" w:color="E3E3E3"/>
+          <w:left w:val="single" w:sz="2" w:space="5" w:color="E3E3E3"/>
+          <w:bottom w:val="single" w:sz="2" w:space="0" w:color="E3E3E3"/>
+          <w:right w:val="single" w:sz="2" w:space="0" w:color="E3E3E3"/>
+        </w:pBdr>
+        <w:shd w:val="clear" w:color="auto" w:fill="FFFFFF"/>
+        <w:rPr>
+          <w:rFonts w:ascii="Segoe UI" w:eastAsia="Times New Roman" w:hAnsi="Segoe UI" w:cs="Segoe UI"/>
+          <w:color w:val="0D0D0D"/>
+          <w:kern w:val="0"/>
+          <w:lang w:eastAsia="pt-PT"/>
+          <w14:ligatures w14:val="none"/>
+        </w:rPr>
+      </w:pPr>
+      <w:proofErr w:type="spellStart"/>
+      <w:r>
+        <w:rPr>
+          <w:rFonts w:ascii="Segoe UI" w:eastAsia="Times New Roman" w:hAnsi="Segoe UI" w:cs="Segoe UI"/>
+          <w:b/>
+          <w:bCs/>
+          <w:color w:val="0D0D0D"/>
+          <w:kern w:val="0"/>
+          <w:bdr w:val="single" w:sz="2" w:space="0" w:color="E3E3E3" w:frame="1"/>
+          <w:lang w:eastAsia="pt-PT"/>
+          <w14:ligatures w14:val="none"/>
+        </w:rPr>
+        <w:t>Sockets</w:t>
+      </w:r>
+      <w:proofErr w:type="spellEnd"/>
+      <w:r>
+        <w:rPr>
+          <w:rFonts w:ascii="Segoe UI" w:eastAsia="Times New Roman" w:hAnsi="Segoe UI" w:cs="Segoe UI"/>
+          <w:b/>
+          <w:bCs/>
+          <w:color w:val="0D0D0D"/>
+          <w:kern w:val="0"/>
+          <w:bdr w:val="single" w:sz="2" w:space="0" w:color="E3E3E3" w:frame="1"/>
+          <w:lang w:eastAsia="pt-PT"/>
+          <w14:ligatures w14:val="none"/>
+        </w:rPr>
+        <w:t>:</w:t>
+      </w:r>
+    </w:p>
+    <w:p>
+      <w:pPr>
+        <w:numPr>
+          <w:ilvl w:val="1"/>
+          <w:numId w:val="14"/>
+        </w:numPr>
+        <w:pBdr>
+          <w:top w:val="single" w:sz="2" w:space="0" w:color="E3E3E3"/>
+          <w:left w:val="single" w:sz="2" w:space="5" w:color="E3E3E3"/>
+          <w:bottom w:val="single" w:sz="2" w:space="0" w:color="E3E3E3"/>
+          <w:right w:val="single" w:sz="2" w:space="0" w:color="E3E3E3"/>
+        </w:pBdr>
+        <w:shd w:val="clear" w:color="auto" w:fill="FFFFFF"/>
+        <w:rPr>
+          <w:rFonts w:ascii="Segoe UI" w:eastAsia="Times New Roman" w:hAnsi="Segoe UI" w:cs="Segoe UI"/>
+          <w:color w:val="0D0D0D"/>
+          <w:kern w:val="0"/>
+          <w:lang w:val="en-US" w:eastAsia="pt-PT"/>
+          <w14:ligatures w14:val="none"/>
+        </w:rPr>
+      </w:pPr>
+      <w:r>
+        <w:rPr>
+          <w:rFonts w:ascii="Segoe UI" w:eastAsia="Times New Roman" w:hAnsi="Segoe UI" w:cs="Segoe UI"/>
+          <w:color w:val="0D0D0D"/>
+          <w:kern w:val="0"/>
+          <w:lang w:val="en-US" w:eastAsia="pt-PT"/>
+          <w14:ligatures w14:val="none"/>
+        </w:rPr>
+        <w:t>Sockets provide a bidirectional communication channel between two processes over a network.</w:t>
+      </w:r>
+    </w:p>
+    <w:p>
+      <w:pPr>
+        <w:numPr>
+          <w:ilvl w:val="1"/>
+          <w:numId w:val="14"/>
+        </w:numPr>
+        <w:pBdr>
+          <w:top w:val="single" w:sz="2" w:space="0" w:color="E3E3E3"/>
+          <w:left w:val="single" w:sz="2" w:space="5" w:color="E3E3E3"/>
+          <w:bottom w:val="single" w:sz="2" w:space="0" w:color="E3E3E3"/>
+          <w:right w:val="single" w:sz="2" w:space="0" w:color="E3E3E3"/>
+        </w:pBdr>
+        <w:shd w:val="clear" w:color="auto" w:fill="FFFFFF"/>
+        <w:rPr>
+          <w:rFonts w:ascii="Segoe UI" w:eastAsia="Times New Roman" w:hAnsi="Segoe UI" w:cs="Segoe UI"/>
+          <w:color w:val="0D0D0D"/>
+          <w:kern w:val="0"/>
+          <w:lang w:val="en-US" w:eastAsia="pt-PT"/>
+          <w14:ligatures w14:val="none"/>
+        </w:rPr>
+      </w:pPr>
+      <w:r>
+        <w:rPr>
+          <w:rFonts w:ascii="Segoe UI" w:eastAsia="Times New Roman" w:hAnsi="Segoe UI" w:cs="Segoe UI"/>
+          <w:color w:val="0D0D0D"/>
+          <w:kern w:val="0"/>
+          <w:lang w:val="en-US" w:eastAsia="pt-PT"/>
+          <w14:ligatures w14:val="none"/>
+        </w:rPr>
+        <w:t>They are typically used for communication between processes running on different machines or the same machine but different addresses.</w:t>
+      </w:r>
+    </w:p>
+    <w:p>
+      <w:pPr>
+        <w:numPr>
+          <w:ilvl w:val="1"/>
+          <w:numId w:val="14"/>
+        </w:numPr>
+        <w:pBdr>
+          <w:top w:val="single" w:sz="2" w:space="0" w:color="E3E3E3"/>
+          <w:left w:val="single" w:sz="2" w:space="5" w:color="E3E3E3"/>
+          <w:bottom w:val="single" w:sz="2" w:space="0" w:color="E3E3E3"/>
+          <w:right w:val="single" w:sz="2" w:space="0" w:color="E3E3E3"/>
+        </w:pBdr>
+        <w:shd w:val="clear" w:color="auto" w:fill="FFFFFF"/>
+        <w:rPr>
+          <w:rFonts w:ascii="Segoe UI" w:eastAsia="Times New Roman" w:hAnsi="Segoe UI" w:cs="Segoe UI"/>
+          <w:color w:val="0D0D0D"/>
+          <w:kern w:val="0"/>
+          <w:lang w:val="en-US" w:eastAsia="pt-PT"/>
+          <w14:ligatures w14:val="none"/>
+        </w:rPr>
+      </w:pPr>
+      <w:r>
+        <w:rPr>
+          <w:rFonts w:ascii="Segoe UI" w:eastAsia="Times New Roman" w:hAnsi="Segoe UI" w:cs="Segoe UI"/>
+          <w:color w:val="0D0D0D"/>
+          <w:kern w:val="0"/>
+          <w:lang w:val="en-US" w:eastAsia="pt-PT"/>
+          <w14:ligatures w14:val="none"/>
+        </w:rPr>
+        <w:t>Sockets are suitable for scenarios where you need to communicate between processes that are not necessarily running within the same Python interpreter or on the same machine.</w:t>
+      </w:r>
+    </w:p>
+    <w:p>
+      <w:pPr>
+        <w:numPr>
+          <w:ilvl w:val="0"/>
+          <w:numId w:val="14"/>
+        </w:numPr>
+        <w:pBdr>
+          <w:top w:val="single" w:sz="2" w:space="0" w:color="E3E3E3"/>
+          <w:left w:val="single" w:sz="2" w:space="5" w:color="E3E3E3"/>
+          <w:bottom w:val="single" w:sz="2" w:space="0" w:color="E3E3E3"/>
+          <w:right w:val="single" w:sz="2" w:space="0" w:color="E3E3E3"/>
+        </w:pBdr>
+        <w:shd w:val="clear" w:color="auto" w:fill="FFFFFF"/>
+        <w:rPr>
+          <w:rFonts w:ascii="Segoe UI" w:eastAsia="Times New Roman" w:hAnsi="Segoe UI" w:cs="Segoe UI"/>
+          <w:color w:val="0D0D0D"/>
+          <w:kern w:val="0"/>
+          <w:lang w:eastAsia="pt-PT"/>
+          <w14:ligatures w14:val="none"/>
+        </w:rPr>
+      </w:pPr>
+      <w:proofErr w:type="spellStart"/>
+      <w:r>
+        <w:rPr>
+          <w:rFonts w:ascii="Segoe UI" w:eastAsia="Times New Roman" w:hAnsi="Segoe UI" w:cs="Segoe UI"/>
+          <w:b/>
+          <w:bCs/>
+          <w:color w:val="0D0D0D"/>
+          <w:kern w:val="0"/>
+          <w:bdr w:val="single" w:sz="2" w:space="0" w:color="E3E3E3" w:frame="1"/>
+          <w:lang w:eastAsia="pt-PT"/>
+          <w14:ligatures w14:val="none"/>
+        </w:rPr>
+        <w:t>Queues</w:t>
+      </w:r>
+      <w:proofErr w:type="spellEnd"/>
+      <w:r>
+        <w:rPr>
+          <w:rFonts w:ascii="Segoe UI" w:eastAsia="Times New Roman" w:hAnsi="Segoe UI" w:cs="Segoe UI"/>
+          <w:b/>
+          <w:bCs/>
+          <w:color w:val="0D0D0D"/>
+          <w:kern w:val="0"/>
+          <w:bdr w:val="single" w:sz="2" w:space="0" w:color="E3E3E3" w:frame="1"/>
+          <w:lang w:eastAsia="pt-PT"/>
+          <w14:ligatures w14:val="none"/>
+        </w:rPr>
+        <w:t>:</w:t>
+      </w:r>
+    </w:p>
+    <w:p>
+      <w:pPr>
+        <w:numPr>
+          <w:ilvl w:val="1"/>
+          <w:numId w:val="14"/>
+        </w:numPr>
+        <w:pBdr>
+          <w:top w:val="single" w:sz="2" w:space="0" w:color="E3E3E3"/>
+          <w:left w:val="single" w:sz="2" w:space="5" w:color="E3E3E3"/>
+          <w:bottom w:val="single" w:sz="2" w:space="0" w:color="E3E3E3"/>
+          <w:right w:val="single" w:sz="2" w:space="0" w:color="E3E3E3"/>
+        </w:pBdr>
+        <w:shd w:val="clear" w:color="auto" w:fill="FFFFFF"/>
+        <w:rPr>
+          <w:rFonts w:ascii="Segoe UI" w:eastAsia="Times New Roman" w:hAnsi="Segoe UI" w:cs="Segoe UI"/>
+          <w:color w:val="0D0D0D"/>
+          <w:kern w:val="0"/>
+          <w:lang w:val="en-US" w:eastAsia="pt-PT"/>
+          <w14:ligatures w14:val="none"/>
+        </w:rPr>
+      </w:pPr>
+      <w:r>
+        <w:rPr>
+          <w:rFonts w:ascii="Segoe UI" w:eastAsia="Times New Roman" w:hAnsi="Segoe UI" w:cs="Segoe UI"/>
+          <w:color w:val="0D0D0D"/>
+          <w:kern w:val="0"/>
+          <w:lang w:val="en-US" w:eastAsia="pt-PT"/>
+          <w14:ligatures w14:val="none"/>
+        </w:rPr>
+        <w:t xml:space="preserve">Queues, such as the </w:t>
+      </w:r>
+      <w:proofErr w:type="spellStart"/>
+      <w:proofErr w:type="gramStart"/>
+      <w:r>
+        <w:rPr>
+          <w:rFonts w:ascii="Monaco" w:eastAsia="Times New Roman" w:hAnsi="Monaco" w:cs="Courier New"/>
+          <w:b/>
+          <w:bCs/>
+          <w:color w:val="0D0D0D"/>
+          <w:kern w:val="0"/>
+          <w:sz w:val="21"/>
+          <w:szCs w:val="21"/>
+          <w:bdr w:val="single" w:sz="2" w:space="0" w:color="E3E3E3" w:frame="1"/>
+          <w:lang w:val="en-US" w:eastAsia="pt-PT"/>
+          <w14:ligatures w14:val="none"/>
+        </w:rPr>
+        <w:t>queue.Queue</w:t>
+      </w:r>
+      <w:proofErr w:type="spellEnd"/>
+      <w:proofErr w:type="gramEnd"/>
+      <w:r>
+        <w:rPr>
+          <w:rFonts w:ascii="Segoe UI" w:eastAsia="Times New Roman" w:hAnsi="Segoe UI" w:cs="Segoe UI"/>
+          <w:color w:val="0D0D0D"/>
+          <w:kern w:val="0"/>
+          <w:lang w:val="en-US" w:eastAsia="pt-PT"/>
+          <w14:ligatures w14:val="none"/>
+        </w:rPr>
+        <w:t xml:space="preserve"> class in Python, provide a way for multiple threads or processes within the same Python interpreter to communicate by passing messages.</w:t>
+      </w:r>
+    </w:p>
+    <w:p>
+      <w:pPr>
+        <w:numPr>
+          <w:ilvl w:val="1"/>
+          <w:numId w:val="14"/>
+        </w:numPr>
+        <w:pBdr>
+          <w:top w:val="single" w:sz="2" w:space="0" w:color="E3E3E3"/>
+          <w:left w:val="single" w:sz="2" w:space="5" w:color="E3E3E3"/>
+          <w:bottom w:val="single" w:sz="2" w:space="0" w:color="E3E3E3"/>
+          <w:right w:val="single" w:sz="2" w:space="0" w:color="E3E3E3"/>
+        </w:pBdr>
+        <w:shd w:val="clear" w:color="auto" w:fill="FFFFFF"/>
+        <w:rPr>
+          <w:rFonts w:ascii="Segoe UI" w:eastAsia="Times New Roman" w:hAnsi="Segoe UI" w:cs="Segoe UI"/>
+          <w:color w:val="0D0D0D"/>
+          <w:kern w:val="0"/>
+          <w:lang w:val="en-US" w:eastAsia="pt-PT"/>
+          <w14:ligatures w14:val="none"/>
+        </w:rPr>
+      </w:pPr>
+      <w:r>
+        <w:rPr>
+          <w:rFonts w:ascii="Segoe UI" w:eastAsia="Times New Roman" w:hAnsi="Segoe UI" w:cs="Segoe UI"/>
+          <w:color w:val="0D0D0D"/>
+          <w:kern w:val="0"/>
+          <w:lang w:val="en-US" w:eastAsia="pt-PT"/>
+          <w14:ligatures w14:val="none"/>
+        </w:rPr>
+        <w:t>They are often used for communication between threads or processes running within the same Python program or on the same machine.</w:t>
+      </w:r>
+    </w:p>
+    <w:p>
+      <w:pPr>
+        <w:numPr>
+          <w:ilvl w:val="1"/>
+          <w:numId w:val="14"/>
+        </w:numPr>
+        <w:pBdr>
+          <w:top w:val="single" w:sz="2" w:space="0" w:color="E3E3E3"/>
+          <w:left w:val="single" w:sz="2" w:space="5" w:color="E3E3E3"/>
+          <w:bottom w:val="single" w:sz="2" w:space="0" w:color="E3E3E3"/>
+          <w:right w:val="single" w:sz="2" w:space="0" w:color="E3E3E3"/>
+        </w:pBdr>
+        <w:shd w:val="clear" w:color="auto" w:fill="FFFFFF"/>
+        <w:rPr>
+          <w:rFonts w:ascii="Segoe UI" w:eastAsia="Times New Roman" w:hAnsi="Segoe UI" w:cs="Segoe UI"/>
+          <w:color w:val="0D0D0D"/>
+          <w:kern w:val="0"/>
+          <w:lang w:val="en-US" w:eastAsia="pt-PT"/>
+          <w14:ligatures w14:val="none"/>
+        </w:rPr>
+      </w:pPr>
+      <w:r>
+        <w:rPr>
+          <w:rFonts w:ascii="Segoe UI" w:eastAsia="Times New Roman" w:hAnsi="Segoe UI" w:cs="Segoe UI"/>
+          <w:color w:val="0D0D0D"/>
+          <w:kern w:val="0"/>
+          <w:lang w:val="en-US" w:eastAsia="pt-PT"/>
+          <w14:ligatures w14:val="none"/>
+        </w:rPr>
+        <w:t>Queues are suitable for scenarios where you need to pass data between threads or processes within the same Python program.</w:t>
+      </w:r>
+    </w:p>
+    <w:p>
+      <w:pPr>
+        <w:tabs>
+          <w:tab w:val="left" w:pos="3320"/>
+        </w:tabs>
+        <w:spacing w:before="100" w:beforeAutospacing="1" w:after="210" w:line="360" w:lineRule="atLeast"/>
+        <w:rPr>
+          <w:rFonts w:ascii="Segoe UI" w:hAnsi="Segoe UI" w:cs="Segoe UI"/>
+          <w:color w:val="0D0D0D"/>
+          <w:shd w:val="clear" w:color="auto" w:fill="FFFFFF"/>
+          <w:lang w:val="en-US"/>
+        </w:rPr>
+      </w:pPr>
+      <w:r>
+        <w:rPr>
+          <w:rFonts w:ascii="Segoe UI" w:hAnsi="Segoe UI" w:cs="Segoe UI"/>
+          <w:color w:val="0D0D0D"/>
+          <w:shd w:val="clear" w:color="auto" w:fill="FFFFFF"/>
+          <w:lang w:val="en-US"/>
+        </w:rPr>
+        <w:t xml:space="preserve">In </w:t>
+      </w:r>
+      <w:r>
+        <w:rPr>
+          <w:rFonts w:ascii="Segoe UI" w:hAnsi="Segoe UI" w:cs="Segoe UI"/>
+          <w:color w:val="0D0D0D"/>
+          <w:shd w:val="clear" w:color="auto" w:fill="FFFFFF"/>
+          <w:lang w:val="en-US"/>
+        </w:rPr>
+        <w:t>this</w:t>
+      </w:r>
+      <w:r>
+        <w:rPr>
+          <w:rFonts w:ascii="Segoe UI" w:hAnsi="Segoe UI" w:cs="Segoe UI"/>
+          <w:color w:val="0D0D0D"/>
+          <w:shd w:val="clear" w:color="auto" w:fill="FFFFFF"/>
+          <w:lang w:val="en-US"/>
+        </w:rPr>
+        <w:t xml:space="preserve"> case, where you have a GUI running in one thread and a script generating images in another thread within the same Python program, using a queue is a suitable approach. Queues are designed for communication between threads or processes within the same Python program and provide a convenient and thread-safe way to pass data.</w:t>
+      </w:r>
+    </w:p>
+    <w:p>
+      <w:pPr>
+        <w:tabs>
+          <w:tab w:val="left" w:pos="3320"/>
+        </w:tabs>
+        <w:spacing w:before="100" w:beforeAutospacing="1" w:after="210" w:line="360" w:lineRule="atLeast"/>
+        <w:rPr>
+          <w:rFonts w:ascii="Segoe UI" w:hAnsi="Segoe UI" w:cs="Segoe UI"/>
+          <w:color w:val="0D0D0D"/>
+          <w:shd w:val="clear" w:color="auto" w:fill="FFFFFF"/>
+          <w:lang w:val="en-US"/>
+        </w:rPr>
+      </w:pPr>
+      <w:r>
+        <w:rPr>
+          <w:rFonts w:ascii="Segoe UI" w:hAnsi="Segoe UI" w:cs="Segoe UI"/>
+          <w:color w:val="0D0D0D"/>
+          <w:shd w:val="clear" w:color="auto" w:fill="FFFFFF"/>
+          <w:lang w:val="en-US"/>
+        </w:rPr>
+        <w:lastRenderedPageBreak/>
+        <w:t>Using a queue (</w:t>
+      </w:r>
+      <w:proofErr w:type="spellStart"/>
+      <w:proofErr w:type="gramStart"/>
+      <w:r>
+        <w:rPr>
+          <w:rStyle w:val="CdigoHTML"/>
+          <w:rFonts w:ascii="Monaco" w:eastAsiaTheme="minorHAnsi" w:hAnsi="Monaco"/>
+          <w:b/>
+          <w:bCs/>
+          <w:color w:val="0D0D0D"/>
+          <w:sz w:val="21"/>
+          <w:szCs w:val="21"/>
+          <w:bdr w:val="single" w:sz="2" w:space="0" w:color="E3E3E3" w:frame="1"/>
+          <w:shd w:val="clear" w:color="auto" w:fill="FFFFFF"/>
+          <w:lang w:val="en-US"/>
+        </w:rPr>
+        <w:t>queue.Queue</w:t>
+      </w:r>
+      <w:proofErr w:type="spellEnd"/>
+      <w:proofErr w:type="gramEnd"/>
+      <w:r>
+        <w:rPr>
+          <w:rFonts w:ascii="Segoe UI" w:hAnsi="Segoe UI" w:cs="Segoe UI"/>
+          <w:color w:val="0D0D0D"/>
+          <w:shd w:val="clear" w:color="auto" w:fill="FFFFFF"/>
+          <w:lang w:val="en-US"/>
+        </w:rPr>
+        <w:t>) for communication between the image-generating script and the GUI thread allows you to safely pass generated images from the script to the GUI without worrying about concurrency issues such as race conditions or deadlocks.</w:t>
+      </w:r>
+    </w:p>
+    <w:p>
+      <w:pPr>
+        <w:tabs>
+          <w:tab w:val="left" w:pos="3320"/>
+        </w:tabs>
+        <w:spacing w:before="100" w:beforeAutospacing="1" w:after="210" w:line="360" w:lineRule="atLeast"/>
+        <w:rPr>
+          <w:rFonts w:ascii="Segoe UI" w:hAnsi="Segoe UI" w:cs="Segoe UI"/>
+          <w:color w:val="0D0D0D"/>
+          <w:shd w:val="clear" w:color="auto" w:fill="FFFFFF"/>
+          <w:lang w:val="en-US"/>
+        </w:rPr>
+      </w:pPr>
+    </w:p>
+    <w:p>
+      <w:pPr>
+        <w:tabs>
+          <w:tab w:val="left" w:pos="3320"/>
+        </w:tabs>
+        <w:spacing w:before="100" w:beforeAutospacing="1" w:after="210" w:line="360" w:lineRule="atLeast"/>
+        <w:rPr>
+          <w:rFonts w:ascii="Montserrat" w:eastAsia="Times New Roman" w:hAnsi="Montserrat" w:cs="Times New Roman"/>
+          <w:color w:val="000000"/>
+          <w:kern w:val="0"/>
+          <w:sz w:val="21"/>
+          <w:szCs w:val="21"/>
+          <w:lang w:val="en-US" w:eastAsia="pt-PT"/>
+          <w14:ligatures w14:val="none"/>
+        </w:rPr>
+      </w:pPr>
     </w:p>
     <w:sectPr>
       <w:pgSz w:w="11906" w:h="16838"/>
@@ -7772,6 +9145,123 @@
     </w:lvl>
   </w:abstractNum>
   <w:abstractNum w:abstractNumId="4" w15:restartNumberingAfterBreak="0">
+    <w:nsid w:val="2EA05F8B"/>
+    <w:multiLevelType w:val="multilevel"/>
+    <w:tmpl w:val="27985A5C"/>
+    <w:lvl w:ilvl="0">
+      <w:start w:val="1"/>
+      <w:numFmt w:val="decimal"/>
+      <w:lvlText w:val="%1."/>
+      <w:lvlJc w:val="left"/>
+      <w:pPr>
+        <w:tabs>
+          <w:tab w:val="num" w:pos="720"/>
+        </w:tabs>
+        <w:ind w:left="720" w:hanging="360"/>
+      </w:pPr>
+    </w:lvl>
+    <w:lvl w:ilvl="1">
+      <w:start w:val="1"/>
+      <w:numFmt w:val="bullet"/>
+      <w:lvlText w:val=""/>
+      <w:lvlJc w:val="left"/>
+      <w:pPr>
+        <w:tabs>
+          <w:tab w:val="num" w:pos="1440"/>
+        </w:tabs>
+        <w:ind w:left="1440" w:hanging="360"/>
+      </w:pPr>
+      <w:rPr>
+        <w:rFonts w:ascii="Symbol" w:hAnsi="Symbol" w:hint="default"/>
+        <w:sz w:val="20"/>
+      </w:rPr>
+    </w:lvl>
+    <w:lvl w:ilvl="2" w:tentative="1">
+      <w:start w:val="1"/>
+      <w:numFmt w:val="decimal"/>
+      <w:lvlText w:val="%3."/>
+      <w:lvlJc w:val="left"/>
+      <w:pPr>
+        <w:tabs>
+          <w:tab w:val="num" w:pos="2160"/>
+        </w:tabs>
+        <w:ind w:left="2160" w:hanging="360"/>
+      </w:pPr>
+    </w:lvl>
+    <w:lvl w:ilvl="3" w:tentative="1">
+      <w:start w:val="1"/>
+      <w:numFmt w:val="decimal"/>
+      <w:lvlText w:val="%4."/>
+      <w:lvlJc w:val="left"/>
+      <w:pPr>
+        <w:tabs>
+          <w:tab w:val="num" w:pos="2880"/>
+        </w:tabs>
+        <w:ind w:left="2880" w:hanging="360"/>
+      </w:pPr>
+    </w:lvl>
+    <w:lvl w:ilvl="4" w:tentative="1">
+      <w:start w:val="1"/>
+      <w:numFmt w:val="decimal"/>
+      <w:lvlText w:val="%5."/>
+      <w:lvlJc w:val="left"/>
+      <w:pPr>
+        <w:tabs>
+          <w:tab w:val="num" w:pos="3600"/>
+        </w:tabs>
+        <w:ind w:left="3600" w:hanging="360"/>
+      </w:pPr>
+    </w:lvl>
+    <w:lvl w:ilvl="5" w:tentative="1">
+      <w:start w:val="1"/>
+      <w:numFmt w:val="decimal"/>
+      <w:lvlText w:val="%6."/>
+      <w:lvlJc w:val="left"/>
+      <w:pPr>
+        <w:tabs>
+          <w:tab w:val="num" w:pos="4320"/>
+        </w:tabs>
+        <w:ind w:left="4320" w:hanging="360"/>
+      </w:pPr>
+    </w:lvl>
+    <w:lvl w:ilvl="6" w:tentative="1">
+      <w:start w:val="1"/>
+      <w:numFmt w:val="decimal"/>
+      <w:lvlText w:val="%7."/>
+      <w:lvlJc w:val="left"/>
+      <w:pPr>
+        <w:tabs>
+          <w:tab w:val="num" w:pos="5040"/>
+        </w:tabs>
+        <w:ind w:left="5040" w:hanging="360"/>
+      </w:pPr>
+    </w:lvl>
+    <w:lvl w:ilvl="7" w:tentative="1">
+      <w:start w:val="1"/>
+      <w:numFmt w:val="decimal"/>
+      <w:lvlText w:val="%8."/>
+      <w:lvlJc w:val="left"/>
+      <w:pPr>
+        <w:tabs>
+          <w:tab w:val="num" w:pos="5760"/>
+        </w:tabs>
+        <w:ind w:left="5760" w:hanging="360"/>
+      </w:pPr>
+    </w:lvl>
+    <w:lvl w:ilvl="8" w:tentative="1">
+      <w:start w:val="1"/>
+      <w:numFmt w:val="decimal"/>
+      <w:lvlText w:val="%9."/>
+      <w:lvlJc w:val="left"/>
+      <w:pPr>
+        <w:tabs>
+          <w:tab w:val="num" w:pos="6480"/>
+        </w:tabs>
+        <w:ind w:left="6480" w:hanging="360"/>
+      </w:pPr>
+    </w:lvl>
+  </w:abstractNum>
+  <w:abstractNum w:abstractNumId="5" w15:restartNumberingAfterBreak="0">
     <w:nsid w:val="4D847A78"/>
     <w:multiLevelType w:val="multilevel"/>
     <w:tmpl w:val="5330C0A6"/>
@@ -7920,7 +9410,7 @@
       </w:rPr>
     </w:lvl>
   </w:abstractNum>
-  <w:abstractNum w:abstractNumId="5" w15:restartNumberingAfterBreak="0">
+  <w:abstractNum w:abstractNumId="6" w15:restartNumberingAfterBreak="0">
     <w:nsid w:val="4DB67A16"/>
     <w:multiLevelType w:val="multilevel"/>
     <w:tmpl w:val="02FAA9B6"/>
@@ -8033,7 +9523,7 @@
       </w:pPr>
     </w:lvl>
   </w:abstractNum>
-  <w:abstractNum w:abstractNumId="6" w15:restartNumberingAfterBreak="0">
+  <w:abstractNum w:abstractNumId="7" w15:restartNumberingAfterBreak="0">
     <w:nsid w:val="5EDA1946"/>
     <w:multiLevelType w:val="multilevel"/>
     <w:tmpl w:val="A864B318"/>
@@ -8146,7 +9636,7 @@
       </w:pPr>
     </w:lvl>
   </w:abstractNum>
-  <w:abstractNum w:abstractNumId="7" w15:restartNumberingAfterBreak="0">
+  <w:abstractNum w:abstractNumId="8" w15:restartNumberingAfterBreak="0">
     <w:nsid w:val="5F016D05"/>
     <w:multiLevelType w:val="multilevel"/>
     <w:tmpl w:val="53B48D2A"/>
@@ -8295,7 +9785,7 @@
       </w:rPr>
     </w:lvl>
   </w:abstractNum>
-  <w:abstractNum w:abstractNumId="8" w15:restartNumberingAfterBreak="0">
+  <w:abstractNum w:abstractNumId="9" w15:restartNumberingAfterBreak="0">
     <w:nsid w:val="5FD717A0"/>
     <w:multiLevelType w:val="multilevel"/>
     <w:tmpl w:val="1EC01D82"/>
@@ -8408,7 +9898,7 @@
       </w:pPr>
     </w:lvl>
   </w:abstractNum>
-  <w:abstractNum w:abstractNumId="9" w15:restartNumberingAfterBreak="0">
+  <w:abstractNum w:abstractNumId="10" w15:restartNumberingAfterBreak="0">
     <w:nsid w:val="61CA3F90"/>
     <w:multiLevelType w:val="multilevel"/>
     <w:tmpl w:val="6BE0D5BE"/>
@@ -8557,7 +10047,7 @@
       </w:rPr>
     </w:lvl>
   </w:abstractNum>
-  <w:abstractNum w:abstractNumId="10" w15:restartNumberingAfterBreak="0">
+  <w:abstractNum w:abstractNumId="11" w15:restartNumberingAfterBreak="0">
     <w:nsid w:val="6E1B4D0B"/>
     <w:multiLevelType w:val="multilevel"/>
     <w:tmpl w:val="E1366B16"/>
@@ -8706,7 +10196,7 @@
       </w:rPr>
     </w:lvl>
   </w:abstractNum>
-  <w:abstractNum w:abstractNumId="11" w15:restartNumberingAfterBreak="0">
+  <w:abstractNum w:abstractNumId="12" w15:restartNumberingAfterBreak="0">
     <w:nsid w:val="71006663"/>
     <w:multiLevelType w:val="multilevel"/>
     <w:tmpl w:val="73088064"/>
@@ -8819,7 +10309,7 @@
       </w:pPr>
     </w:lvl>
   </w:abstractNum>
-  <w:abstractNum w:abstractNumId="12" w15:restartNumberingAfterBreak="0">
+  <w:abstractNum w:abstractNumId="13" w15:restartNumberingAfterBreak="0">
     <w:nsid w:val="7F3C778B"/>
     <w:multiLevelType w:val="multilevel"/>
     <w:tmpl w:val="E4B24474"/>
@@ -8933,43 +10423,46 @@
     </w:lvl>
   </w:abstractNum>
   <w:num w:numId="1" w16cid:durableId="285897445">
-    <w:abstractNumId w:val="4"/>
+    <w:abstractNumId w:val="5"/>
   </w:num>
   <w:num w:numId="2" w16cid:durableId="2141416629">
     <w:abstractNumId w:val="2"/>
   </w:num>
   <w:num w:numId="3" w16cid:durableId="1203666872">
-    <w:abstractNumId w:val="9"/>
+    <w:abstractNumId w:val="10"/>
   </w:num>
   <w:num w:numId="4" w16cid:durableId="1383401746">
-    <w:abstractNumId w:val="12"/>
+    <w:abstractNumId w:val="13"/>
   </w:num>
   <w:num w:numId="5" w16cid:durableId="709111474">
     <w:abstractNumId w:val="3"/>
   </w:num>
   <w:num w:numId="6" w16cid:durableId="889073552">
-    <w:abstractNumId w:val="8"/>
+    <w:abstractNumId w:val="9"/>
   </w:num>
   <w:num w:numId="7" w16cid:durableId="185095630">
-    <w:abstractNumId w:val="11"/>
+    <w:abstractNumId w:val="12"/>
   </w:num>
   <w:num w:numId="8" w16cid:durableId="740250956">
-    <w:abstractNumId w:val="5"/>
+    <w:abstractNumId w:val="6"/>
   </w:num>
   <w:num w:numId="9" w16cid:durableId="1598489683">
-    <w:abstractNumId w:val="10"/>
+    <w:abstractNumId w:val="11"/>
   </w:num>
   <w:num w:numId="10" w16cid:durableId="1760324132">
     <w:abstractNumId w:val="1"/>
   </w:num>
   <w:num w:numId="11" w16cid:durableId="568854551">
-    <w:abstractNumId w:val="6"/>
+    <w:abstractNumId w:val="7"/>
   </w:num>
   <w:num w:numId="12" w16cid:durableId="72514410">
     <w:abstractNumId w:val="0"/>
   </w:num>
   <w:num w:numId="13" w16cid:durableId="61100982">
-    <w:abstractNumId w:val="7"/>
+    <w:abstractNumId w:val="8"/>
+  </w:num>
+  <w:num w:numId="14" w16cid:durableId="2013608222">
+    <w:abstractNumId w:val="4"/>
   </w:num>
 </w:numbering>
 </file>

</xml_diff>

<commit_message>
thread atualizar e tentativa layout
</commit_message>
<xml_diff>
--- a/pesquisa_PI.docx
+++ b/pesquisa_PI.docx
@@ -2595,7 +2595,7 @@
           <w:noProof/>
         </w:rPr>
         <w:drawing>
-          <wp:inline distT="0" distB="0" distL="0" distR="0" wp14:anchorId="1F97DC0F" wp14:editId="288919D2">
+          <wp:inline distT="0" distB="0" distL="0" distR="0" wp14:anchorId="1F97DC0F" wp14:editId="165400E2">
             <wp:extent cx="4907670" cy="7624086"/>
             <wp:effectExtent l="0" t="0" r="0" b="0"/>
             <wp:docPr id="763270805" name="Imagem 4" descr="Uma imagem com texto, captura de ecrã, diagrama, Paralelo&#10;&#10;Descrição gerada automaticamente"/>
@@ -8502,25 +8502,7 @@
           <w:shd w:val="clear" w:color="auto" w:fill="FFFFFF"/>
           <w:lang w:val="en-US"/>
         </w:rPr>
-        <w:t xml:space="preserve">In </w:t>
-      </w:r>
-      <w:r>
-        <w:rPr>
-          <w:rFonts w:ascii="Segoe UI" w:hAnsi="Segoe UI" w:cs="Segoe UI"/>
-          <w:color w:val="0D0D0D"/>
-          <w:shd w:val="clear" w:color="auto" w:fill="FFFFFF"/>
-          <w:lang w:val="en-US"/>
-        </w:rPr>
-        <w:t>this</w:t>
-      </w:r>
-      <w:r>
-        <w:rPr>
-          <w:rFonts w:ascii="Segoe UI" w:hAnsi="Segoe UI" w:cs="Segoe UI"/>
-          <w:color w:val="0D0D0D"/>
-          <w:shd w:val="clear" w:color="auto" w:fill="FFFFFF"/>
-          <w:lang w:val="en-US"/>
-        </w:rPr>
-        <w:t xml:space="preserve"> case, where you have a GUI running in one thread and a script generating images in another thread within the same Python program, using a queue is a suitable approach. Queues are designed for communication between threads or processes within the same Python program and provide a convenient and thread-safe way to pass data.</w:t>
+        <w:t>In this case, where you have a GUI running in one thread and a script generating images in another thread within the same Python program, using a queue is a suitable approach. Queues are designed for communication between threads or processes within the same Python program and provide a convenient and thread-safe way to pass data.</w:t>
       </w:r>
     </w:p>
     <w:p>
@@ -8572,22 +8554,672 @@
           <w:shd w:val="clear" w:color="auto" w:fill="FFFFFF"/>
           <w:lang w:val="en-US"/>
         </w:rPr>
-        <w:t>) for communication between the image-generating script and the GUI thread allows you to safely pass generated images from the script to the GUI without worrying about concurrency issues such as race conditions or deadlocks.</w:t>
-      </w:r>
-    </w:p>
-    <w:p>
-      <w:pPr>
-        <w:tabs>
-          <w:tab w:val="left" w:pos="3320"/>
-        </w:tabs>
-        <w:spacing w:before="100" w:beforeAutospacing="1" w:after="210" w:line="360" w:lineRule="atLeast"/>
+        <w:t xml:space="preserve">) for communication between the image-generating script and the GUI thread allows you to safely pass generated images from the </w:t>
+      </w:r>
+      <w:r>
         <w:rPr>
           <w:rFonts w:ascii="Segoe UI" w:hAnsi="Segoe UI" w:cs="Segoe UI"/>
           <w:color w:val="0D0D0D"/>
           <w:shd w:val="clear" w:color="auto" w:fill="FFFFFF"/>
           <w:lang w:val="en-US"/>
         </w:rPr>
-      </w:pPr>
+        <w:t>script</w:t>
+      </w:r>
+      <w:r>
+        <w:rPr>
+          <w:rFonts w:ascii="Segoe UI" w:hAnsi="Segoe UI" w:cs="Segoe UI"/>
+          <w:color w:val="0D0D0D"/>
+          <w:shd w:val="clear" w:color="auto" w:fill="FFFFFF"/>
+          <w:lang w:val="en-US"/>
+        </w:rPr>
+        <w:t xml:space="preserve"> to the GUI without worrying about concurrency issues such as race conditions or deadlocks.</w:t>
+      </w:r>
+    </w:p>
+    <w:p>
+      <w:pPr>
+        <w:tabs>
+          <w:tab w:val="left" w:pos="3320"/>
+        </w:tabs>
+        <w:spacing w:before="100" w:beforeAutospacing="1" w:after="210" w:line="360" w:lineRule="atLeast"/>
+        <w:rPr>
+          <w:rFonts w:ascii="Segoe UI" w:hAnsi="Segoe UI" w:cs="Segoe UI"/>
+          <w:color w:val="0D0D0D"/>
+          <w:shd w:val="clear" w:color="auto" w:fill="FFFFFF"/>
+          <w:lang w:val="en-US"/>
+        </w:rPr>
+      </w:pPr>
+    </w:p>
+    <w:p>
+      <w:pPr>
+        <w:tabs>
+          <w:tab w:val="left" w:pos="3320"/>
+        </w:tabs>
+        <w:spacing w:before="100" w:beforeAutospacing="1" w:after="210" w:line="360" w:lineRule="atLeast"/>
+        <w:rPr>
+          <w:rFonts w:ascii="Montserrat" w:eastAsia="Times New Roman" w:hAnsi="Montserrat" w:cs="Times New Roman"/>
+          <w:b/>
+          <w:bCs/>
+          <w:color w:val="000000"/>
+          <w:kern w:val="0"/>
+          <w:sz w:val="21"/>
+          <w:szCs w:val="21"/>
+          <w:lang w:eastAsia="pt-PT"/>
+          <w14:ligatures w14:val="none"/>
+        </w:rPr>
+      </w:pPr>
+      <w:proofErr w:type="spellStart"/>
+      <w:r>
+        <w:rPr>
+          <w:rFonts w:ascii="Montserrat" w:eastAsia="Times New Roman" w:hAnsi="Montserrat" w:cs="Times New Roman"/>
+          <w:b/>
+          <w:bCs/>
+          <w:color w:val="000000"/>
+          <w:kern w:val="0"/>
+          <w:sz w:val="21"/>
+          <w:szCs w:val="21"/>
+          <w:lang w:eastAsia="pt-PT"/>
+          <w14:ligatures w14:val="none"/>
+        </w:rPr>
+        <w:t>Thread</w:t>
+      </w:r>
+      <w:proofErr w:type="spellEnd"/>
+      <w:r>
+        <w:rPr>
+          <w:rFonts w:ascii="Montserrat" w:eastAsia="Times New Roman" w:hAnsi="Montserrat" w:cs="Times New Roman"/>
+          <w:b/>
+          <w:bCs/>
+          <w:color w:val="000000"/>
+          <w:kern w:val="0"/>
+          <w:sz w:val="21"/>
+          <w:szCs w:val="21"/>
+          <w:lang w:eastAsia="pt-PT"/>
+          <w14:ligatures w14:val="none"/>
+        </w:rPr>
+        <w:t xml:space="preserve"> para Atualizar </w:t>
+      </w:r>
+      <w:proofErr w:type="spellStart"/>
+      <w:r>
+        <w:rPr>
+          <w:rFonts w:ascii="Montserrat" w:eastAsia="Times New Roman" w:hAnsi="Montserrat" w:cs="Times New Roman"/>
+          <w:b/>
+          <w:bCs/>
+          <w:color w:val="000000"/>
+          <w:kern w:val="0"/>
+          <w:sz w:val="21"/>
+          <w:szCs w:val="21"/>
+          <w:lang w:eastAsia="pt-PT"/>
+          <w14:ligatures w14:val="none"/>
+        </w:rPr>
+        <w:t>DIspositivos</w:t>
+      </w:r>
+      <w:proofErr w:type="spellEnd"/>
+    </w:p>
+    <w:p>
+      <w:pPr>
+        <w:tabs>
+          <w:tab w:val="left" w:pos="3320"/>
+        </w:tabs>
+        <w:spacing w:before="100" w:beforeAutospacing="1" w:after="210" w:line="360" w:lineRule="atLeast"/>
+        <w:rPr>
+          <w:rFonts w:ascii="Segoe UI" w:hAnsi="Segoe UI" w:cs="Segoe UI"/>
+          <w:color w:val="0D0D0D"/>
+          <w:shd w:val="clear" w:color="auto" w:fill="FFFFFF"/>
+          <w:lang w:val="en-US"/>
+        </w:rPr>
+      </w:pPr>
+      <w:proofErr w:type="spellStart"/>
+      <w:r>
+        <w:rPr>
+          <w:rFonts w:ascii="Segoe UI" w:hAnsi="Segoe UI" w:cs="Segoe UI"/>
+          <w:color w:val="0D0D0D"/>
+          <w:shd w:val="clear" w:color="auto" w:fill="FFFFFF"/>
+          <w:lang w:val="en-US"/>
+        </w:rPr>
+        <w:t>Tivemos</w:t>
+      </w:r>
+      <w:proofErr w:type="spellEnd"/>
+      <w:r>
+        <w:rPr>
+          <w:rFonts w:ascii="Segoe UI" w:hAnsi="Segoe UI" w:cs="Segoe UI"/>
+          <w:color w:val="0D0D0D"/>
+          <w:shd w:val="clear" w:color="auto" w:fill="FFFFFF"/>
+          <w:lang w:val="en-US"/>
+        </w:rPr>
+        <w:t xml:space="preserve"> de </w:t>
+      </w:r>
+      <w:proofErr w:type="spellStart"/>
+      <w:r>
+        <w:rPr>
+          <w:rFonts w:ascii="Segoe UI" w:hAnsi="Segoe UI" w:cs="Segoe UI"/>
+          <w:color w:val="0D0D0D"/>
+          <w:shd w:val="clear" w:color="auto" w:fill="FFFFFF"/>
+          <w:lang w:val="en-US"/>
+        </w:rPr>
+        <w:t>substituir</w:t>
+      </w:r>
+      <w:proofErr w:type="spellEnd"/>
+      <w:r>
+        <w:rPr>
+          <w:rFonts w:ascii="Segoe UI" w:hAnsi="Segoe UI" w:cs="Segoe UI"/>
+          <w:color w:val="0D0D0D"/>
+          <w:shd w:val="clear" w:color="auto" w:fill="FFFFFF"/>
+          <w:lang w:val="en-US"/>
+        </w:rPr>
+        <w:t xml:space="preserve"> </w:t>
+      </w:r>
+      <w:r>
+        <w:rPr>
+          <w:rFonts w:ascii="Segoe UI" w:hAnsi="Segoe UI" w:cs="Segoe UI"/>
+          <w:color w:val="0D0D0D"/>
+          <w:shd w:val="clear" w:color="auto" w:fill="FFFFFF"/>
+          <w:lang w:val="en-US"/>
+        </w:rPr>
+        <w:t>Thread(target=</w:t>
+      </w:r>
+      <w:proofErr w:type="spellStart"/>
+      <w:proofErr w:type="gramStart"/>
+      <w:r>
+        <w:rPr>
+          <w:rFonts w:ascii="Segoe UI" w:hAnsi="Segoe UI" w:cs="Segoe UI"/>
+          <w:color w:val="0D0D0D"/>
+          <w:shd w:val="clear" w:color="auto" w:fill="FFFFFF"/>
+          <w:lang w:val="en-US"/>
+        </w:rPr>
+        <w:t>self.listar</w:t>
+      </w:r>
+      <w:proofErr w:type="gramEnd"/>
+      <w:r>
+        <w:rPr>
+          <w:rFonts w:ascii="Segoe UI" w:hAnsi="Segoe UI" w:cs="Segoe UI"/>
+          <w:color w:val="0D0D0D"/>
+          <w:shd w:val="clear" w:color="auto" w:fill="FFFFFF"/>
+          <w:lang w:val="en-US"/>
+        </w:rPr>
+        <w:t>_Thread</w:t>
+      </w:r>
+      <w:proofErr w:type="spellEnd"/>
+      <w:r>
+        <w:rPr>
+          <w:rFonts w:ascii="Segoe UI" w:hAnsi="Segoe UI" w:cs="Segoe UI"/>
+          <w:color w:val="0D0D0D"/>
+          <w:shd w:val="clear" w:color="auto" w:fill="FFFFFF"/>
+          <w:lang w:val="en-US"/>
+        </w:rPr>
+        <w:t>).start()</w:t>
+      </w:r>
+      <w:r>
+        <w:rPr>
+          <w:rFonts w:ascii="Segoe UI" w:hAnsi="Segoe UI" w:cs="Segoe UI"/>
+          <w:color w:val="0D0D0D"/>
+          <w:shd w:val="clear" w:color="auto" w:fill="FFFFFF"/>
+          <w:lang w:val="en-US"/>
+        </w:rPr>
+        <w:t xml:space="preserve"> </w:t>
+      </w:r>
+      <w:proofErr w:type="spellStart"/>
+      <w:r>
+        <w:rPr>
+          <w:rFonts w:ascii="Segoe UI" w:hAnsi="Segoe UI" w:cs="Segoe UI"/>
+          <w:color w:val="0D0D0D"/>
+          <w:shd w:val="clear" w:color="auto" w:fill="FFFFFF"/>
+          <w:lang w:val="en-US"/>
+        </w:rPr>
+        <w:t>por</w:t>
+      </w:r>
+      <w:proofErr w:type="spellEnd"/>
+      <w:r>
+        <w:rPr>
+          <w:rFonts w:ascii="Segoe UI" w:hAnsi="Segoe UI" w:cs="Segoe UI"/>
+          <w:color w:val="0D0D0D"/>
+          <w:shd w:val="clear" w:color="auto" w:fill="FFFFFF"/>
+          <w:lang w:val="en-US"/>
+        </w:rPr>
+        <w:t xml:space="preserve"> </w:t>
+      </w:r>
+    </w:p>
+    <w:p>
+      <w:pPr>
+        <w:pStyle w:val="HTMLpr-formatado"/>
+        <w:shd w:val="clear" w:color="auto" w:fill="1E1F22"/>
+        <w:rPr>
+          <w:color w:val="BCBEC4"/>
+          <w:lang w:val="en-US"/>
+        </w:rPr>
+      </w:pPr>
+      <w:proofErr w:type="spellStart"/>
+      <w:r>
+        <w:rPr>
+          <w:color w:val="BCBEC4"/>
+          <w:lang w:val="en-US"/>
+        </w:rPr>
+        <w:t>listar_thread</w:t>
+      </w:r>
+      <w:proofErr w:type="spellEnd"/>
+      <w:r>
+        <w:rPr>
+          <w:color w:val="BCBEC4"/>
+          <w:lang w:val="en-US"/>
+        </w:rPr>
+        <w:t xml:space="preserve"> = </w:t>
+      </w:r>
+      <w:proofErr w:type="spellStart"/>
+      <w:r>
+        <w:rPr>
+          <w:color w:val="BCBEC4"/>
+          <w:lang w:val="en-US"/>
+        </w:rPr>
+        <w:t>ListarThread</w:t>
+      </w:r>
+      <w:proofErr w:type="spellEnd"/>
+      <w:r>
+        <w:rPr>
+          <w:color w:val="BCBEC4"/>
+          <w:lang w:val="en-US"/>
+        </w:rPr>
+        <w:t>(</w:t>
+      </w:r>
+      <w:r>
+        <w:rPr>
+          <w:color w:val="94558D"/>
+          <w:lang w:val="en-US"/>
+        </w:rPr>
+        <w:t>self</w:t>
+      </w:r>
+      <w:r>
+        <w:rPr>
+          <w:color w:val="BCBEC4"/>
+          <w:lang w:val="en-US"/>
+        </w:rPr>
+        <w:t>)</w:t>
+      </w:r>
+      <w:r>
+        <w:rPr>
+          <w:color w:val="BCBEC4"/>
+          <w:lang w:val="en-US"/>
+        </w:rPr>
+        <w:br/>
+      </w:r>
+      <w:proofErr w:type="spellStart"/>
+      <w:r>
+        <w:rPr>
+          <w:color w:val="BCBEC4"/>
+          <w:lang w:val="en-US"/>
+        </w:rPr>
+        <w:t>listar_</w:t>
+      </w:r>
+      <w:proofErr w:type="gramStart"/>
+      <w:r>
+        <w:rPr>
+          <w:color w:val="BCBEC4"/>
+          <w:lang w:val="en-US"/>
+        </w:rPr>
+        <w:t>thread.finished</w:t>
+      </w:r>
+      <w:proofErr w:type="gramEnd"/>
+      <w:r>
+        <w:rPr>
+          <w:color w:val="BCBEC4"/>
+          <w:lang w:val="en-US"/>
+        </w:rPr>
+        <w:t>.connect</w:t>
+      </w:r>
+      <w:proofErr w:type="spellEnd"/>
+      <w:r>
+        <w:rPr>
+          <w:color w:val="BCBEC4"/>
+          <w:lang w:val="en-US"/>
+        </w:rPr>
+        <w:t>(</w:t>
+      </w:r>
+      <w:proofErr w:type="spellStart"/>
+      <w:r>
+        <w:rPr>
+          <w:color w:val="94558D"/>
+          <w:lang w:val="en-US"/>
+        </w:rPr>
+        <w:t>self</w:t>
+      </w:r>
+      <w:r>
+        <w:rPr>
+          <w:color w:val="BCBEC4"/>
+          <w:lang w:val="en-US"/>
+        </w:rPr>
+        <w:t>.listar_dispositivos</w:t>
+      </w:r>
+      <w:proofErr w:type="spellEnd"/>
+      <w:r>
+        <w:rPr>
+          <w:color w:val="BCBEC4"/>
+          <w:lang w:val="en-US"/>
+        </w:rPr>
+        <w:t>)</w:t>
+      </w:r>
+      <w:r>
+        <w:rPr>
+          <w:color w:val="BCBEC4"/>
+          <w:lang w:val="en-US"/>
+        </w:rPr>
+        <w:br/>
+      </w:r>
+      <w:proofErr w:type="spellStart"/>
+      <w:r>
+        <w:rPr>
+          <w:color w:val="BCBEC4"/>
+          <w:lang w:val="en-US"/>
+        </w:rPr>
+        <w:t>listar_thread.start</w:t>
+      </w:r>
+      <w:proofErr w:type="spellEnd"/>
+      <w:r>
+        <w:rPr>
+          <w:color w:val="BCBEC4"/>
+          <w:lang w:val="en-US"/>
+        </w:rPr>
+        <w:t>()</w:t>
+      </w:r>
+    </w:p>
+    <w:p>
+      <w:pPr>
+        <w:tabs>
+          <w:tab w:val="left" w:pos="3320"/>
+        </w:tabs>
+        <w:spacing w:before="100" w:beforeAutospacing="1" w:after="210" w:line="360" w:lineRule="atLeast"/>
+        <w:rPr>
+          <w:rFonts w:ascii="Segoe UI" w:hAnsi="Segoe UI" w:cs="Segoe UI"/>
+          <w:color w:val="0D0D0D"/>
+          <w:shd w:val="clear" w:color="auto" w:fill="FFFFFF"/>
+        </w:rPr>
+      </w:pPr>
+      <w:r>
+        <w:rPr>
+          <w:rFonts w:ascii="Segoe UI" w:hAnsi="Segoe UI" w:cs="Segoe UI"/>
+          <w:color w:val="0D0D0D"/>
+          <w:shd w:val="clear" w:color="auto" w:fill="FFFFFF"/>
+        </w:rPr>
+        <w:t xml:space="preserve">porque como agora temos no </w:t>
+      </w:r>
+      <w:proofErr w:type="spellStart"/>
+      <w:r>
+        <w:rPr>
+          <w:rFonts w:ascii="Segoe UI" w:hAnsi="Segoe UI" w:cs="Segoe UI"/>
+          <w:color w:val="0D0D0D"/>
+          <w:shd w:val="clear" w:color="auto" w:fill="FFFFFF"/>
+        </w:rPr>
+        <w:t>ConfigurarDipo</w:t>
+      </w:r>
+      <w:r>
+        <w:rPr>
+          <w:rFonts w:ascii="Segoe UI" w:hAnsi="Segoe UI" w:cs="Segoe UI"/>
+          <w:color w:val="0D0D0D"/>
+          <w:shd w:val="clear" w:color="auto" w:fill="FFFFFF"/>
+        </w:rPr>
+        <w:t>sitivo</w:t>
+      </w:r>
+      <w:proofErr w:type="spellEnd"/>
+      <w:r>
+        <w:rPr>
+          <w:rFonts w:ascii="Segoe UI" w:hAnsi="Segoe UI" w:cs="Segoe UI"/>
+          <w:color w:val="0D0D0D"/>
+          <w:shd w:val="clear" w:color="auto" w:fill="FFFFFF"/>
+        </w:rPr>
+        <w:t xml:space="preserve"> </w:t>
+      </w:r>
+      <w:proofErr w:type="spellStart"/>
+      <w:r>
+        <w:rPr>
+          <w:rFonts w:ascii="Segoe UI" w:hAnsi="Segoe UI" w:cs="Segoe UI"/>
+          <w:color w:val="0D0D0D"/>
+          <w:shd w:val="clear" w:color="auto" w:fill="FFFFFF"/>
+        </w:rPr>
+        <w:t>window</w:t>
+      </w:r>
+      <w:proofErr w:type="spellEnd"/>
+      <w:r>
+        <w:rPr>
+          <w:rFonts w:ascii="Segoe UI" w:hAnsi="Segoe UI" w:cs="Segoe UI"/>
+          <w:color w:val="0D0D0D"/>
+          <w:shd w:val="clear" w:color="auto" w:fill="FFFFFF"/>
+        </w:rPr>
+        <w:t xml:space="preserve"> 2 </w:t>
+      </w:r>
+      <w:proofErr w:type="spellStart"/>
+      <w:r>
+        <w:rPr>
+          <w:rFonts w:ascii="Segoe UI" w:hAnsi="Segoe UI" w:cs="Segoe UI"/>
+          <w:color w:val="0D0D0D"/>
+          <w:shd w:val="clear" w:color="auto" w:fill="FFFFFF"/>
+        </w:rPr>
+        <w:t>widgets</w:t>
+      </w:r>
+      <w:proofErr w:type="spellEnd"/>
+      <w:r>
+        <w:rPr>
+          <w:rFonts w:ascii="Segoe UI" w:hAnsi="Segoe UI" w:cs="Segoe UI"/>
+          <w:color w:val="0D0D0D"/>
+          <w:shd w:val="clear" w:color="auto" w:fill="FFFFFF"/>
+        </w:rPr>
+        <w:t xml:space="preserve"> (páginas) através do </w:t>
+      </w:r>
+      <w:proofErr w:type="spellStart"/>
+      <w:r>
+        <w:rPr>
+          <w:rFonts w:ascii="Segoe UI" w:hAnsi="Segoe UI" w:cs="Segoe UI"/>
+          <w:color w:val="0D0D0D"/>
+          <w:shd w:val="clear" w:color="auto" w:fill="FFFFFF"/>
+        </w:rPr>
+        <w:t>stackedWidget</w:t>
+      </w:r>
+      <w:proofErr w:type="spellEnd"/>
+      <w:r>
+        <w:rPr>
+          <w:rFonts w:ascii="Segoe UI" w:hAnsi="Segoe UI" w:cs="Segoe UI"/>
+          <w:color w:val="0D0D0D"/>
+          <w:shd w:val="clear" w:color="auto" w:fill="FFFFFF"/>
+        </w:rPr>
+        <w:t xml:space="preserve">, a </w:t>
+      </w:r>
+      <w:proofErr w:type="spellStart"/>
+      <w:r>
+        <w:rPr>
+          <w:rFonts w:ascii="Segoe UI" w:hAnsi="Segoe UI" w:cs="Segoe UI"/>
+          <w:color w:val="0D0D0D"/>
+          <w:shd w:val="clear" w:color="auto" w:fill="FFFFFF"/>
+        </w:rPr>
+        <w:t>thread</w:t>
+      </w:r>
+      <w:proofErr w:type="spellEnd"/>
+      <w:r>
+        <w:rPr>
+          <w:rFonts w:ascii="Segoe UI" w:hAnsi="Segoe UI" w:cs="Segoe UI"/>
+          <w:color w:val="0D0D0D"/>
+          <w:shd w:val="clear" w:color="auto" w:fill="FFFFFF"/>
+        </w:rPr>
+        <w:t xml:space="preserve"> começou a dar erro e não funcionava por não estar na </w:t>
+      </w:r>
+      <w:proofErr w:type="spellStart"/>
+      <w:r>
+        <w:rPr>
+          <w:rFonts w:ascii="Segoe UI" w:hAnsi="Segoe UI" w:cs="Segoe UI"/>
+          <w:color w:val="0D0D0D"/>
+          <w:shd w:val="clear" w:color="auto" w:fill="FFFFFF"/>
+        </w:rPr>
+        <w:t>Thread</w:t>
+      </w:r>
+      <w:proofErr w:type="spellEnd"/>
+      <w:r>
+        <w:rPr>
+          <w:rFonts w:ascii="Segoe UI" w:hAnsi="Segoe UI" w:cs="Segoe UI"/>
+          <w:color w:val="0D0D0D"/>
+          <w:shd w:val="clear" w:color="auto" w:fill="FFFFFF"/>
+        </w:rPr>
+        <w:t xml:space="preserve"> principal e </w:t>
+      </w:r>
+      <w:r>
+        <w:rPr>
+          <w:rFonts w:ascii="Segoe UI" w:hAnsi="Segoe UI" w:cs="Segoe UI"/>
+          <w:color w:val="0D0D0D"/>
+          <w:shd w:val="clear" w:color="auto" w:fill="FFFFFF"/>
+        </w:rPr>
+        <w:t xml:space="preserve">(explicação </w:t>
+      </w:r>
+      <w:proofErr w:type="spellStart"/>
+      <w:r>
+        <w:rPr>
+          <w:rFonts w:ascii="Segoe UI" w:hAnsi="Segoe UI" w:cs="Segoe UI"/>
+          <w:color w:val="0D0D0D"/>
+          <w:shd w:val="clear" w:color="auto" w:fill="FFFFFF"/>
+        </w:rPr>
+        <w:t>chatgpt</w:t>
+      </w:r>
+      <w:proofErr w:type="spellEnd"/>
+      <w:r>
+        <w:rPr>
+          <w:rFonts w:ascii="Segoe UI" w:hAnsi="Segoe UI" w:cs="Segoe UI"/>
+          <w:color w:val="0D0D0D"/>
+          <w:shd w:val="clear" w:color="auto" w:fill="FFFFFF"/>
+        </w:rPr>
+        <w:t>): “</w:t>
+      </w:r>
+      <w:r>
+        <w:rPr>
+          <w:rFonts w:ascii="Segoe UI" w:hAnsi="Segoe UI" w:cs="Segoe UI"/>
+          <w:color w:val="0D0D0D"/>
+          <w:shd w:val="clear" w:color="auto" w:fill="FFFFFF"/>
+        </w:rPr>
+        <w:t xml:space="preserve">O erro que você está enfrentando ao clicar em "Procurar Dispositivos" após dividir em duas páginas provavelmente está relacionado ao fato de que você está tentando </w:t>
+      </w:r>
+      <w:proofErr w:type="spellStart"/>
+      <w:r>
+        <w:rPr>
+          <w:rFonts w:ascii="Segoe UI" w:hAnsi="Segoe UI" w:cs="Segoe UI"/>
+          <w:color w:val="0D0D0D"/>
+          <w:shd w:val="clear" w:color="auto" w:fill="FFFFFF"/>
+        </w:rPr>
+        <w:t>acessar</w:t>
+      </w:r>
+      <w:proofErr w:type="spellEnd"/>
+      <w:r>
+        <w:rPr>
+          <w:rFonts w:ascii="Segoe UI" w:hAnsi="Segoe UI" w:cs="Segoe UI"/>
+          <w:color w:val="0D0D0D"/>
+          <w:shd w:val="clear" w:color="auto" w:fill="FFFFFF"/>
+        </w:rPr>
+        <w:t xml:space="preserve"> elementos da interface do usuário (UI) de dentro de uma </w:t>
+      </w:r>
+      <w:proofErr w:type="spellStart"/>
+      <w:r>
+        <w:rPr>
+          <w:rFonts w:ascii="Segoe UI" w:hAnsi="Segoe UI" w:cs="Segoe UI"/>
+          <w:color w:val="0D0D0D"/>
+          <w:shd w:val="clear" w:color="auto" w:fill="FFFFFF"/>
+        </w:rPr>
+        <w:t>thread</w:t>
+      </w:r>
+      <w:proofErr w:type="spellEnd"/>
+      <w:r>
+        <w:rPr>
+          <w:rFonts w:ascii="Segoe UI" w:hAnsi="Segoe UI" w:cs="Segoe UI"/>
+          <w:color w:val="0D0D0D"/>
+          <w:shd w:val="clear" w:color="auto" w:fill="FFFFFF"/>
+        </w:rPr>
+        <w:t xml:space="preserve">. No </w:t>
+      </w:r>
+      <w:proofErr w:type="spellStart"/>
+      <w:r>
+        <w:rPr>
+          <w:rFonts w:ascii="Segoe UI" w:hAnsi="Segoe UI" w:cs="Segoe UI"/>
+          <w:color w:val="0D0D0D"/>
+          <w:shd w:val="clear" w:color="auto" w:fill="FFFFFF"/>
+        </w:rPr>
+        <w:t>PyQt</w:t>
+      </w:r>
+      <w:proofErr w:type="spellEnd"/>
+      <w:r>
+        <w:rPr>
+          <w:rFonts w:ascii="Segoe UI" w:hAnsi="Segoe UI" w:cs="Segoe UI"/>
+          <w:color w:val="0D0D0D"/>
+          <w:shd w:val="clear" w:color="auto" w:fill="FFFFFF"/>
+        </w:rPr>
+        <w:t xml:space="preserve">, todas as interações com a interface do usuário devem ser feitas na </w:t>
+      </w:r>
+      <w:proofErr w:type="spellStart"/>
+      <w:r>
+        <w:rPr>
+          <w:rFonts w:ascii="Segoe UI" w:hAnsi="Segoe UI" w:cs="Segoe UI"/>
+          <w:color w:val="0D0D0D"/>
+          <w:shd w:val="clear" w:color="auto" w:fill="FFFFFF"/>
+        </w:rPr>
+        <w:t>thread</w:t>
+      </w:r>
+      <w:proofErr w:type="spellEnd"/>
+      <w:r>
+        <w:rPr>
+          <w:rFonts w:ascii="Segoe UI" w:hAnsi="Segoe UI" w:cs="Segoe UI"/>
+          <w:color w:val="0D0D0D"/>
+          <w:shd w:val="clear" w:color="auto" w:fill="FFFFFF"/>
+        </w:rPr>
+        <w:t xml:space="preserve"> principal.</w:t>
+      </w:r>
+      <w:r>
+        <w:rPr>
+          <w:rFonts w:ascii="Segoe UI" w:hAnsi="Segoe UI" w:cs="Segoe UI"/>
+          <w:color w:val="0D0D0D"/>
+          <w:shd w:val="clear" w:color="auto" w:fill="FFFFFF"/>
+        </w:rPr>
+        <w:t xml:space="preserve"> </w:t>
+      </w:r>
+      <w:r>
+        <w:rPr>
+          <w:rFonts w:ascii="Segoe UI" w:hAnsi="Segoe UI" w:cs="Segoe UI"/>
+          <w:color w:val="0D0D0D"/>
+          <w:shd w:val="clear" w:color="auto" w:fill="FFFFFF"/>
+        </w:rPr>
+        <w:t xml:space="preserve">Uma maneira de resolver isso é usar sinais e </w:t>
+      </w:r>
+      <w:proofErr w:type="spellStart"/>
+      <w:r>
+        <w:rPr>
+          <w:rFonts w:ascii="Segoe UI" w:hAnsi="Segoe UI" w:cs="Segoe UI"/>
+          <w:color w:val="0D0D0D"/>
+          <w:shd w:val="clear" w:color="auto" w:fill="FFFFFF"/>
+        </w:rPr>
+        <w:t>slots</w:t>
+      </w:r>
+      <w:proofErr w:type="spellEnd"/>
+      <w:r>
+        <w:rPr>
+          <w:rFonts w:ascii="Segoe UI" w:hAnsi="Segoe UI" w:cs="Segoe UI"/>
+          <w:color w:val="0D0D0D"/>
+          <w:shd w:val="clear" w:color="auto" w:fill="FFFFFF"/>
+        </w:rPr>
+        <w:t xml:space="preserve"> para atualizar a interface do usuário a partir da </w:t>
+      </w:r>
+      <w:proofErr w:type="spellStart"/>
+      <w:r>
+        <w:rPr>
+          <w:rFonts w:ascii="Segoe UI" w:hAnsi="Segoe UI" w:cs="Segoe UI"/>
+          <w:color w:val="0D0D0D"/>
+          <w:shd w:val="clear" w:color="auto" w:fill="FFFFFF"/>
+        </w:rPr>
+        <w:t>thread</w:t>
+      </w:r>
+      <w:proofErr w:type="spellEnd"/>
+      <w:r>
+        <w:rPr>
+          <w:rFonts w:ascii="Segoe UI" w:hAnsi="Segoe UI" w:cs="Segoe UI"/>
+          <w:color w:val="0D0D0D"/>
+          <w:shd w:val="clear" w:color="auto" w:fill="FFFFFF"/>
+        </w:rPr>
+        <w:t>. Aqui está como você pode fazer isso:</w:t>
+      </w:r>
+      <w:r>
+        <w:rPr>
+          <w:rFonts w:ascii="Segoe UI" w:hAnsi="Segoe UI" w:cs="Segoe UI"/>
+          <w:color w:val="0D0D0D"/>
+          <w:shd w:val="clear" w:color="auto" w:fill="FFFFFF"/>
+        </w:rPr>
+        <w:t>”</w:t>
+      </w:r>
     </w:p>
     <w:p>
       <w:pPr>
@@ -8601,10 +9233,88 @@
           <w:kern w:val="0"/>
           <w:sz w:val="21"/>
           <w:szCs w:val="21"/>
-          <w:lang w:val="en-US" w:eastAsia="pt-PT"/>
-          <w14:ligatures w14:val="none"/>
-        </w:rPr>
-      </w:pPr>
+          <w:lang w:eastAsia="pt-PT"/>
+          <w14:ligatures w14:val="none"/>
+        </w:rPr>
+      </w:pPr>
+      <w:proofErr w:type="spellStart"/>
+      <w:r>
+        <w:rPr>
+          <w:rFonts w:ascii="Montserrat" w:eastAsia="Times New Roman" w:hAnsi="Montserrat" w:cs="Times New Roman"/>
+          <w:color w:val="000000"/>
+          <w:kern w:val="0"/>
+          <w:sz w:val="21"/>
+          <w:szCs w:val="21"/>
+          <w:lang w:eastAsia="pt-PT"/>
+          <w14:ligatures w14:val="none"/>
+        </w:rPr>
+        <w:t>Basicamnete</w:t>
+      </w:r>
+      <w:proofErr w:type="spellEnd"/>
+      <w:r>
+        <w:rPr>
+          <w:rFonts w:ascii="Montserrat" w:eastAsia="Times New Roman" w:hAnsi="Montserrat" w:cs="Times New Roman"/>
+          <w:color w:val="000000"/>
+          <w:kern w:val="0"/>
+          <w:sz w:val="21"/>
+          <w:szCs w:val="21"/>
+          <w:lang w:eastAsia="pt-PT"/>
+          <w14:ligatures w14:val="none"/>
+        </w:rPr>
+        <w:t xml:space="preserve"> no </w:t>
+      </w:r>
+      <w:proofErr w:type="spellStart"/>
+      <w:r>
+        <w:rPr>
+          <w:rFonts w:ascii="Montserrat" w:eastAsia="Times New Roman" w:hAnsi="Montserrat" w:cs="Times New Roman"/>
+          <w:color w:val="000000"/>
+          <w:kern w:val="0"/>
+          <w:sz w:val="21"/>
+          <w:szCs w:val="21"/>
+          <w:lang w:eastAsia="pt-PT"/>
+          <w14:ligatures w14:val="none"/>
+        </w:rPr>
+        <w:t>PyQt</w:t>
+      </w:r>
+      <w:proofErr w:type="spellEnd"/>
+      <w:r>
+        <w:rPr>
+          <w:rFonts w:ascii="Montserrat" w:eastAsia="Times New Roman" w:hAnsi="Montserrat" w:cs="Times New Roman"/>
+          <w:color w:val="000000"/>
+          <w:kern w:val="0"/>
+          <w:sz w:val="21"/>
+          <w:szCs w:val="21"/>
+          <w:lang w:eastAsia="pt-PT"/>
+          <w14:ligatures w14:val="none"/>
+        </w:rPr>
+        <w:t xml:space="preserve"> a manipulação da interface (UI) tem de ser feita na </w:t>
+      </w:r>
+      <w:proofErr w:type="spellStart"/>
+      <w:r>
+        <w:rPr>
+          <w:rFonts w:ascii="Montserrat" w:eastAsia="Times New Roman" w:hAnsi="Montserrat" w:cs="Times New Roman"/>
+          <w:color w:val="000000"/>
+          <w:kern w:val="0"/>
+          <w:sz w:val="21"/>
+          <w:szCs w:val="21"/>
+          <w:lang w:eastAsia="pt-PT"/>
+          <w14:ligatures w14:val="none"/>
+        </w:rPr>
+        <w:t>thread</w:t>
+      </w:r>
+      <w:proofErr w:type="spellEnd"/>
+      <w:r>
+        <w:rPr>
+          <w:rFonts w:ascii="Montserrat" w:eastAsia="Times New Roman" w:hAnsi="Montserrat" w:cs="Times New Roman"/>
+          <w:color w:val="000000"/>
+          <w:kern w:val="0"/>
+          <w:sz w:val="21"/>
+          <w:szCs w:val="21"/>
+          <w:lang w:eastAsia="pt-PT"/>
+          <w14:ligatures w14:val="none"/>
+        </w:rPr>
+        <w:t xml:space="preserve"> principal</w:t>
+      </w:r>
     </w:p>
     <w:sectPr>
       <w:pgSz w:w="11906" w:h="16838"/>

</xml_diff>